<commit_message>
Change importing method of models
</commit_message>
<xml_diff>
--- a/Laboratory Class Equivalent Simulation/20210522_SIMS_EN2110_S01_TS_v1.0.docx
+++ b/Laboratory Class Equivalent Simulation/20210522_SIMS_EN2110_S01_TS_v1.0.docx
@@ -62,14 +62,15 @@
         <w:tblLook w:val="04A0" w:firstRow="1" w:lastRow="0" w:firstColumn="1" w:lastColumn="0" w:noHBand="0" w:noVBand="1"/>
       </w:tblPr>
       <w:tblGrid>
-        <w:gridCol w:w="4330"/>
-        <w:gridCol w:w="514"/>
-        <w:gridCol w:w="3706"/>
+        <w:gridCol w:w="4297"/>
+        <w:gridCol w:w="33"/>
+        <w:gridCol w:w="4220"/>
       </w:tblGrid>
       <w:tr>
         <w:tc>
           <w:tcPr>
             <w:tcW w:w="4330" w:type="dxa"/>
+            <w:gridSpan w:val="2"/>
           </w:tcPr>
           <w:p>
             <w:pPr>
@@ -141,7 +142,6 @@
         <w:tc>
           <w:tcPr>
             <w:tcW w:w="4220" w:type="dxa"/>
-            <w:gridSpan w:val="2"/>
           </w:tcPr>
           <w:p>
             <w:pPr>
@@ -161,6 +161,7 @@
         <w:tc>
           <w:tcPr>
             <w:tcW w:w="4330" w:type="dxa"/>
+            <w:gridSpan w:val="2"/>
           </w:tcPr>
           <w:p>
             <w:pPr>
@@ -191,7 +192,6 @@
         <w:tc>
           <w:tcPr>
             <w:tcW w:w="4220" w:type="dxa"/>
-            <w:gridSpan w:val="2"/>
           </w:tcPr>
           <w:p>
             <w:pPr>
@@ -281,9 +281,206 @@
       <w:tr>
         <w:tc>
           <w:tcPr>
-            <w:tcW w:w="4844" w:type="dxa"/>
+            <w:tcW w:w="4297" w:type="dxa"/>
+          </w:tcPr>
+          <w:p>
+            <w:pPr>
+              <w:rPr>
+                <w:rFonts w:ascii="Times New Roman" w:hAnsi="Times New Roman" w:cs="Times New Roman"/>
+                <w:b/>
+                <w:bCs/>
+                <w:sz w:val="24"/>
+                <w:szCs w:val="24"/>
+              </w:rPr>
+            </w:pPr>
+            <w:r>
+              <w:rPr>
+                <w:rFonts w:ascii="Times New Roman" w:hAnsi="Times New Roman" w:cs="Times New Roman"/>
+                <w:b/>
+                <w:bCs/>
+                <w:sz w:val="24"/>
+                <w:szCs w:val="24"/>
+              </w:rPr>
+              <w:t>Name</w:t>
+            </w:r>
+            <w:r>
+              <w:rPr>
+                <w:rFonts w:ascii="Times New Roman" w:hAnsi="Times New Roman" w:cs="Times New Roman"/>
+                <w:b/>
+                <w:bCs/>
+                <w:sz w:val="24"/>
+                <w:szCs w:val="24"/>
+              </w:rPr>
+              <w:t>s</w:t>
+            </w:r>
+            <w:r>
+              <w:rPr>
+                <w:rFonts w:ascii="Times New Roman" w:hAnsi="Times New Roman" w:cs="Times New Roman"/>
+                <w:b/>
+                <w:bCs/>
+                <w:sz w:val="24"/>
+                <w:szCs w:val="24"/>
+              </w:rPr>
+              <w:t xml:space="preserve">: </w:t>
+            </w:r>
+          </w:p>
+          <w:p>
+            <w:pPr>
+              <w:autoSpaceDE w:val="0"/>
+              <w:autoSpaceDN w:val="0"/>
+              <w:adjustRightInd w:val="0"/>
+              <w:rPr>
+                <w:rFonts w:ascii="Times New Roman" w:hAnsi="Times New Roman" w:cs="Times New Roman"/>
+                <w:sz w:val="24"/>
+                <w:szCs w:val="24"/>
+                <w:lang w:val="en-US"/>
+              </w:rPr>
+            </w:pPr>
+            <w:r>
+              <w:rPr>
+                <w:rFonts w:ascii="Times New Roman" w:hAnsi="Times New Roman" w:cs="Times New Roman"/>
+                <w:sz w:val="24"/>
+                <w:szCs w:val="24"/>
+                <w:lang w:val="en-US"/>
+              </w:rPr>
+              <w:t>Caldera H. D. J.</w:t>
+            </w:r>
+          </w:p>
+          <w:p>
+            <w:pPr>
+              <w:autoSpaceDE w:val="0"/>
+              <w:autoSpaceDN w:val="0"/>
+              <w:adjustRightInd w:val="0"/>
+              <w:rPr>
+                <w:rFonts w:ascii="Times New Roman" w:hAnsi="Times New Roman" w:cs="Times New Roman"/>
+                <w:sz w:val="24"/>
+                <w:szCs w:val="24"/>
+                <w:lang w:val="en-US"/>
+              </w:rPr>
+            </w:pPr>
+            <w:r>
+              <w:rPr>
+                <w:rFonts w:ascii="Times New Roman" w:hAnsi="Times New Roman" w:cs="Times New Roman"/>
+                <w:sz w:val="24"/>
+                <w:szCs w:val="24"/>
+                <w:lang w:val="en-US"/>
+              </w:rPr>
+              <w:t>Oshan J. W. P.</w:t>
+            </w:r>
+          </w:p>
+          <w:p>
+            <w:pPr>
+              <w:autoSpaceDE w:val="0"/>
+              <w:autoSpaceDN w:val="0"/>
+              <w:adjustRightInd w:val="0"/>
+              <w:rPr>
+                <w:rFonts w:ascii="CMR12" w:hAnsi="CMR12" w:cs="CMR12"/>
+                <w:sz w:val="24"/>
+                <w:szCs w:val="24"/>
+                <w:lang w:val="en-US"/>
+              </w:rPr>
+            </w:pPr>
+            <w:r>
+              <w:rPr>
+                <w:rFonts w:ascii="Times New Roman" w:hAnsi="Times New Roman" w:cs="Times New Roman"/>
+                <w:sz w:val="24"/>
+                <w:szCs w:val="24"/>
+                <w:lang w:val="en-US"/>
+              </w:rPr>
+              <w:t>Thalagala B.P.</w:t>
+            </w:r>
+          </w:p>
+        </w:tc>
+        <w:tc>
+          <w:tcPr>
+            <w:tcW w:w="4253" w:type="dxa"/>
             <w:gridSpan w:val="2"/>
           </w:tcPr>
+          <w:p>
+            <w:pPr>
+              <w:rPr>
+                <w:rFonts w:ascii="Times New Roman" w:hAnsi="Times New Roman" w:cs="Times New Roman"/>
+                <w:b/>
+                <w:bCs/>
+                <w:sz w:val="24"/>
+                <w:szCs w:val="24"/>
+              </w:rPr>
+            </w:pPr>
+            <w:r>
+              <w:rPr>
+                <w:rFonts w:ascii="Times New Roman" w:hAnsi="Times New Roman" w:cs="Times New Roman"/>
+                <w:b/>
+                <w:bCs/>
+                <w:sz w:val="24"/>
+                <w:szCs w:val="24"/>
+              </w:rPr>
+              <w:t>Admission Number</w:t>
+            </w:r>
+            <w:r>
+              <w:rPr>
+                <w:rFonts w:ascii="Times New Roman" w:hAnsi="Times New Roman" w:cs="Times New Roman"/>
+                <w:b/>
+                <w:bCs/>
+                <w:sz w:val="24"/>
+                <w:szCs w:val="24"/>
+              </w:rPr>
+              <w:t>s</w:t>
+            </w:r>
+            <w:r>
+              <w:rPr>
+                <w:rFonts w:ascii="Times New Roman" w:hAnsi="Times New Roman" w:cs="Times New Roman"/>
+                <w:b/>
+                <w:bCs/>
+                <w:sz w:val="24"/>
+                <w:szCs w:val="24"/>
+              </w:rPr>
+              <w:t>:</w:t>
+            </w:r>
+          </w:p>
+          <w:p>
+            <w:pPr>
+              <w:autoSpaceDE w:val="0"/>
+              <w:autoSpaceDN w:val="0"/>
+              <w:adjustRightInd w:val="0"/>
+              <w:rPr>
+                <w:rFonts w:ascii="Times New Roman" w:hAnsi="Times New Roman" w:cs="Times New Roman"/>
+                <w:sz w:val="24"/>
+                <w:szCs w:val="24"/>
+                <w:lang w:val="en-US"/>
+              </w:rPr>
+            </w:pPr>
+            <w:r>
+              <w:rPr>
+                <w:rFonts w:ascii="Times New Roman" w:hAnsi="Times New Roman" w:cs="Times New Roman"/>
+                <w:sz w:val="24"/>
+                <w:szCs w:val="24"/>
+                <w:lang w:val="en-US"/>
+              </w:rPr>
+              <w:t>180079X</w:t>
+            </w:r>
+          </w:p>
+          <w:p>
+            <w:pPr>
+              <w:autoSpaceDE w:val="0"/>
+              <w:autoSpaceDN w:val="0"/>
+              <w:adjustRightInd w:val="0"/>
+              <w:rPr>
+                <w:rFonts w:ascii="Times New Roman" w:hAnsi="Times New Roman" w:cs="Times New Roman"/>
+                <w:sz w:val="24"/>
+                <w:szCs w:val="24"/>
+                <w:lang w:val="en-US"/>
+              </w:rPr>
+            </w:pPr>
+            <w:r>
+              <w:rPr>
+                <w:rFonts w:ascii="Times New Roman" w:hAnsi="Times New Roman" w:cs="Times New Roman"/>
+                <w:sz w:val="24"/>
+                <w:szCs w:val="24"/>
+                <w:lang w:val="en-US"/>
+              </w:rPr>
+              <w:t>180437U</w:t>
+            </w:r>
+          </w:p>
           <w:p>
             <w:pPr>
               <w:rPr>
@@ -297,35 +494,24 @@
                 <w:rFonts w:ascii="Times New Roman" w:hAnsi="Times New Roman" w:cs="Times New Roman"/>
                 <w:sz w:val="24"/>
                 <w:szCs w:val="24"/>
+                <w:lang w:val="en-US"/>
               </w:rPr>
-              <w:t>Name</w:t>
-            </w:r>
-            <w:r>
-              <w:rPr>
-                <w:rFonts w:ascii="Times New Roman" w:hAnsi="Times New Roman" w:cs="Times New Roman"/>
-                <w:sz w:val="24"/>
-                <w:szCs w:val="24"/>
-              </w:rPr>
-              <w:t>s</w:t>
-            </w:r>
-            <w:r>
-              <w:rPr>
-                <w:rFonts w:ascii="Times New Roman" w:hAnsi="Times New Roman" w:cs="Times New Roman"/>
-                <w:sz w:val="24"/>
-                <w:szCs w:val="24"/>
-              </w:rPr>
-              <w:t xml:space="preserve">: </w:t>
+              <w:t>180631J</w:t>
             </w:r>
           </w:p>
         </w:tc>
+      </w:tr>
+      <w:tr>
         <w:tc>
           <w:tcPr>
-            <w:tcW w:w="3706" w:type="dxa"/>
+            <w:tcW w:w="4297" w:type="dxa"/>
           </w:tcPr>
           <w:p>
             <w:pPr>
               <w:rPr>
                 <w:rFonts w:ascii="Times New Roman" w:hAnsi="Times New Roman" w:cs="Times New Roman"/>
+                <w:b/>
+                <w:bCs/>
                 <w:sz w:val="24"/>
                 <w:szCs w:val="24"/>
               </w:rPr>
@@ -333,74 +519,8 @@
             <w:r>
               <w:rPr>
                 <w:rFonts w:ascii="Times New Roman" w:hAnsi="Times New Roman" w:cs="Times New Roman"/>
-                <w:sz w:val="24"/>
-                <w:szCs w:val="24"/>
-              </w:rPr>
-              <w:t>Admission Number</w:t>
-            </w:r>
-            <w:r>
-              <w:rPr>
-                <w:rFonts w:ascii="Times New Roman" w:hAnsi="Times New Roman" w:cs="Times New Roman"/>
-                <w:sz w:val="24"/>
-                <w:szCs w:val="24"/>
-              </w:rPr>
-              <w:t>s</w:t>
-            </w:r>
-            <w:r>
-              <w:rPr>
-                <w:rFonts w:ascii="Times New Roman" w:hAnsi="Times New Roman" w:cs="Times New Roman"/>
-                <w:sz w:val="24"/>
-                <w:szCs w:val="24"/>
-              </w:rPr>
-              <w:t>:</w:t>
-            </w:r>
-          </w:p>
-          <w:p>
-            <w:pPr>
-              <w:rPr>
-                <w:rFonts w:ascii="Times New Roman" w:hAnsi="Times New Roman" w:cs="Times New Roman"/>
-                <w:sz w:val="24"/>
-                <w:szCs w:val="24"/>
-              </w:rPr>
-            </w:pPr>
-          </w:p>
-          <w:p>
-            <w:pPr>
-              <w:rPr>
-                <w:rFonts w:ascii="Times New Roman" w:hAnsi="Times New Roman" w:cs="Times New Roman"/>
-                <w:sz w:val="24"/>
-                <w:szCs w:val="24"/>
-              </w:rPr>
-            </w:pPr>
-          </w:p>
-          <w:p>
-            <w:pPr>
-              <w:rPr>
-                <w:rFonts w:ascii="Times New Roman" w:hAnsi="Times New Roman" w:cs="Times New Roman"/>
-                <w:sz w:val="24"/>
-                <w:szCs w:val="24"/>
-              </w:rPr>
-            </w:pPr>
-          </w:p>
-        </w:tc>
-      </w:tr>
-      <w:tr>
-        <w:tc>
-          <w:tcPr>
-            <w:tcW w:w="4844" w:type="dxa"/>
-            <w:gridSpan w:val="2"/>
-          </w:tcPr>
-          <w:p>
-            <w:pPr>
-              <w:rPr>
-                <w:rFonts w:ascii="Times New Roman" w:hAnsi="Times New Roman" w:cs="Times New Roman"/>
-                <w:sz w:val="24"/>
-                <w:szCs w:val="24"/>
-              </w:rPr>
-            </w:pPr>
-            <w:r>
-              <w:rPr>
-                <w:rFonts w:ascii="Times New Roman" w:hAnsi="Times New Roman" w:cs="Times New Roman"/>
+                <w:b/>
+                <w:bCs/>
                 <w:sz w:val="24"/>
                 <w:szCs w:val="24"/>
               </w:rPr>
@@ -410,12 +530,15 @@
         </w:tc>
         <w:tc>
           <w:tcPr>
-            <w:tcW w:w="3706" w:type="dxa"/>
+            <w:tcW w:w="4253" w:type="dxa"/>
+            <w:gridSpan w:val="2"/>
           </w:tcPr>
           <w:p>
             <w:pPr>
               <w:rPr>
                 <w:rFonts w:ascii="Times New Roman" w:hAnsi="Times New Roman" w:cs="Times New Roman"/>
+                <w:b/>
+                <w:bCs/>
                 <w:sz w:val="24"/>
                 <w:szCs w:val="24"/>
               </w:rPr>
@@ -423,6 +546,8 @@
             <w:r>
               <w:rPr>
                 <w:rFonts w:ascii="Times New Roman" w:hAnsi="Times New Roman" w:cs="Times New Roman"/>
+                <w:b/>
+                <w:bCs/>
                 <w:sz w:val="24"/>
                 <w:szCs w:val="24"/>
               </w:rPr>
@@ -563,18 +688,8 @@
           <w:lang w:val="en-US"/>
         </w:rPr>
         <w:tab/>
-      </w:r>
-      <w:proofErr w:type="spellStart"/>
-      <w:r>
-        <w:rPr>
-          <w:rFonts w:ascii="Times New Roman" w:hAnsi="Times New Roman" w:cs="Times New Roman"/>
-          <w:sz w:val="24"/>
-          <w:szCs w:val="24"/>
-          <w:lang w:val="en-US"/>
-        </w:rPr>
         <w:t>LTSpice</w:t>
       </w:r>
-      <w:proofErr w:type="spellEnd"/>
     </w:p>
     <w:p>
       <w:pPr>
@@ -945,10 +1060,10 @@
             <v:path o:extrusionok="f" gradientshapeok="t" o:connecttype="rect"/>
             <o:lock v:ext="edit" aspectratio="t"/>
           </v:shapetype>
-          <v:shape id="_x0000_i1025" type="#_x0000_t75" style="width:293.2pt;height:317.4pt" o:ole="">
+          <v:shape id="_x0000_i1025" type="#_x0000_t75" style="width:293.4pt;height:317.4pt" o:ole="">
             <v:imagedata r:id="rId9" o:title=""/>
           </v:shape>
-          <o:OLEObject Type="Embed" ProgID="Visio.Drawing.15" ShapeID="_x0000_i1025" DrawAspect="Content" ObjectID="_1683558183" r:id="rId10"/>
+          <o:OLEObject Type="Embed" ProgID="Visio.Drawing.15" ShapeID="_x0000_i1025" DrawAspect="Content" ObjectID="_1685981618" r:id="rId10"/>
         </w:object>
       </w:r>
     </w:p>

</xml_diff>

<commit_message>
Completed Sim 1: a, b, c
</commit_message>
<xml_diff>
--- a/Laboratory Class Equivalent Simulation/20210522_SIMS_EN2110_S01_TS_v1.0.docx
+++ b/Laboratory Class Equivalent Simulation/20210522_SIMS_EN2110_S01_TS_v1.0.docx
@@ -1060,10 +1060,10 @@
             <v:path o:extrusionok="f" gradientshapeok="t" o:connecttype="rect"/>
             <o:lock v:ext="edit" aspectratio="t"/>
           </v:shapetype>
-          <v:shape id="_x0000_i1025" type="#_x0000_t75" style="width:293.4pt;height:317.4pt" o:ole="">
+          <v:shape id="_x0000_i1042" type="#_x0000_t75" style="width:292.8pt;height:317.75pt" o:ole="">
             <v:imagedata r:id="rId9" o:title=""/>
           </v:shape>
-          <o:OLEObject Type="Embed" ProgID="Visio.Drawing.15" ShapeID="_x0000_i1025" DrawAspect="Content" ObjectID="_1685981618" r:id="rId10"/>
+          <o:OLEObject Type="Embed" ProgID="Visio.Drawing.15" ShapeID="_x0000_i1042" DrawAspect="Content" ObjectID="_1685996693" r:id="rId10"/>
         </w:object>
       </w:r>
     </w:p>
@@ -1087,6 +1087,316 @@
         </w:rPr>
         <w:t>Figure1</w:t>
       </w:r>
+    </w:p>
+    <w:p>
+      <w:pPr>
+        <w:pStyle w:val="ListParagraph"/>
+        <w:jc w:val="center"/>
+        <w:rPr>
+          <w:rFonts w:ascii="Times New Roman" w:hAnsi="Times New Roman" w:cs="Times New Roman"/>
+          <w:sz w:val="24"/>
+          <w:szCs w:val="24"/>
+          <w:lang w:val="en-US"/>
+        </w:rPr>
+      </w:pPr>
+    </w:p>
+    <w:p>
+      <w:pPr>
+        <w:pStyle w:val="ListParagraph"/>
+        <w:jc w:val="center"/>
+        <w:rPr>
+          <w:rFonts w:ascii="Times New Roman" w:hAnsi="Times New Roman" w:cs="Times New Roman"/>
+          <w:sz w:val="24"/>
+          <w:szCs w:val="24"/>
+          <w:lang w:val="en-US"/>
+        </w:rPr>
+      </w:pPr>
+      <w:r>
+        <w:rPr>
+          <w:rFonts w:ascii="Times New Roman" w:hAnsi="Times New Roman" w:cs="Times New Roman"/>
+          <w:noProof/>
+          <w:sz w:val="24"/>
+          <w:szCs w:val="24"/>
+          <w:lang w:val="en-US"/>
+        </w:rPr>
+        <w:drawing>
+          <wp:anchor distT="0" distB="0" distL="114300" distR="114300" simplePos="0" relativeHeight="251660288" behindDoc="0" locked="0" layoutInCell="1" allowOverlap="1" wp14:anchorId="16F7E76C" wp14:editId="57328F9C">
+            <wp:simplePos x="0" y="0"/>
+            <wp:positionH relativeFrom="margin">
+              <wp:align>center</wp:align>
+            </wp:positionH>
+            <wp:positionV relativeFrom="paragraph">
+              <wp:posOffset>70485</wp:posOffset>
+            </wp:positionV>
+            <wp:extent cx="3545840" cy="3387725"/>
+            <wp:effectExtent l="19050" t="19050" r="16510" b="22225"/>
+            <wp:wrapSquare wrapText="bothSides"/>
+            <wp:docPr id="3" name="Picture 3" descr="Diagram, schematic&#10;&#10;Description automatically generated"/>
+            <wp:cNvGraphicFramePr>
+              <a:graphicFrameLocks xmlns:a="http://schemas.openxmlformats.org/drawingml/2006/main" noChangeAspect="1"/>
+            </wp:cNvGraphicFramePr>
+            <a:graphic xmlns:a="http://schemas.openxmlformats.org/drawingml/2006/main">
+              <a:graphicData uri="http://schemas.openxmlformats.org/drawingml/2006/picture">
+                <pic:pic xmlns:pic="http://schemas.openxmlformats.org/drawingml/2006/picture">
+                  <pic:nvPicPr>
+                    <pic:cNvPr id="3" name="Picture 3" descr="Diagram, schematic&#10;&#10;Description automatically generated"/>
+                    <pic:cNvPicPr/>
+                  </pic:nvPicPr>
+                  <pic:blipFill>
+                    <a:blip r:embed="rId11" cstate="print">
+                      <a:extLst>
+                        <a:ext uri="{BEBA8EAE-BF5A-486C-A8C5-ECC9F3942E4B}">
+                          <a14:imgProps xmlns:a14="http://schemas.microsoft.com/office/drawing/2010/main">
+                            <a14:imgLayer r:embed="rId12">
+                              <a14:imgEffect>
+                                <a14:saturation sat="400000"/>
+                              </a14:imgEffect>
+                              <a14:imgEffect>
+                                <a14:brightnessContrast bright="40000" contrast="-40000"/>
+                              </a14:imgEffect>
+                            </a14:imgLayer>
+                          </a14:imgProps>
+                        </a:ext>
+                        <a:ext uri="{28A0092B-C50C-407E-A947-70E740481C1C}">
+                          <a14:useLocalDpi xmlns:a14="http://schemas.microsoft.com/office/drawing/2010/main" val="0"/>
+                        </a:ext>
+                      </a:extLst>
+                    </a:blip>
+                    <a:stretch>
+                      <a:fillRect/>
+                    </a:stretch>
+                  </pic:blipFill>
+                  <pic:spPr>
+                    <a:xfrm>
+                      <a:off x="0" y="0"/>
+                      <a:ext cx="3545840" cy="3387725"/>
+                    </a:xfrm>
+                    <a:prstGeom prst="rect">
+                      <a:avLst/>
+                    </a:prstGeom>
+                    <a:ln>
+                      <a:solidFill>
+                        <a:schemeClr val="tx1"/>
+                      </a:solidFill>
+                      <a:prstDash val="dash"/>
+                    </a:ln>
+                  </pic:spPr>
+                </pic:pic>
+              </a:graphicData>
+            </a:graphic>
+            <wp14:sizeRelH relativeFrom="page">
+              <wp14:pctWidth>0</wp14:pctWidth>
+            </wp14:sizeRelH>
+            <wp14:sizeRelV relativeFrom="page">
+              <wp14:pctHeight>0</wp14:pctHeight>
+            </wp14:sizeRelV>
+          </wp:anchor>
+        </w:drawing>
+      </w:r>
+    </w:p>
+    <w:p>
+      <w:pPr>
+        <w:pStyle w:val="ListParagraph"/>
+        <w:jc w:val="center"/>
+        <w:rPr>
+          <w:rFonts w:ascii="Times New Roman" w:hAnsi="Times New Roman" w:cs="Times New Roman"/>
+          <w:sz w:val="24"/>
+          <w:szCs w:val="24"/>
+          <w:lang w:val="en-US"/>
+        </w:rPr>
+      </w:pPr>
+    </w:p>
+    <w:p>
+      <w:pPr>
+        <w:pStyle w:val="ListParagraph"/>
+        <w:jc w:val="center"/>
+        <w:rPr>
+          <w:rFonts w:ascii="Times New Roman" w:hAnsi="Times New Roman" w:cs="Times New Roman"/>
+          <w:sz w:val="24"/>
+          <w:szCs w:val="24"/>
+          <w:lang w:val="en-US"/>
+        </w:rPr>
+      </w:pPr>
+    </w:p>
+    <w:p>
+      <w:pPr>
+        <w:pStyle w:val="ListParagraph"/>
+        <w:jc w:val="center"/>
+        <w:rPr>
+          <w:rFonts w:ascii="Times New Roman" w:hAnsi="Times New Roman" w:cs="Times New Roman"/>
+          <w:sz w:val="24"/>
+          <w:szCs w:val="24"/>
+          <w:lang w:val="en-US"/>
+        </w:rPr>
+      </w:pPr>
+    </w:p>
+    <w:p>
+      <w:pPr>
+        <w:pStyle w:val="ListParagraph"/>
+        <w:jc w:val="center"/>
+        <w:rPr>
+          <w:rFonts w:ascii="Times New Roman" w:hAnsi="Times New Roman" w:cs="Times New Roman"/>
+          <w:sz w:val="24"/>
+          <w:szCs w:val="24"/>
+          <w:lang w:val="en-US"/>
+        </w:rPr>
+      </w:pPr>
+    </w:p>
+    <w:p>
+      <w:pPr>
+        <w:pStyle w:val="ListParagraph"/>
+        <w:jc w:val="center"/>
+        <w:rPr>
+          <w:rFonts w:ascii="Times New Roman" w:hAnsi="Times New Roman" w:cs="Times New Roman"/>
+          <w:sz w:val="24"/>
+          <w:szCs w:val="24"/>
+          <w:lang w:val="en-US"/>
+        </w:rPr>
+      </w:pPr>
+    </w:p>
+    <w:p>
+      <w:pPr>
+        <w:pStyle w:val="ListParagraph"/>
+        <w:jc w:val="center"/>
+        <w:rPr>
+          <w:rFonts w:ascii="Times New Roman" w:hAnsi="Times New Roman" w:cs="Times New Roman"/>
+          <w:sz w:val="24"/>
+          <w:szCs w:val="24"/>
+          <w:lang w:val="en-US"/>
+        </w:rPr>
+      </w:pPr>
+    </w:p>
+    <w:p>
+      <w:pPr>
+        <w:pStyle w:val="ListParagraph"/>
+        <w:jc w:val="center"/>
+        <w:rPr>
+          <w:rFonts w:ascii="Times New Roman" w:hAnsi="Times New Roman" w:cs="Times New Roman"/>
+          <w:sz w:val="24"/>
+          <w:szCs w:val="24"/>
+          <w:lang w:val="en-US"/>
+        </w:rPr>
+      </w:pPr>
+    </w:p>
+    <w:p>
+      <w:pPr>
+        <w:pStyle w:val="ListParagraph"/>
+        <w:jc w:val="center"/>
+        <w:rPr>
+          <w:rFonts w:ascii="Times New Roman" w:hAnsi="Times New Roman" w:cs="Times New Roman"/>
+          <w:sz w:val="24"/>
+          <w:szCs w:val="24"/>
+          <w:lang w:val="en-US"/>
+        </w:rPr>
+      </w:pPr>
+    </w:p>
+    <w:p>
+      <w:pPr>
+        <w:pStyle w:val="ListParagraph"/>
+        <w:jc w:val="center"/>
+        <w:rPr>
+          <w:rFonts w:ascii="Times New Roman" w:hAnsi="Times New Roman" w:cs="Times New Roman"/>
+          <w:sz w:val="24"/>
+          <w:szCs w:val="24"/>
+          <w:lang w:val="en-US"/>
+        </w:rPr>
+      </w:pPr>
+    </w:p>
+    <w:p>
+      <w:pPr>
+        <w:pStyle w:val="ListParagraph"/>
+        <w:jc w:val="center"/>
+        <w:rPr>
+          <w:rFonts w:ascii="Times New Roman" w:hAnsi="Times New Roman" w:cs="Times New Roman"/>
+          <w:sz w:val="24"/>
+          <w:szCs w:val="24"/>
+          <w:lang w:val="en-US"/>
+        </w:rPr>
+      </w:pPr>
+    </w:p>
+    <w:p>
+      <w:pPr>
+        <w:pStyle w:val="ListParagraph"/>
+        <w:jc w:val="center"/>
+        <w:rPr>
+          <w:rFonts w:ascii="Times New Roman" w:hAnsi="Times New Roman" w:cs="Times New Roman"/>
+          <w:sz w:val="24"/>
+          <w:szCs w:val="24"/>
+          <w:lang w:val="en-US"/>
+        </w:rPr>
+      </w:pPr>
+    </w:p>
+    <w:p>
+      <w:pPr>
+        <w:pStyle w:val="ListParagraph"/>
+        <w:jc w:val="center"/>
+        <w:rPr>
+          <w:rFonts w:ascii="Times New Roman" w:hAnsi="Times New Roman" w:cs="Times New Roman"/>
+          <w:sz w:val="24"/>
+          <w:szCs w:val="24"/>
+          <w:lang w:val="en-US"/>
+        </w:rPr>
+      </w:pPr>
+    </w:p>
+    <w:p>
+      <w:pPr>
+        <w:pStyle w:val="ListParagraph"/>
+        <w:jc w:val="center"/>
+        <w:rPr>
+          <w:rFonts w:ascii="Times New Roman" w:hAnsi="Times New Roman" w:cs="Times New Roman"/>
+          <w:sz w:val="24"/>
+          <w:szCs w:val="24"/>
+          <w:lang w:val="en-US"/>
+        </w:rPr>
+      </w:pPr>
+    </w:p>
+    <w:p>
+      <w:pPr>
+        <w:pStyle w:val="ListParagraph"/>
+        <w:jc w:val="center"/>
+        <w:rPr>
+          <w:rFonts w:ascii="Times New Roman" w:hAnsi="Times New Roman" w:cs="Times New Roman"/>
+          <w:sz w:val="24"/>
+          <w:szCs w:val="24"/>
+          <w:lang w:val="en-US"/>
+        </w:rPr>
+      </w:pPr>
+    </w:p>
+    <w:p>
+      <w:pPr>
+        <w:pStyle w:val="ListParagraph"/>
+        <w:jc w:val="center"/>
+        <w:rPr>
+          <w:rFonts w:ascii="Times New Roman" w:hAnsi="Times New Roman" w:cs="Times New Roman"/>
+          <w:sz w:val="24"/>
+          <w:szCs w:val="24"/>
+          <w:lang w:val="en-US"/>
+        </w:rPr>
+      </w:pPr>
+    </w:p>
+    <w:p>
+      <w:pPr>
+        <w:pStyle w:val="ListParagraph"/>
+        <w:jc w:val="center"/>
+        <w:rPr>
+          <w:rFonts w:ascii="Times New Roman" w:hAnsi="Times New Roman" w:cs="Times New Roman"/>
+          <w:sz w:val="24"/>
+          <w:szCs w:val="24"/>
+          <w:lang w:val="en-US"/>
+        </w:rPr>
+      </w:pPr>
+    </w:p>
+    <w:p>
+      <w:pPr>
+        <w:pStyle w:val="ListParagraph"/>
+        <w:jc w:val="center"/>
+        <w:rPr>
+          <w:rFonts w:ascii="Times New Roman" w:hAnsi="Times New Roman" w:cs="Times New Roman"/>
+          <w:sz w:val="24"/>
+          <w:szCs w:val="24"/>
+          <w:lang w:val="en-US"/>
+        </w:rPr>
+      </w:pPr>
     </w:p>
     <w:p>
       <w:pPr>
@@ -1140,16 +1450,25 @@
           <w:szCs w:val="24"/>
           <w:lang w:val="en-US"/>
         </w:rPr>
-        <w:t xml:space="preserve"> the DC bias voltage</w:t>
-      </w:r>
-      <w:r>
-        <w:rPr>
-          <w:rFonts w:ascii="Times New Roman" w:hAnsi="Times New Roman" w:cs="Times New Roman"/>
-          <w:sz w:val="24"/>
-          <w:szCs w:val="24"/>
-          <w:lang w:val="en-US"/>
-        </w:rPr>
-        <w:t>s</w:t>
+        <w:t xml:space="preserve"> the DC bias </w:t>
+      </w:r>
+      <w:r>
+        <w:rPr>
+          <w:rFonts w:ascii="Times New Roman" w:hAnsi="Times New Roman" w:cs="Times New Roman"/>
+          <w:sz w:val="24"/>
+          <w:szCs w:val="24"/>
+          <w:lang w:val="en-US"/>
+        </w:rPr>
+        <w:t>voltage</w:t>
+      </w:r>
+      <w:r>
+        <w:rPr>
+          <w:rFonts w:ascii="Times New Roman" w:hAnsi="Times New Roman" w:cs="Times New Roman"/>
+          <w:sz w:val="24"/>
+          <w:szCs w:val="24"/>
+          <w:lang w:val="en-US"/>
+        </w:rPr>
+        <w:t>s.</w:t>
       </w:r>
     </w:p>
     <w:p>
@@ -1189,7 +1508,25 @@
           <w:szCs w:val="24"/>
           <w:lang w:val="en-US"/>
         </w:rPr>
-        <w:t xml:space="preserve"> = ……………………..</w:t>
+        <w:t xml:space="preserve"> </w:t>
+      </w:r>
+      <w:r>
+        <w:rPr>
+          <w:rFonts w:ascii="Times New Roman" w:hAnsi="Times New Roman" w:cs="Times New Roman"/>
+          <w:sz w:val="24"/>
+          <w:szCs w:val="24"/>
+          <w:lang w:val="en-US"/>
+        </w:rPr>
+        <w:t xml:space="preserve">= </w:t>
+      </w:r>
+      <w:r>
+        <w:rPr>
+          <w:rFonts w:ascii="Times New Roman" w:hAnsi="Times New Roman" w:cs="Times New Roman"/>
+          <w:sz w:val="24"/>
+          <w:szCs w:val="24"/>
+          <w:lang w:val="en-US"/>
+        </w:rPr>
+        <w:t>2.05190 V</w:t>
       </w:r>
     </w:p>
     <w:p>
@@ -1229,7 +1566,25 @@
           <w:szCs w:val="24"/>
           <w:lang w:val="en-US"/>
         </w:rPr>
-        <w:t xml:space="preserve"> = ……………………..</w:t>
+        <w:t xml:space="preserve"> </w:t>
+      </w:r>
+      <w:r>
+        <w:rPr>
+          <w:rFonts w:ascii="Times New Roman" w:hAnsi="Times New Roman" w:cs="Times New Roman"/>
+          <w:sz w:val="24"/>
+          <w:szCs w:val="24"/>
+          <w:lang w:val="en-US"/>
+        </w:rPr>
+        <w:t xml:space="preserve">= </w:t>
+      </w:r>
+      <w:r>
+        <w:rPr>
+          <w:rFonts w:ascii="Times New Roman" w:hAnsi="Times New Roman" w:cs="Times New Roman"/>
+          <w:sz w:val="24"/>
+          <w:szCs w:val="24"/>
+          <w:lang w:val="en-US"/>
+        </w:rPr>
+        <w:t>1.42698 V</w:t>
       </w:r>
     </w:p>
     <w:p>
@@ -1269,7 +1624,25 @@
           <w:szCs w:val="24"/>
           <w:lang w:val="en-US"/>
         </w:rPr>
-        <w:t xml:space="preserve"> = ……………………..</w:t>
+        <w:t xml:space="preserve"> </w:t>
+      </w:r>
+      <w:r>
+        <w:rPr>
+          <w:rFonts w:ascii="Times New Roman" w:hAnsi="Times New Roman" w:cs="Times New Roman"/>
+          <w:sz w:val="24"/>
+          <w:szCs w:val="24"/>
+          <w:lang w:val="en-US"/>
+        </w:rPr>
+        <w:t xml:space="preserve">= </w:t>
+      </w:r>
+      <w:r>
+        <w:rPr>
+          <w:rFonts w:ascii="Times New Roman" w:hAnsi="Times New Roman" w:cs="Times New Roman"/>
+          <w:sz w:val="24"/>
+          <w:szCs w:val="24"/>
+          <w:lang w:val="en-US"/>
+        </w:rPr>
+        <w:t>9.16103 V</w:t>
       </w:r>
     </w:p>
     <w:p>
@@ -1320,6 +1693,349 @@
     </w:p>
     <w:p>
       <w:pPr>
+        <w:ind w:left="360"/>
+        <w:jc w:val="both"/>
+        <w:rPr>
+          <w:rFonts w:ascii="Times New Roman" w:hAnsi="Times New Roman" w:cs="Times New Roman"/>
+          <w:sz w:val="24"/>
+          <w:szCs w:val="24"/>
+          <w:lang w:val="en-US"/>
+        </w:rPr>
+      </w:pPr>
+      <w:r>
+        <w:rPr>
+          <w:rFonts w:ascii="Times New Roman" w:hAnsi="Times New Roman" w:cs="Times New Roman"/>
+          <w:noProof/>
+          <w:sz w:val="24"/>
+          <w:szCs w:val="24"/>
+          <w:lang w:val="en-US"/>
+        </w:rPr>
+        <w:drawing>
+          <wp:anchor distT="0" distB="0" distL="114300" distR="114300" simplePos="0" relativeHeight="251659264" behindDoc="0" locked="0" layoutInCell="1" allowOverlap="1" wp14:anchorId="017652CE" wp14:editId="24B3D59B">
+            <wp:simplePos x="0" y="0"/>
+            <wp:positionH relativeFrom="margin">
+              <wp:align>center</wp:align>
+            </wp:positionH>
+            <wp:positionV relativeFrom="paragraph">
+              <wp:posOffset>196676</wp:posOffset>
+            </wp:positionV>
+            <wp:extent cx="4241165" cy="4030345"/>
+            <wp:effectExtent l="19050" t="19050" r="26035" b="27305"/>
+            <wp:wrapSquare wrapText="bothSides"/>
+            <wp:docPr id="4" name="Picture 4" descr="Table&#10;&#10;Description automatically generated"/>
+            <wp:cNvGraphicFramePr>
+              <a:graphicFrameLocks xmlns:a="http://schemas.openxmlformats.org/drawingml/2006/main" noChangeAspect="1"/>
+            </wp:cNvGraphicFramePr>
+            <a:graphic xmlns:a="http://schemas.openxmlformats.org/drawingml/2006/main">
+              <a:graphicData uri="http://schemas.openxmlformats.org/drawingml/2006/picture">
+                <pic:pic xmlns:pic="http://schemas.openxmlformats.org/drawingml/2006/picture">
+                  <pic:nvPicPr>
+                    <pic:cNvPr id="4" name="Picture 4" descr="Table&#10;&#10;Description automatically generated"/>
+                    <pic:cNvPicPr/>
+                  </pic:nvPicPr>
+                  <pic:blipFill>
+                    <a:blip r:embed="rId13">
+                      <a:extLst>
+                        <a:ext uri="{BEBA8EAE-BF5A-486C-A8C5-ECC9F3942E4B}">
+                          <a14:imgProps xmlns:a14="http://schemas.microsoft.com/office/drawing/2010/main">
+                            <a14:imgLayer r:embed="rId14">
+                              <a14:imgEffect>
+                                <a14:sharpenSoften amount="50000"/>
+                              </a14:imgEffect>
+                            </a14:imgLayer>
+                          </a14:imgProps>
+                        </a:ext>
+                        <a:ext uri="{28A0092B-C50C-407E-A947-70E740481C1C}">
+                          <a14:useLocalDpi xmlns:a14="http://schemas.microsoft.com/office/drawing/2010/main" val="0"/>
+                        </a:ext>
+                      </a:extLst>
+                    </a:blip>
+                    <a:stretch>
+                      <a:fillRect/>
+                    </a:stretch>
+                  </pic:blipFill>
+                  <pic:spPr>
+                    <a:xfrm>
+                      <a:off x="0" y="0"/>
+                      <a:ext cx="4241165" cy="4030345"/>
+                    </a:xfrm>
+                    <a:prstGeom prst="rect">
+                      <a:avLst/>
+                    </a:prstGeom>
+                    <a:ln>
+                      <a:solidFill>
+                        <a:schemeClr val="tx1"/>
+                      </a:solidFill>
+                      <a:prstDash val="lgDash"/>
+                    </a:ln>
+                  </pic:spPr>
+                </pic:pic>
+              </a:graphicData>
+            </a:graphic>
+            <wp14:sizeRelH relativeFrom="margin">
+              <wp14:pctWidth>0</wp14:pctWidth>
+            </wp14:sizeRelH>
+            <wp14:sizeRelV relativeFrom="margin">
+              <wp14:pctHeight>0</wp14:pctHeight>
+            </wp14:sizeRelV>
+          </wp:anchor>
+        </w:drawing>
+      </w:r>
+    </w:p>
+    <w:p>
+      <w:pPr>
+        <w:pStyle w:val="ListParagraph"/>
+        <w:jc w:val="both"/>
+        <w:rPr>
+          <w:rFonts w:ascii="Times New Roman" w:hAnsi="Times New Roman" w:cs="Times New Roman"/>
+          <w:sz w:val="24"/>
+          <w:szCs w:val="24"/>
+          <w:lang w:val="en-US"/>
+        </w:rPr>
+      </w:pPr>
+    </w:p>
+    <w:p>
+      <w:pPr>
+        <w:pStyle w:val="ListParagraph"/>
+        <w:jc w:val="both"/>
+        <w:rPr>
+          <w:rFonts w:ascii="Times New Roman" w:hAnsi="Times New Roman" w:cs="Times New Roman"/>
+          <w:sz w:val="24"/>
+          <w:szCs w:val="24"/>
+          <w:lang w:val="en-US"/>
+        </w:rPr>
+      </w:pPr>
+    </w:p>
+    <w:p>
+      <w:pPr>
+        <w:pStyle w:val="ListParagraph"/>
+        <w:jc w:val="both"/>
+        <w:rPr>
+          <w:rFonts w:ascii="Times New Roman" w:hAnsi="Times New Roman" w:cs="Times New Roman"/>
+          <w:sz w:val="24"/>
+          <w:szCs w:val="24"/>
+          <w:lang w:val="en-US"/>
+        </w:rPr>
+      </w:pPr>
+    </w:p>
+    <w:p>
+      <w:pPr>
+        <w:pStyle w:val="ListParagraph"/>
+        <w:jc w:val="both"/>
+        <w:rPr>
+          <w:rFonts w:ascii="Times New Roman" w:hAnsi="Times New Roman" w:cs="Times New Roman"/>
+          <w:sz w:val="24"/>
+          <w:szCs w:val="24"/>
+          <w:lang w:val="en-US"/>
+        </w:rPr>
+      </w:pPr>
+    </w:p>
+    <w:p>
+      <w:pPr>
+        <w:pStyle w:val="ListParagraph"/>
+        <w:jc w:val="both"/>
+        <w:rPr>
+          <w:rFonts w:ascii="Times New Roman" w:hAnsi="Times New Roman" w:cs="Times New Roman"/>
+          <w:sz w:val="24"/>
+          <w:szCs w:val="24"/>
+          <w:lang w:val="en-US"/>
+        </w:rPr>
+      </w:pPr>
+    </w:p>
+    <w:p>
+      <w:pPr>
+        <w:pStyle w:val="ListParagraph"/>
+        <w:jc w:val="both"/>
+        <w:rPr>
+          <w:rFonts w:ascii="Times New Roman" w:hAnsi="Times New Roman" w:cs="Times New Roman"/>
+          <w:sz w:val="24"/>
+          <w:szCs w:val="24"/>
+          <w:lang w:val="en-US"/>
+        </w:rPr>
+      </w:pPr>
+    </w:p>
+    <w:p>
+      <w:pPr>
+        <w:pStyle w:val="ListParagraph"/>
+        <w:jc w:val="both"/>
+        <w:rPr>
+          <w:rFonts w:ascii="Times New Roman" w:hAnsi="Times New Roman" w:cs="Times New Roman"/>
+          <w:sz w:val="24"/>
+          <w:szCs w:val="24"/>
+          <w:lang w:val="en-US"/>
+        </w:rPr>
+      </w:pPr>
+    </w:p>
+    <w:p>
+      <w:pPr>
+        <w:pStyle w:val="ListParagraph"/>
+        <w:jc w:val="both"/>
+        <w:rPr>
+          <w:rFonts w:ascii="Times New Roman" w:hAnsi="Times New Roman" w:cs="Times New Roman"/>
+          <w:sz w:val="24"/>
+          <w:szCs w:val="24"/>
+          <w:lang w:val="en-US"/>
+        </w:rPr>
+      </w:pPr>
+    </w:p>
+    <w:p>
+      <w:pPr>
+        <w:pStyle w:val="ListParagraph"/>
+        <w:jc w:val="both"/>
+        <w:rPr>
+          <w:rFonts w:ascii="Times New Roman" w:hAnsi="Times New Roman" w:cs="Times New Roman"/>
+          <w:sz w:val="24"/>
+          <w:szCs w:val="24"/>
+          <w:lang w:val="en-US"/>
+        </w:rPr>
+      </w:pPr>
+    </w:p>
+    <w:p>
+      <w:pPr>
+        <w:pStyle w:val="ListParagraph"/>
+        <w:jc w:val="both"/>
+        <w:rPr>
+          <w:rFonts w:ascii="Times New Roman" w:hAnsi="Times New Roman" w:cs="Times New Roman"/>
+          <w:sz w:val="24"/>
+          <w:szCs w:val="24"/>
+          <w:lang w:val="en-US"/>
+        </w:rPr>
+      </w:pPr>
+    </w:p>
+    <w:p>
+      <w:pPr>
+        <w:pStyle w:val="ListParagraph"/>
+        <w:jc w:val="both"/>
+        <w:rPr>
+          <w:rFonts w:ascii="Times New Roman" w:hAnsi="Times New Roman" w:cs="Times New Roman"/>
+          <w:sz w:val="24"/>
+          <w:szCs w:val="24"/>
+          <w:lang w:val="en-US"/>
+        </w:rPr>
+      </w:pPr>
+    </w:p>
+    <w:p>
+      <w:pPr>
+        <w:pStyle w:val="ListParagraph"/>
+        <w:jc w:val="both"/>
+        <w:rPr>
+          <w:rFonts w:ascii="Times New Roman" w:hAnsi="Times New Roman" w:cs="Times New Roman"/>
+          <w:sz w:val="24"/>
+          <w:szCs w:val="24"/>
+          <w:lang w:val="en-US"/>
+        </w:rPr>
+      </w:pPr>
+    </w:p>
+    <w:p>
+      <w:pPr>
+        <w:pStyle w:val="ListParagraph"/>
+        <w:jc w:val="both"/>
+        <w:rPr>
+          <w:rFonts w:ascii="Times New Roman" w:hAnsi="Times New Roman" w:cs="Times New Roman"/>
+          <w:sz w:val="24"/>
+          <w:szCs w:val="24"/>
+          <w:lang w:val="en-US"/>
+        </w:rPr>
+      </w:pPr>
+    </w:p>
+    <w:p>
+      <w:pPr>
+        <w:pStyle w:val="ListParagraph"/>
+        <w:jc w:val="both"/>
+        <w:rPr>
+          <w:rFonts w:ascii="Times New Roman" w:hAnsi="Times New Roman" w:cs="Times New Roman"/>
+          <w:sz w:val="24"/>
+          <w:szCs w:val="24"/>
+          <w:lang w:val="en-US"/>
+        </w:rPr>
+      </w:pPr>
+    </w:p>
+    <w:p>
+      <w:pPr>
+        <w:pStyle w:val="ListParagraph"/>
+        <w:jc w:val="both"/>
+        <w:rPr>
+          <w:rFonts w:ascii="Times New Roman" w:hAnsi="Times New Roman" w:cs="Times New Roman"/>
+          <w:sz w:val="24"/>
+          <w:szCs w:val="24"/>
+          <w:lang w:val="en-US"/>
+        </w:rPr>
+      </w:pPr>
+    </w:p>
+    <w:p>
+      <w:pPr>
+        <w:pStyle w:val="ListParagraph"/>
+        <w:jc w:val="both"/>
+        <w:rPr>
+          <w:rFonts w:ascii="Times New Roman" w:hAnsi="Times New Roman" w:cs="Times New Roman"/>
+          <w:sz w:val="24"/>
+          <w:szCs w:val="24"/>
+          <w:lang w:val="en-US"/>
+        </w:rPr>
+      </w:pPr>
+    </w:p>
+    <w:p>
+      <w:pPr>
+        <w:pStyle w:val="ListParagraph"/>
+        <w:jc w:val="both"/>
+        <w:rPr>
+          <w:rFonts w:ascii="Times New Roman" w:hAnsi="Times New Roman" w:cs="Times New Roman"/>
+          <w:sz w:val="24"/>
+          <w:szCs w:val="24"/>
+          <w:lang w:val="en-US"/>
+        </w:rPr>
+      </w:pPr>
+    </w:p>
+    <w:p>
+      <w:pPr>
+        <w:pStyle w:val="ListParagraph"/>
+        <w:jc w:val="both"/>
+        <w:rPr>
+          <w:rFonts w:ascii="Times New Roman" w:hAnsi="Times New Roman" w:cs="Times New Roman"/>
+          <w:sz w:val="24"/>
+          <w:szCs w:val="24"/>
+          <w:lang w:val="en-US"/>
+        </w:rPr>
+      </w:pPr>
+    </w:p>
+    <w:p>
+      <w:pPr>
+        <w:pStyle w:val="ListParagraph"/>
+        <w:jc w:val="both"/>
+        <w:rPr>
+          <w:rFonts w:ascii="Times New Roman" w:hAnsi="Times New Roman" w:cs="Times New Roman"/>
+          <w:sz w:val="24"/>
+          <w:szCs w:val="24"/>
+          <w:lang w:val="en-US"/>
+        </w:rPr>
+      </w:pPr>
+    </w:p>
+    <w:p>
+      <w:pPr>
+        <w:pStyle w:val="ListParagraph"/>
+        <w:jc w:val="both"/>
+        <w:rPr>
+          <w:rFonts w:ascii="Times New Roman" w:hAnsi="Times New Roman" w:cs="Times New Roman"/>
+          <w:sz w:val="24"/>
+          <w:szCs w:val="24"/>
+          <w:lang w:val="en-US"/>
+        </w:rPr>
+      </w:pPr>
+    </w:p>
+    <w:p>
+      <w:pPr>
+        <w:pStyle w:val="ListParagraph"/>
+        <w:jc w:val="both"/>
+        <w:rPr>
+          <w:rFonts w:ascii="Times New Roman" w:hAnsi="Times New Roman" w:cs="Times New Roman"/>
+          <w:sz w:val="24"/>
+          <w:szCs w:val="24"/>
+          <w:lang w:val="en-US"/>
+        </w:rPr>
+      </w:pPr>
+    </w:p>
+    <w:p>
+      <w:pPr>
         <w:pStyle w:val="ListParagraph"/>
         <w:jc w:val="both"/>
         <w:rPr>
@@ -1464,7 +2180,27 @@
           <w:szCs w:val="24"/>
           <w:lang w:val="en-US"/>
         </w:rPr>
-        <w:t xml:space="preserve"> (max) =  ……………………</w:t>
+        <w:t xml:space="preserve"> (max) </w:t>
+      </w:r>
+      <w:proofErr w:type="gramStart"/>
+      <w:r>
+        <w:rPr>
+          <w:rFonts w:ascii="Times New Roman" w:hAnsi="Times New Roman" w:cs="Times New Roman"/>
+          <w:sz w:val="24"/>
+          <w:szCs w:val="24"/>
+          <w:lang w:val="en-US"/>
+        </w:rPr>
+        <w:t>=  …</w:t>
+      </w:r>
+      <w:proofErr w:type="gramEnd"/>
+      <w:r>
+        <w:rPr>
+          <w:rFonts w:ascii="Times New Roman" w:hAnsi="Times New Roman" w:cs="Times New Roman"/>
+          <w:sz w:val="24"/>
+          <w:szCs w:val="24"/>
+          <w:lang w:val="en-US"/>
+        </w:rPr>
+        <w:t>…………………</w:t>
       </w:r>
     </w:p>
     <w:p>
@@ -1631,26 +2367,26 @@
           <w:szCs w:val="24"/>
           <w:lang w:val="en-US"/>
         </w:rPr>
+        <w:t>Calculate the efficiency of the amplifier at this input signal level.</w:t>
+      </w:r>
+    </w:p>
+    <w:p>
+      <w:pPr>
+        <w:rPr>
+          <w:rFonts w:ascii="Times New Roman" w:hAnsi="Times New Roman" w:cs="Times New Roman"/>
+          <w:sz w:val="24"/>
+          <w:szCs w:val="24"/>
+          <w:lang w:val="en-US"/>
+        </w:rPr>
+      </w:pPr>
+      <w:r>
+        <w:rPr>
+          <w:rFonts w:ascii="Times New Roman" w:hAnsi="Times New Roman" w:cs="Times New Roman"/>
+          <w:sz w:val="24"/>
+          <w:szCs w:val="24"/>
+          <w:lang w:val="en-US"/>
+        </w:rPr>
         <w:lastRenderedPageBreak/>
-        <w:t>Calculate the efficiency of the amplifier at this input signal level.</w:t>
-      </w:r>
-    </w:p>
-    <w:p>
-      <w:pPr>
-        <w:rPr>
-          <w:rFonts w:ascii="Times New Roman" w:hAnsi="Times New Roman" w:cs="Times New Roman"/>
-          <w:sz w:val="24"/>
-          <w:szCs w:val="24"/>
-          <w:lang w:val="en-US"/>
-        </w:rPr>
-      </w:pPr>
-      <w:r>
-        <w:rPr>
-          <w:rFonts w:ascii="Times New Roman" w:hAnsi="Times New Roman" w:cs="Times New Roman"/>
-          <w:sz w:val="24"/>
-          <w:szCs w:val="24"/>
-          <w:lang w:val="en-US"/>
-        </w:rPr>
         <w:br w:type="page"/>
       </w:r>
     </w:p>
@@ -1868,7 +2604,7 @@
                     </pic:cNvPicPr>
                   </pic:nvPicPr>
                   <pic:blipFill>
-                    <a:blip r:embed="rId11" cstate="print"/>
+                    <a:blip r:embed="rId15" cstate="print"/>
                     <a:srcRect/>
                     <a:stretch>
                       <a:fillRect/>
@@ -2460,7 +3196,7 @@
                     </pic:cNvPicPr>
                   </pic:nvPicPr>
                   <pic:blipFill>
-                    <a:blip r:embed="rId12">
+                    <a:blip r:embed="rId16">
                       <a:extLst>
                         <a:ext uri="{28A0092B-C50C-407E-A947-70E740481C1C}">
                           <a14:useLocalDpi xmlns:a14="http://schemas.microsoft.com/office/drawing/2010/main" val="0"/>
@@ -3281,8 +4017,8 @@
       </w:r>
     </w:p>
     <w:sectPr>
-      <w:headerReference w:type="default" r:id="rId13"/>
-      <w:footerReference w:type="default" r:id="rId14"/>
+      <w:headerReference w:type="default" r:id="rId17"/>
+      <w:footerReference w:type="default" r:id="rId18"/>
       <w:pgSz w:w="11906" w:h="16838" w:code="9"/>
       <w:pgMar w:top="1440" w:right="1440" w:bottom="1440" w:left="1440" w:header="706" w:footer="576" w:gutter="0"/>
       <w:cols w:space="708"/>

</xml_diff>

<commit_message>
Working on Sim 1: d.) AC analysis
</commit_message>
<xml_diff>
--- a/Laboratory Class Equivalent Simulation/20210522_SIMS_EN2110_S01_TS_v1.0.docx
+++ b/Laboratory Class Equivalent Simulation/20210522_SIMS_EN2110_S01_TS_v1.0.docx
@@ -1063,7 +1063,7 @@
           <v:shape id="_x0000_i1042" type="#_x0000_t75" style="width:293.25pt;height:317.45pt" o:ole="">
             <v:imagedata r:id="rId9" o:title=""/>
           </v:shape>
-          <o:OLEObject Type="Embed" ProgID="Visio.Drawing.15" ShapeID="_x0000_i1042" DrawAspect="Content" ObjectID="_1685996873" r:id="rId10"/>
+          <o:OLEObject Type="Embed" ProgID="Visio.Drawing.15" ShapeID="_x0000_i1042" DrawAspect="Content" ObjectID="_1686007105" r:id="rId10"/>
         </w:object>
       </w:r>
     </w:p>
@@ -2094,7 +2094,25 @@
           <w:szCs w:val="24"/>
           <w:lang w:val="en-US"/>
         </w:rPr>
-        <w:t xml:space="preserve"> (max) </w:t>
+        <w:t xml:space="preserve"> (max)</w:t>
+      </w:r>
+      <w:r>
+        <w:rPr>
+          <w:rFonts w:ascii="Times New Roman" w:hAnsi="Times New Roman" w:cs="Times New Roman"/>
+          <w:sz w:val="24"/>
+          <w:szCs w:val="24"/>
+          <w:lang w:val="en-US"/>
+        </w:rPr>
+        <w:t xml:space="preserve"> </w:t>
+      </w:r>
+      <w:r>
+        <w:rPr>
+          <w:rFonts w:ascii="Times New Roman" w:hAnsi="Times New Roman" w:cs="Times New Roman"/>
+          <w:sz w:val="24"/>
+          <w:szCs w:val="24"/>
+          <w:lang w:val="en-US"/>
+        </w:rPr>
+        <w:t xml:space="preserve"> </w:t>
       </w:r>
       <w:r>
         <w:rPr>
@@ -2112,7 +2130,7 @@
           <w:szCs w:val="24"/>
           <w:lang w:val="en-US"/>
         </w:rPr>
-        <w:t>…………………</w:t>
+        <w:t>………………</w:t>
       </w:r>
     </w:p>
     <w:p>
@@ -2152,7 +2170,7 @@
           <w:szCs w:val="24"/>
           <w:lang w:val="en-US"/>
         </w:rPr>
-        <w:t xml:space="preserve"> (max) = ……………………</w:t>
+        <w:t xml:space="preserve"> (max) = …………………</w:t>
       </w:r>
     </w:p>
     <w:p>

</xml_diff>

<commit_message>
Completed Sim 1: d, e
</commit_message>
<xml_diff>
--- a/Laboratory Class Equivalent Simulation/20210522_SIMS_EN2110_S01_TS_v1.0.docx
+++ b/Laboratory Class Equivalent Simulation/20210522_SIMS_EN2110_S01_TS_v1.0.docx
@@ -1060,10 +1060,10 @@
             <v:path o:extrusionok="f" gradientshapeok="t" o:connecttype="rect"/>
             <o:lock v:ext="edit" aspectratio="t"/>
           </v:shapetype>
-          <v:shape id="_x0000_i1042" type="#_x0000_t75" style="width:293.25pt;height:317.45pt" o:ole="">
+          <v:shape id="_x0000_i1025" type="#_x0000_t75" style="width:293.1pt;height:317.1pt" o:ole="">
             <v:imagedata r:id="rId9" o:title=""/>
           </v:shape>
-          <o:OLEObject Type="Embed" ProgID="Visio.Drawing.15" ShapeID="_x0000_i1042" DrawAspect="Content" ObjectID="_1686007105" r:id="rId10"/>
+          <o:OLEObject Type="Embed" ProgID="Visio.Drawing.15" ShapeID="_x0000_i1025" DrawAspect="Content" ObjectID="_1686047057" r:id="rId10"/>
         </w:object>
       </w:r>
     </w:p>
@@ -1432,6 +1432,7 @@
           <w:szCs w:val="24"/>
           <w:lang w:val="en-US"/>
         </w:rPr>
+        <w:lastRenderedPageBreak/>
         <w:t xml:space="preserve">Using the </w:t>
       </w:r>
       <w:r>
@@ -2060,6 +2061,142 @@
     <w:p>
       <w:pPr>
         <w:pStyle w:val="ListParagraph"/>
+        <w:jc w:val="both"/>
+        <w:rPr>
+          <w:rFonts w:ascii="Times New Roman" w:hAnsi="Times New Roman" w:cs="Times New Roman"/>
+          <w:sz w:val="24"/>
+          <w:szCs w:val="24"/>
+          <w:lang w:val="en-US"/>
+        </w:rPr>
+      </w:pPr>
+    </w:p>
+    <w:p>
+      <w:pPr>
+        <w:pStyle w:val="ListParagraph"/>
+        <w:jc w:val="both"/>
+        <w:rPr>
+          <w:rFonts w:ascii="Times New Roman" w:hAnsi="Times New Roman" w:cs="Times New Roman"/>
+          <w:i/>
+          <w:iCs/>
+          <w:sz w:val="24"/>
+          <w:szCs w:val="24"/>
+          <w:lang w:val="en-US"/>
+        </w:rPr>
+      </w:pPr>
+      <w:r>
+        <w:rPr>
+          <w:rFonts w:ascii="Times New Roman" w:hAnsi="Times New Roman" w:cs="Times New Roman"/>
+          <w:i/>
+          <w:iCs/>
+          <w:sz w:val="24"/>
+          <w:szCs w:val="24"/>
+          <w:lang w:val="en-US"/>
+        </w:rPr>
+        <w:t xml:space="preserve">In class A amplifiers output signal is just an amplified replica of the input signal. Therefore, both the positive and negative half cycles of the input signal </w:t>
+      </w:r>
+      <w:r>
+        <w:rPr>
+          <w:rFonts w:ascii="Times New Roman" w:hAnsi="Times New Roman" w:cs="Times New Roman"/>
+          <w:b/>
+          <w:bCs/>
+          <w:i/>
+          <w:iCs/>
+          <w:sz w:val="24"/>
+          <w:szCs w:val="24"/>
+          <w:lang w:val="en-US"/>
+        </w:rPr>
+        <w:t xml:space="preserve">must be amplified </w:t>
+      </w:r>
+      <w:r>
+        <w:rPr>
+          <w:rFonts w:ascii="Times New Roman" w:hAnsi="Times New Roman" w:cs="Times New Roman"/>
+          <w:b/>
+          <w:bCs/>
+          <w:i/>
+          <w:iCs/>
+          <w:sz w:val="24"/>
+          <w:szCs w:val="24"/>
+          <w:lang w:val="en-US"/>
+        </w:rPr>
+        <w:t>in</w:t>
+      </w:r>
+      <w:r>
+        <w:rPr>
+          <w:rFonts w:ascii="Times New Roman" w:hAnsi="Times New Roman" w:cs="Times New Roman"/>
+          <w:b/>
+          <w:bCs/>
+          <w:i/>
+          <w:iCs/>
+          <w:sz w:val="24"/>
+          <w:szCs w:val="24"/>
+          <w:lang w:val="en-US"/>
+        </w:rPr>
+        <w:t xml:space="preserve"> the same </w:t>
+      </w:r>
+      <w:r>
+        <w:rPr>
+          <w:rFonts w:ascii="Times New Roman" w:hAnsi="Times New Roman" w:cs="Times New Roman"/>
+          <w:b/>
+          <w:bCs/>
+          <w:i/>
+          <w:iCs/>
+          <w:sz w:val="24"/>
+          <w:szCs w:val="24"/>
+          <w:lang w:val="en-US"/>
+        </w:rPr>
+        <w:t>factor</w:t>
+      </w:r>
+      <w:r>
+        <w:rPr>
+          <w:rFonts w:ascii="Times New Roman" w:hAnsi="Times New Roman" w:cs="Times New Roman"/>
+          <w:i/>
+          <w:iCs/>
+          <w:sz w:val="24"/>
+          <w:szCs w:val="24"/>
+          <w:lang w:val="en-US"/>
+        </w:rPr>
+        <w:t>.</w:t>
+      </w:r>
+      <w:r>
+        <w:rPr>
+          <w:rFonts w:ascii="Times New Roman" w:hAnsi="Times New Roman" w:cs="Times New Roman"/>
+          <w:i/>
+          <w:iCs/>
+          <w:sz w:val="24"/>
+          <w:szCs w:val="24"/>
+          <w:lang w:val="en-US"/>
+        </w:rPr>
+        <w:t xml:space="preserve"> Below values were </w:t>
+      </w:r>
+      <w:r>
+        <w:rPr>
+          <w:rFonts w:ascii="Times New Roman" w:hAnsi="Times New Roman" w:cs="Times New Roman"/>
+          <w:i/>
+          <w:iCs/>
+          <w:sz w:val="24"/>
+          <w:szCs w:val="24"/>
+          <w:lang w:val="en-US"/>
+        </w:rPr>
+        <w:t>chosen according to that.</w:t>
+      </w:r>
+    </w:p>
+    <w:p>
+      <w:pPr>
+        <w:pStyle w:val="ListParagraph"/>
+        <w:jc w:val="both"/>
+        <w:rPr>
+          <w:rFonts w:ascii="Times New Roman" w:hAnsi="Times New Roman" w:cs="Times New Roman"/>
+          <w:i/>
+          <w:iCs/>
+          <w:sz w:val="24"/>
+          <w:szCs w:val="24"/>
+          <w:lang w:val="en-US"/>
+        </w:rPr>
+      </w:pPr>
+    </w:p>
+    <w:p>
+      <w:pPr>
+        <w:pStyle w:val="ListParagraph"/>
         <w:ind w:left="1440"/>
         <w:rPr>
           <w:rFonts w:ascii="Times New Roman" w:hAnsi="Times New Roman" w:cs="Times New Roman"/>
@@ -2103,6 +2240,24 @@
           <w:szCs w:val="24"/>
           <w:lang w:val="en-US"/>
         </w:rPr>
+        <w:tab/>
+      </w:r>
+      <w:r>
+        <w:rPr>
+          <w:rFonts w:ascii="Times New Roman" w:hAnsi="Times New Roman" w:cs="Times New Roman"/>
+          <w:sz w:val="24"/>
+          <w:szCs w:val="24"/>
+          <w:lang w:val="en-US"/>
+        </w:rPr>
+        <w:t>=</w:t>
+      </w:r>
+      <w:r>
+        <w:rPr>
+          <w:rFonts w:ascii="Times New Roman" w:hAnsi="Times New Roman" w:cs="Times New Roman"/>
+          <w:sz w:val="24"/>
+          <w:szCs w:val="24"/>
+          <w:lang w:val="en-US"/>
+        </w:rPr>
         <w:t xml:space="preserve"> </w:t>
       </w:r>
       <w:r>
@@ -2112,25 +2267,7 @@
           <w:szCs w:val="24"/>
           <w:lang w:val="en-US"/>
         </w:rPr>
-        <w:t xml:space="preserve"> </w:t>
-      </w:r>
-      <w:r>
-        <w:rPr>
-          <w:rFonts w:ascii="Times New Roman" w:hAnsi="Times New Roman" w:cs="Times New Roman"/>
-          <w:sz w:val="24"/>
-          <w:szCs w:val="24"/>
-          <w:lang w:val="en-US"/>
-        </w:rPr>
-        <w:t>= …</w:t>
-      </w:r>
-      <w:r>
-        <w:rPr>
-          <w:rFonts w:ascii="Times New Roman" w:hAnsi="Times New Roman" w:cs="Times New Roman"/>
-          <w:sz w:val="24"/>
-          <w:szCs w:val="24"/>
-          <w:lang w:val="en-US"/>
-        </w:rPr>
-        <w:t>………………</w:t>
+        <w:t>14 mV</w:t>
       </w:r>
     </w:p>
     <w:p>
@@ -2170,20 +2307,163 @@
           <w:szCs w:val="24"/>
           <w:lang w:val="en-US"/>
         </w:rPr>
-        <w:t xml:space="preserve"> (max) = …………………</w:t>
-      </w:r>
-    </w:p>
-    <w:p>
-      <w:pPr>
-        <w:pStyle w:val="ListParagraph"/>
-        <w:ind w:left="1440"/>
-        <w:rPr>
-          <w:rFonts w:ascii="Times New Roman" w:hAnsi="Times New Roman" w:cs="Times New Roman"/>
-          <w:sz w:val="24"/>
-          <w:szCs w:val="24"/>
-          <w:lang w:val="en-US"/>
-        </w:rPr>
-      </w:pPr>
+        <w:t xml:space="preserve"> (max)</w:t>
+      </w:r>
+      <w:r>
+        <w:rPr>
+          <w:rFonts w:ascii="Times New Roman" w:hAnsi="Times New Roman" w:cs="Times New Roman"/>
+          <w:sz w:val="24"/>
+          <w:szCs w:val="24"/>
+          <w:lang w:val="en-US"/>
+        </w:rPr>
+        <w:tab/>
+      </w:r>
+      <w:r>
+        <w:rPr>
+          <w:rFonts w:ascii="Times New Roman" w:hAnsi="Times New Roman" w:cs="Times New Roman"/>
+          <w:sz w:val="24"/>
+          <w:szCs w:val="24"/>
+          <w:lang w:val="en-US"/>
+        </w:rPr>
+        <w:t xml:space="preserve">= </w:t>
+      </w:r>
+      <w:r>
+        <w:rPr>
+          <w:rFonts w:ascii="Times New Roman" w:hAnsi="Times New Roman" w:cs="Times New Roman"/>
+          <w:sz w:val="24"/>
+          <w:szCs w:val="24"/>
+          <w:lang w:val="en-US"/>
+        </w:rPr>
+        <w:t>300 mV</w:t>
+      </w:r>
+    </w:p>
+    <w:p>
+      <w:pPr>
+        <w:pStyle w:val="ListParagraph"/>
+        <w:jc w:val="both"/>
+        <w:rPr>
+          <w:rFonts w:ascii="Times New Roman" w:hAnsi="Times New Roman" w:cs="Times New Roman"/>
+          <w:sz w:val="24"/>
+          <w:szCs w:val="24"/>
+          <w:lang w:val="en-US"/>
+        </w:rPr>
+      </w:pPr>
+    </w:p>
+    <w:p>
+      <w:pPr>
+        <w:pStyle w:val="ListParagraph"/>
+        <w:jc w:val="both"/>
+        <w:rPr>
+          <w:rFonts w:ascii="Times New Roman" w:hAnsi="Times New Roman" w:cs="Times New Roman"/>
+          <w:sz w:val="24"/>
+          <w:szCs w:val="24"/>
+          <w:lang w:val="en-US"/>
+        </w:rPr>
+      </w:pPr>
+      <w:r>
+        <w:rPr>
+          <w:rFonts w:ascii="Times New Roman" w:hAnsi="Times New Roman" w:cs="Times New Roman"/>
+          <w:sz w:val="24"/>
+          <w:szCs w:val="24"/>
+          <w:lang w:val="en-US"/>
+        </w:rPr>
+        <w:t xml:space="preserve">Values were estimated using the following plot. Observe that input signal is amplified in the same factor </w:t>
+      </w:r>
+      <w:r>
+        <w:rPr>
+          <w:rFonts w:ascii="Times New Roman" w:hAnsi="Times New Roman" w:cs="Times New Roman"/>
+          <w:sz w:val="24"/>
+          <w:szCs w:val="24"/>
+          <w:lang w:val="en-US"/>
+        </w:rPr>
+        <w:t>when the input signal’s amplitude is near 14 mV.</w:t>
+      </w:r>
+      <w:r>
+        <w:rPr>
+          <w:rFonts w:ascii="Times New Roman" w:hAnsi="Times New Roman" w:cs="Times New Roman"/>
+          <w:sz w:val="24"/>
+          <w:szCs w:val="24"/>
+          <w:lang w:val="en-US"/>
+        </w:rPr>
+        <w:t xml:space="preserve"> The corresponding output signal has an amplitude of 300 mV in both the positive and negative half cycles of the input signal.</w:t>
+      </w:r>
+    </w:p>
+    <w:p>
+      <w:pPr>
+        <w:pStyle w:val="ListParagraph"/>
+        <w:jc w:val="both"/>
+        <w:rPr>
+          <w:rFonts w:ascii="Times New Roman" w:hAnsi="Times New Roman" w:cs="Times New Roman"/>
+          <w:sz w:val="24"/>
+          <w:szCs w:val="24"/>
+          <w:lang w:val="en-US"/>
+        </w:rPr>
+      </w:pPr>
+      <w:r>
+        <w:rPr>
+          <w:rFonts w:ascii="Times New Roman" w:hAnsi="Times New Roman" w:cs="Times New Roman"/>
+          <w:noProof/>
+          <w:sz w:val="24"/>
+          <w:szCs w:val="24"/>
+          <w:lang w:val="en-US"/>
+        </w:rPr>
+        <w:lastRenderedPageBreak/>
+        <w:drawing>
+          <wp:anchor distT="0" distB="0" distL="114300" distR="114300" simplePos="0" relativeHeight="251661312" behindDoc="0" locked="0" layoutInCell="1" allowOverlap="1" wp14:anchorId="2B4A513C" wp14:editId="38BF5FEF">
+            <wp:simplePos x="0" y="0"/>
+            <wp:positionH relativeFrom="margin">
+              <wp:posOffset>175491</wp:posOffset>
+            </wp:positionH>
+            <wp:positionV relativeFrom="paragraph">
+              <wp:posOffset>288</wp:posOffset>
+            </wp:positionV>
+            <wp:extent cx="6184761" cy="2853344"/>
+            <wp:effectExtent l="0" t="0" r="6985" b="4445"/>
+            <wp:wrapSquare wrapText="bothSides"/>
+            <wp:docPr id="5" name="Picture 5" descr="Diagram&#10;&#10;Description automatically generated"/>
+            <wp:cNvGraphicFramePr>
+              <a:graphicFrameLocks xmlns:a="http://schemas.openxmlformats.org/drawingml/2006/main" noChangeAspect="1"/>
+            </wp:cNvGraphicFramePr>
+            <a:graphic xmlns:a="http://schemas.openxmlformats.org/drawingml/2006/main">
+              <a:graphicData uri="http://schemas.openxmlformats.org/drawingml/2006/picture">
+                <pic:pic xmlns:pic="http://schemas.openxmlformats.org/drawingml/2006/picture">
+                  <pic:nvPicPr>
+                    <pic:cNvPr id="5" name="Picture 5" descr="Diagram&#10;&#10;Description automatically generated"/>
+                    <pic:cNvPicPr/>
+                  </pic:nvPicPr>
+                  <pic:blipFill>
+                    <a:blip r:embed="rId15" cstate="print">
+                      <a:extLst>
+                        <a:ext uri="{28A0092B-C50C-407E-A947-70E740481C1C}">
+                          <a14:useLocalDpi xmlns:a14="http://schemas.microsoft.com/office/drawing/2010/main" val="0"/>
+                        </a:ext>
+                      </a:extLst>
+                    </a:blip>
+                    <a:stretch>
+                      <a:fillRect/>
+                    </a:stretch>
+                  </pic:blipFill>
+                  <pic:spPr>
+                    <a:xfrm>
+                      <a:off x="0" y="0"/>
+                      <a:ext cx="6184761" cy="2853344"/>
+                    </a:xfrm>
+                    <a:prstGeom prst="rect">
+                      <a:avLst/>
+                    </a:prstGeom>
+                  </pic:spPr>
+                </pic:pic>
+              </a:graphicData>
+            </a:graphic>
+            <wp14:sizeRelH relativeFrom="page">
+              <wp14:pctWidth>0</wp14:pctWidth>
+            </wp14:sizeRelH>
+            <wp14:sizeRelV relativeFrom="page">
+              <wp14:pctHeight>0</wp14:pctHeight>
+            </wp14:sizeRelV>
+          </wp:anchor>
+        </w:drawing>
+      </w:r>
     </w:p>
     <w:p>
       <w:pPr>
@@ -2202,11 +2482,139 @@
       <w:r>
         <w:rPr>
           <w:rFonts w:ascii="Times New Roman" w:hAnsi="Times New Roman" w:cs="Times New Roman"/>
-          <w:sz w:val="24"/>
-          <w:szCs w:val="24"/>
-          <w:lang w:val="en-US"/>
-        </w:rPr>
-        <w:t>Paste the simulation output waveforms in both Y-T and X-Y modes.</w:t>
+          <w:noProof/>
+          <w:sz w:val="24"/>
+          <w:szCs w:val="24"/>
+          <w:lang w:val="en-US"/>
+        </w:rPr>
+        <w:drawing>
+          <wp:anchor distT="0" distB="0" distL="114300" distR="114300" simplePos="0" relativeHeight="251663360" behindDoc="0" locked="0" layoutInCell="1" allowOverlap="1" wp14:anchorId="3AE7FDF6" wp14:editId="2B667C89">
+            <wp:simplePos x="0" y="0"/>
+            <wp:positionH relativeFrom="margin">
+              <wp:align>center</wp:align>
+            </wp:positionH>
+            <wp:positionV relativeFrom="paragraph">
+              <wp:posOffset>3289588</wp:posOffset>
+            </wp:positionV>
+            <wp:extent cx="6182360" cy="2844800"/>
+            <wp:effectExtent l="0" t="0" r="8890" b="0"/>
+            <wp:wrapSquare wrapText="bothSides"/>
+            <wp:docPr id="7" name="Picture 7" descr="Chart, line chart&#10;&#10;Description automatically generated"/>
+            <wp:cNvGraphicFramePr>
+              <a:graphicFrameLocks xmlns:a="http://schemas.openxmlformats.org/drawingml/2006/main" noChangeAspect="1"/>
+            </wp:cNvGraphicFramePr>
+            <a:graphic xmlns:a="http://schemas.openxmlformats.org/drawingml/2006/main">
+              <a:graphicData uri="http://schemas.openxmlformats.org/drawingml/2006/picture">
+                <pic:pic xmlns:pic="http://schemas.openxmlformats.org/drawingml/2006/picture">
+                  <pic:nvPicPr>
+                    <pic:cNvPr id="7" name="Picture 7" descr="Chart, line chart&#10;&#10;Description automatically generated"/>
+                    <pic:cNvPicPr/>
+                  </pic:nvPicPr>
+                  <pic:blipFill>
+                    <a:blip r:embed="rId16" cstate="print">
+                      <a:extLst>
+                        <a:ext uri="{28A0092B-C50C-407E-A947-70E740481C1C}">
+                          <a14:useLocalDpi xmlns:a14="http://schemas.microsoft.com/office/drawing/2010/main" val="0"/>
+                        </a:ext>
+                      </a:extLst>
+                    </a:blip>
+                    <a:stretch>
+                      <a:fillRect/>
+                    </a:stretch>
+                  </pic:blipFill>
+                  <pic:spPr>
+                    <a:xfrm>
+                      <a:off x="0" y="0"/>
+                      <a:ext cx="6182360" cy="2844800"/>
+                    </a:xfrm>
+                    <a:prstGeom prst="rect">
+                      <a:avLst/>
+                    </a:prstGeom>
+                  </pic:spPr>
+                </pic:pic>
+              </a:graphicData>
+            </a:graphic>
+            <wp14:sizeRelH relativeFrom="page">
+              <wp14:pctWidth>0</wp14:pctWidth>
+            </wp14:sizeRelH>
+            <wp14:sizeRelV relativeFrom="page">
+              <wp14:pctHeight>0</wp14:pctHeight>
+            </wp14:sizeRelV>
+          </wp:anchor>
+        </w:drawing>
+      </w:r>
+      <w:r>
+        <w:rPr>
+          <w:rFonts w:ascii="Times New Roman" w:hAnsi="Times New Roman" w:cs="Times New Roman"/>
+          <w:noProof/>
+          <w:sz w:val="24"/>
+          <w:szCs w:val="24"/>
+          <w:lang w:val="en-US"/>
+        </w:rPr>
+        <w:drawing>
+          <wp:anchor distT="0" distB="0" distL="114300" distR="114300" simplePos="0" relativeHeight="251662336" behindDoc="0" locked="0" layoutInCell="1" allowOverlap="1" wp14:anchorId="2E9531FE" wp14:editId="15C45316">
+            <wp:simplePos x="0" y="0"/>
+            <wp:positionH relativeFrom="margin">
+              <wp:align>center</wp:align>
+            </wp:positionH>
+            <wp:positionV relativeFrom="paragraph">
+              <wp:posOffset>260985</wp:posOffset>
+            </wp:positionV>
+            <wp:extent cx="6188710" cy="2868295"/>
+            <wp:effectExtent l="0" t="0" r="2540" b="8255"/>
+            <wp:wrapSquare wrapText="bothSides"/>
+            <wp:docPr id="6" name="Picture 6" descr="Chart, line chart&#10;&#10;Description automatically generated"/>
+            <wp:cNvGraphicFramePr>
+              <a:graphicFrameLocks xmlns:a="http://schemas.openxmlformats.org/drawingml/2006/main" noChangeAspect="1"/>
+            </wp:cNvGraphicFramePr>
+            <a:graphic xmlns:a="http://schemas.openxmlformats.org/drawingml/2006/main">
+              <a:graphicData uri="http://schemas.openxmlformats.org/drawingml/2006/picture">
+                <pic:pic xmlns:pic="http://schemas.openxmlformats.org/drawingml/2006/picture">
+                  <pic:nvPicPr>
+                    <pic:cNvPr id="6" name="Picture 6" descr="Chart, line chart&#10;&#10;Description automatically generated"/>
+                    <pic:cNvPicPr/>
+                  </pic:nvPicPr>
+                  <pic:blipFill>
+                    <a:blip r:embed="rId17" cstate="print">
+                      <a:extLst>
+                        <a:ext uri="{28A0092B-C50C-407E-A947-70E740481C1C}">
+                          <a14:useLocalDpi xmlns:a14="http://schemas.microsoft.com/office/drawing/2010/main" val="0"/>
+                        </a:ext>
+                      </a:extLst>
+                    </a:blip>
+                    <a:stretch>
+                      <a:fillRect/>
+                    </a:stretch>
+                  </pic:blipFill>
+                  <pic:spPr>
+                    <a:xfrm>
+                      <a:off x="0" y="0"/>
+                      <a:ext cx="6188710" cy="2868295"/>
+                    </a:xfrm>
+                    <a:prstGeom prst="rect">
+                      <a:avLst/>
+                    </a:prstGeom>
+                  </pic:spPr>
+                </pic:pic>
+              </a:graphicData>
+            </a:graphic>
+            <wp14:sizeRelH relativeFrom="page">
+              <wp14:pctWidth>0</wp14:pctWidth>
+            </wp14:sizeRelH>
+            <wp14:sizeRelV relativeFrom="page">
+              <wp14:pctHeight>0</wp14:pctHeight>
+            </wp14:sizeRelV>
+          </wp:anchor>
+        </w:drawing>
+      </w:r>
+      <w:r>
+        <w:rPr>
+          <w:rFonts w:ascii="Times New Roman" w:hAnsi="Times New Roman" w:cs="Times New Roman"/>
+          <w:sz w:val="24"/>
+          <w:szCs w:val="24"/>
+          <w:lang w:val="en-US"/>
+        </w:rPr>
+        <w:t>Paste the simulation output waveforms in both Y-T and X-Y modes</w:t>
       </w:r>
     </w:p>
     <w:p>
@@ -2230,6 +2638,7 @@
           <w:szCs w:val="24"/>
           <w:lang w:val="en-US"/>
         </w:rPr>
+        <w:lastRenderedPageBreak/>
         <w:t>Calculate the efficiency of the amplifier at this input level.</w:t>
       </w:r>
     </w:p>
@@ -2420,7 +2829,27 @@
           <w:szCs w:val="24"/>
           <w:lang w:val="en-US"/>
         </w:rPr>
-        <w:t>(complementary symmetry)</w:t>
+        <w:t>(</w:t>
+      </w:r>
+      <w:proofErr w:type="gramStart"/>
+      <w:r>
+        <w:rPr>
+          <w:rFonts w:ascii="Times New Roman" w:hAnsi="Times New Roman" w:cs="Times New Roman"/>
+          <w:sz w:val="24"/>
+          <w:szCs w:val="24"/>
+          <w:lang w:val="en-US"/>
+        </w:rPr>
+        <w:t>complementary</w:t>
+      </w:r>
+      <w:proofErr w:type="gramEnd"/>
+      <w:r>
+        <w:rPr>
+          <w:rFonts w:ascii="Times New Roman" w:hAnsi="Times New Roman" w:cs="Times New Roman"/>
+          <w:sz w:val="24"/>
+          <w:szCs w:val="24"/>
+          <w:lang w:val="en-US"/>
+        </w:rPr>
+        <w:t xml:space="preserve"> symmetry)</w:t>
       </w:r>
     </w:p>
     <w:p>
@@ -2533,7 +2962,7 @@
                     </pic:cNvPicPr>
                   </pic:nvPicPr>
                   <pic:blipFill>
-                    <a:blip r:embed="rId15" cstate="print"/>
+                    <a:blip r:embed="rId18" cstate="print"/>
                     <a:srcRect/>
                     <a:stretch>
                       <a:fillRect/>
@@ -2619,8 +3048,19 @@
           <w:szCs w:val="24"/>
           <w:lang w:val="en-US"/>
         </w:rPr>
-        <w:t>Increase the input voltage to the clipping limit &amp; measure the maximum input and output values</w:t>
-      </w:r>
+        <w:t xml:space="preserve">Increase the input voltage to the clipping limit &amp; measure the maximum input and output </w:t>
+      </w:r>
+      <w:proofErr w:type="gramStart"/>
+      <w:r>
+        <w:rPr>
+          <w:rFonts w:ascii="Times New Roman" w:hAnsi="Times New Roman" w:cs="Times New Roman"/>
+          <w:sz w:val="24"/>
+          <w:szCs w:val="24"/>
+          <w:lang w:val="en-US"/>
+        </w:rPr>
+        <w:t>values</w:t>
+      </w:r>
+      <w:proofErr w:type="gramEnd"/>
     </w:p>
     <w:p>
       <w:pPr>
@@ -2732,8 +3172,19 @@
           <w:szCs w:val="24"/>
           <w:lang w:val="en-US"/>
         </w:rPr>
-        <w:t>(max) = …………………..</w:t>
-      </w:r>
+        <w:t>(max) = ………………</w:t>
+      </w:r>
+      <w:proofErr w:type="gramStart"/>
+      <w:r>
+        <w:rPr>
+          <w:rFonts w:ascii="Times New Roman" w:hAnsi="Times New Roman" w:cs="Times New Roman"/>
+          <w:sz w:val="24"/>
+          <w:szCs w:val="24"/>
+          <w:lang w:val="en-US"/>
+        </w:rPr>
+        <w:t>…..</w:t>
+      </w:r>
+      <w:proofErr w:type="gramEnd"/>
     </w:p>
     <w:p>
       <w:pPr>
@@ -2756,7 +3207,16 @@
           <w:szCs w:val="24"/>
           <w:lang w:val="en-US"/>
         </w:rPr>
-        <w:t>Calculate the efficiency of the amplifier</w:t>
+        <w:t xml:space="preserve">Calculate the efficiency of the </w:t>
+      </w:r>
+      <w:r>
+        <w:rPr>
+          <w:rFonts w:ascii="Times New Roman" w:hAnsi="Times New Roman" w:cs="Times New Roman"/>
+          <w:sz w:val="24"/>
+          <w:szCs w:val="24"/>
+          <w:lang w:val="en-US"/>
+        </w:rPr>
+        <w:t>amplifier.</w:t>
       </w:r>
     </w:p>
     <w:p>
@@ -3002,7 +3462,6 @@
           <w:szCs w:val="24"/>
           <w:lang w:val="en-US"/>
         </w:rPr>
-        <w:lastRenderedPageBreak/>
         <w:t>Simulation</w:t>
       </w:r>
       <w:r>
@@ -3107,6 +3566,7 @@
           <w:szCs w:val="24"/>
           <w:lang w:val="en-US"/>
         </w:rPr>
+        <w:lastRenderedPageBreak/>
         <w:drawing>
           <wp:inline distT="0" distB="0" distL="0" distR="0" wp14:anchorId="6CD14320" wp14:editId="1A2B725B">
             <wp:extent cx="2369185" cy="2289810"/>
@@ -3125,7 +3585,7 @@
                     </pic:cNvPicPr>
                   </pic:nvPicPr>
                   <pic:blipFill>
-                    <a:blip r:embed="rId16">
+                    <a:blip r:embed="rId19">
                       <a:extLst>
                         <a:ext uri="{28A0092B-C50C-407E-A947-70E740481C1C}">
                           <a14:useLocalDpi xmlns:a14="http://schemas.microsoft.com/office/drawing/2010/main" val="0"/>
@@ -3916,6 +4376,7 @@
           <w:lang w:val="en-US"/>
         </w:rPr>
       </w:pPr>
+      <w:proofErr w:type="gramStart"/>
       <w:r>
         <w:rPr>
           <w:rFonts w:ascii="Times New Roman" w:hAnsi="Times New Roman" w:cs="Times New Roman"/>
@@ -3942,14 +4403,24 @@
           <w:szCs w:val="24"/>
           <w:lang w:val="en-US"/>
         </w:rPr>
-        <w:t xml:space="preserve">  = ………………………………..</w:t>
+        <w:t xml:space="preserve">  =</w:t>
+      </w:r>
+      <w:proofErr w:type="gramEnd"/>
+      <w:r>
+        <w:rPr>
+          <w:rFonts w:ascii="Times New Roman" w:hAnsi="Times New Roman" w:cs="Times New Roman"/>
+          <w:sz w:val="24"/>
+          <w:szCs w:val="24"/>
+          <w:lang w:val="en-US"/>
+        </w:rPr>
+        <w:t xml:space="preserve"> ………………………………..</w:t>
       </w:r>
     </w:p>
     <w:sectPr>
-      <w:headerReference w:type="default" r:id="rId17"/>
-      <w:footerReference w:type="default" r:id="rId18"/>
+      <w:headerReference w:type="default" r:id="rId20"/>
+      <w:footerReference w:type="default" r:id="rId21"/>
       <w:pgSz w:w="11906" w:h="16838" w:code="9"/>
-      <w:pgMar w:top="1440" w:right="1440" w:bottom="1440" w:left="1440" w:header="706" w:footer="576" w:gutter="0"/>
+      <w:pgMar w:top="720" w:right="720" w:bottom="720" w:left="720" w:header="706" w:footer="576" w:gutter="0"/>
       <w:cols w:space="708"/>
       <w:docGrid w:linePitch="360"/>
     </w:sectPr>

</xml_diff>

<commit_message>
Completed Sim 1: Need to check again
</commit_message>
<xml_diff>
--- a/Laboratory Class Equivalent Simulation/20210522_SIMS_EN2110_S01_TS_v1.0.docx
+++ b/Laboratory Class Equivalent Simulation/20210522_SIMS_EN2110_S01_TS_v1.0.docx
@@ -1060,10 +1060,10 @@
             <v:path o:extrusionok="f" gradientshapeok="t" o:connecttype="rect"/>
             <o:lock v:ext="edit" aspectratio="t"/>
           </v:shapetype>
-          <v:shape id="_x0000_i1025" type="#_x0000_t75" style="width:293.1pt;height:317.1pt" o:ole="">
+          <v:shape id="_x0000_i1025" type="#_x0000_t75" style="width:293.2pt;height:317.2pt" o:ole="">
             <v:imagedata r:id="rId9" o:title=""/>
           </v:shape>
-          <o:OLEObject Type="Embed" ProgID="Visio.Drawing.15" ShapeID="_x0000_i1025" DrawAspect="Content" ObjectID="_1686047184" r:id="rId10"/>
+          <o:OLEObject Type="Embed" ProgID="Visio.Drawing.15" ShapeID="_x0000_i1025" DrawAspect="Content" ObjectID="_1686052472" r:id="rId10"/>
         </w:object>
       </w:r>
     </w:p>
@@ -1712,7 +1712,7 @@
           <w:lang w:val="en-US"/>
         </w:rPr>
         <w:drawing>
-          <wp:anchor distT="0" distB="0" distL="114300" distR="114300" simplePos="0" relativeHeight="251659264" behindDoc="0" locked="0" layoutInCell="1" allowOverlap="1" wp14:anchorId="017652CE" wp14:editId="30E1B6DF">
+          <wp:anchor distT="0" distB="0" distL="114300" distR="114300" simplePos="0" relativeHeight="251659264" behindDoc="0" locked="0" layoutInCell="1" allowOverlap="1" wp14:anchorId="017652CE" wp14:editId="5BC3929F">
             <wp:simplePos x="0" y="0"/>
             <wp:positionH relativeFrom="margin">
               <wp:align>center</wp:align>
@@ -1765,7 +1765,7 @@
                     </a:prstGeom>
                     <a:ln>
                       <a:solidFill>
-                        <a:schemeClr val="tx1"/>
+                        <a:schemeClr val="bg1"/>
                       </a:solidFill>
                       <a:prstDash val="lgDash"/>
                     </a:ln>
@@ -2409,7 +2409,7 @@
         </w:rPr>
         <w:lastRenderedPageBreak/>
         <w:drawing>
-          <wp:anchor distT="0" distB="0" distL="114300" distR="114300" simplePos="0" relativeHeight="251661312" behindDoc="0" locked="0" layoutInCell="1" allowOverlap="1" wp14:anchorId="2B4A513C" wp14:editId="519DBB8D">
+          <wp:anchor distT="0" distB="0" distL="114300" distR="114300" simplePos="0" relativeHeight="251661312" behindDoc="0" locked="0" layoutInCell="1" allowOverlap="1" wp14:anchorId="2B4A513C" wp14:editId="21D22BF3">
             <wp:simplePos x="0" y="0"/>
             <wp:positionH relativeFrom="margin">
               <wp:align>center</wp:align>
@@ -2434,6 +2434,15 @@
                   <pic:blipFill>
                     <a:blip r:embed="rId15" cstate="print">
                       <a:extLst>
+                        <a:ext uri="{BEBA8EAE-BF5A-486C-A8C5-ECC9F3942E4B}">
+                          <a14:imgProps xmlns:a14="http://schemas.microsoft.com/office/drawing/2010/main">
+                            <a14:imgLayer r:embed="rId16">
+                              <a14:imgEffect>
+                                <a14:brightnessContrast bright="40000" contrast="-40000"/>
+                              </a14:imgEffect>
+                            </a14:imgLayer>
+                          </a14:imgProps>
+                        </a:ext>
                         <a:ext uri="{28A0092B-C50C-407E-A947-70E740481C1C}">
                           <a14:useLocalDpi xmlns:a14="http://schemas.microsoft.com/office/drawing/2010/main" val="0"/>
                         </a:ext>
@@ -2488,7 +2497,7 @@
           <w:lang w:val="en-US"/>
         </w:rPr>
         <w:drawing>
-          <wp:anchor distT="0" distB="0" distL="114300" distR="114300" simplePos="0" relativeHeight="251663360" behindDoc="0" locked="0" layoutInCell="1" allowOverlap="1" wp14:anchorId="3AE7FDF6" wp14:editId="2B667C89">
+          <wp:anchor distT="0" distB="0" distL="114300" distR="114300" simplePos="0" relativeHeight="251663360" behindDoc="0" locked="0" layoutInCell="1" allowOverlap="1" wp14:anchorId="3AE7FDF6" wp14:editId="0982591B">
             <wp:simplePos x="0" y="0"/>
             <wp:positionH relativeFrom="margin">
               <wp:align>center</wp:align>
@@ -2511,7 +2520,7 @@
                     <pic:cNvPicPr/>
                   </pic:nvPicPr>
                   <pic:blipFill>
-                    <a:blip r:embed="rId16" cstate="print">
+                    <a:blip r:embed="rId17" cstate="print">
                       <a:extLst>
                         <a:ext uri="{28A0092B-C50C-407E-A947-70E740481C1C}">
                           <a14:useLocalDpi xmlns:a14="http://schemas.microsoft.com/office/drawing/2010/main" val="0"/>
@@ -2552,7 +2561,7 @@
           <w:lang w:val="en-US"/>
         </w:rPr>
         <w:drawing>
-          <wp:anchor distT="0" distB="0" distL="114300" distR="114300" simplePos="0" relativeHeight="251662336" behindDoc="0" locked="0" layoutInCell="1" allowOverlap="1" wp14:anchorId="2E9531FE" wp14:editId="15C45316">
+          <wp:anchor distT="0" distB="0" distL="114300" distR="114300" simplePos="0" relativeHeight="251662336" behindDoc="0" locked="0" layoutInCell="1" allowOverlap="1" wp14:anchorId="2E9531FE" wp14:editId="68A12584">
             <wp:simplePos x="0" y="0"/>
             <wp:positionH relativeFrom="margin">
               <wp:align>center</wp:align>
@@ -2575,7 +2584,7 @@
                     <pic:cNvPicPr/>
                   </pic:nvPicPr>
                   <pic:blipFill>
-                    <a:blip r:embed="rId17" cstate="print">
+                    <a:blip r:embed="rId18" cstate="print">
                       <a:extLst>
                         <a:ext uri="{28A0092B-C50C-407E-A947-70E740481C1C}">
                           <a14:useLocalDpi xmlns:a14="http://schemas.microsoft.com/office/drawing/2010/main" val="0"/>
@@ -2645,6 +2654,1844 @@
     <w:p>
       <w:pPr>
         <w:pStyle w:val="ListParagraph"/>
+        <w:rPr>
+          <w:rFonts w:ascii="Times New Roman" w:hAnsi="Times New Roman" w:cs="Times New Roman"/>
+          <w:sz w:val="24"/>
+          <w:szCs w:val="24"/>
+          <w:lang w:val="en-US"/>
+        </w:rPr>
+      </w:pPr>
+    </w:p>
+    <w:p>
+      <w:pPr>
+        <w:pStyle w:val="ListParagraph"/>
+        <w:rPr>
+          <w:rFonts w:ascii="Times New Roman" w:hAnsi="Times New Roman" w:cs="Times New Roman"/>
+          <w:sz w:val="24"/>
+          <w:szCs w:val="24"/>
+          <w:lang w:val="en-US"/>
+        </w:rPr>
+      </w:pPr>
+      <m:oMathPara>
+        <m:oMathParaPr>
+          <m:jc m:val="left"/>
+        </m:oMathParaPr>
+        <m:oMath>
+          <m:sSub>
+            <m:sSubPr>
+              <m:ctrlPr>
+                <w:rPr>
+                  <w:rFonts w:ascii="Cambria Math" w:eastAsiaTheme="minorEastAsia" w:hAnsi="Cambria Math" w:cs="Times New Roman"/>
+                  <w:i/>
+                  <w:sz w:val="24"/>
+                  <w:szCs w:val="24"/>
+                  <w:lang w:val="en-US"/>
+                </w:rPr>
+              </m:ctrlPr>
+            </m:sSubPr>
+            <m:e>
+              <m:r>
+                <w:rPr>
+                  <w:rFonts w:ascii="Cambria Math" w:eastAsiaTheme="minorEastAsia" w:hAnsi="Cambria Math" w:cs="Times New Roman"/>
+                  <w:sz w:val="24"/>
+                  <w:szCs w:val="24"/>
+                  <w:lang w:val="en-US"/>
+                </w:rPr>
+                <m:t>η</m:t>
+              </m:r>
+              <m:ctrlPr>
+                <w:rPr>
+                  <w:rFonts w:ascii="Cambria Math" w:eastAsiaTheme="minorEastAsia" w:hAnsi="Cambria Math" w:cs="Times New Roman"/>
+                  <w:sz w:val="24"/>
+                  <w:szCs w:val="24"/>
+                  <w:lang w:val="en-US"/>
+                </w:rPr>
+              </m:ctrlPr>
+            </m:e>
+            <m:sub>
+              <m:r>
+                <w:rPr>
+                  <w:rFonts w:ascii="Cambria Math" w:eastAsiaTheme="minorEastAsia" w:hAnsi="Cambria Math" w:cs="Times New Roman"/>
+                  <w:sz w:val="24"/>
+                  <w:szCs w:val="24"/>
+                  <w:lang w:val="en-US"/>
+                </w:rPr>
+                <m:t>overall</m:t>
+              </m:r>
+            </m:sub>
+          </m:sSub>
+          <m:r>
+            <w:rPr>
+              <w:rFonts w:ascii="Cambria Math" w:eastAsiaTheme="minorEastAsia" w:hAnsi="Cambria Math" w:cs="Times New Roman"/>
+              <w:sz w:val="24"/>
+              <w:szCs w:val="24"/>
+              <w:lang w:val="en-US"/>
+            </w:rPr>
+            <m:t>=</m:t>
+          </m:r>
+          <m:f>
+            <m:fPr>
+              <m:ctrlPr>
+                <w:rPr>
+                  <w:rFonts w:ascii="Cambria Math" w:eastAsiaTheme="minorEastAsia" w:hAnsi="Cambria Math" w:cs="Times New Roman"/>
+                  <w:sz w:val="24"/>
+                  <w:szCs w:val="24"/>
+                  <w:lang w:val="en-US"/>
+                </w:rPr>
+              </m:ctrlPr>
+            </m:fPr>
+            <m:num>
+              <m:r>
+                <w:rPr>
+                  <w:rFonts w:ascii="Cambria Math" w:eastAsiaTheme="minorEastAsia" w:hAnsi="Cambria Math" w:cs="Times New Roman"/>
+                  <w:sz w:val="24"/>
+                  <w:szCs w:val="24"/>
+                  <w:lang w:val="en-US"/>
+                </w:rPr>
+                <m:t>AC</m:t>
+              </m:r>
+              <m:r>
+                <w:rPr>
+                  <w:rFonts w:ascii="Cambria Math" w:eastAsiaTheme="minorEastAsia" w:hAnsi="Cambria Math" w:cs="Times New Roman"/>
+                  <w:sz w:val="24"/>
+                  <w:szCs w:val="24"/>
+                  <w:lang w:val="en-US"/>
+                </w:rPr>
+                <m:t xml:space="preserve"> </m:t>
+              </m:r>
+              <m:r>
+                <w:rPr>
+                  <w:rFonts w:ascii="Cambria Math" w:eastAsiaTheme="minorEastAsia" w:hAnsi="Cambria Math" w:cs="Times New Roman"/>
+                  <w:sz w:val="24"/>
+                  <w:szCs w:val="24"/>
+                  <w:lang w:val="en-US"/>
+                </w:rPr>
+                <m:t>Power</m:t>
+              </m:r>
+              <m:r>
+                <w:rPr>
+                  <w:rFonts w:ascii="Cambria Math" w:eastAsiaTheme="minorEastAsia" w:hAnsi="Cambria Math" w:cs="Times New Roman"/>
+                  <w:sz w:val="24"/>
+                  <w:szCs w:val="24"/>
+                  <w:lang w:val="en-US"/>
+                </w:rPr>
+                <m:t xml:space="preserve"> </m:t>
+              </m:r>
+              <m:r>
+                <w:rPr>
+                  <w:rFonts w:ascii="Cambria Math" w:eastAsiaTheme="minorEastAsia" w:hAnsi="Cambria Math" w:cs="Times New Roman"/>
+                  <w:sz w:val="24"/>
+                  <w:szCs w:val="24"/>
+                  <w:lang w:val="en-US"/>
+                </w:rPr>
+                <m:t>at</m:t>
+              </m:r>
+              <m:r>
+                <w:rPr>
+                  <w:rFonts w:ascii="Cambria Math" w:eastAsiaTheme="minorEastAsia" w:hAnsi="Cambria Math" w:cs="Times New Roman"/>
+                  <w:sz w:val="24"/>
+                  <w:szCs w:val="24"/>
+                  <w:lang w:val="en-US"/>
+                </w:rPr>
+                <m:t xml:space="preserve"> </m:t>
+              </m:r>
+              <m:r>
+                <w:rPr>
+                  <w:rFonts w:ascii="Cambria Math" w:eastAsiaTheme="minorEastAsia" w:hAnsi="Cambria Math" w:cs="Times New Roman"/>
+                  <w:sz w:val="24"/>
+                  <w:szCs w:val="24"/>
+                  <w:lang w:val="en-US"/>
+                </w:rPr>
+                <m:t>the</m:t>
+              </m:r>
+              <m:r>
+                <w:rPr>
+                  <w:rFonts w:ascii="Cambria Math" w:eastAsiaTheme="minorEastAsia" w:hAnsi="Cambria Math" w:cs="Times New Roman"/>
+                  <w:sz w:val="24"/>
+                  <w:szCs w:val="24"/>
+                  <w:lang w:val="en-US"/>
+                </w:rPr>
+                <m:t xml:space="preserve"> </m:t>
+              </m:r>
+              <m:r>
+                <w:rPr>
+                  <w:rFonts w:ascii="Cambria Math" w:eastAsiaTheme="minorEastAsia" w:hAnsi="Cambria Math" w:cs="Times New Roman"/>
+                  <w:sz w:val="24"/>
+                  <w:szCs w:val="24"/>
+                  <w:lang w:val="en-US"/>
+                </w:rPr>
+                <m:t>load</m:t>
+              </m:r>
+              <m:d>
+                <m:dPr>
+                  <m:ctrlPr>
+                    <w:rPr>
+                      <w:rFonts w:ascii="Cambria Math" w:eastAsiaTheme="minorEastAsia" w:hAnsi="Cambria Math" w:cs="Times New Roman"/>
+                      <w:i/>
+                      <w:sz w:val="24"/>
+                      <w:szCs w:val="24"/>
+                      <w:lang w:val="en-US"/>
+                    </w:rPr>
+                  </m:ctrlPr>
+                </m:dPr>
+                <m:e>
+                  <m:sSub>
+                    <m:sSubPr>
+                      <m:ctrlPr>
+                        <w:rPr>
+                          <w:rFonts w:ascii="Cambria Math" w:eastAsiaTheme="minorEastAsia" w:hAnsi="Cambria Math" w:cs="Times New Roman"/>
+                          <w:i/>
+                          <w:sz w:val="24"/>
+                          <w:szCs w:val="24"/>
+                          <w:lang w:val="en-US"/>
+                        </w:rPr>
+                      </m:ctrlPr>
+                    </m:sSubPr>
+                    <m:e>
+                      <m:r>
+                        <w:rPr>
+                          <w:rFonts w:ascii="Cambria Math" w:eastAsiaTheme="minorEastAsia" w:hAnsi="Cambria Math" w:cs="Times New Roman"/>
+                          <w:sz w:val="24"/>
+                          <w:szCs w:val="24"/>
+                          <w:lang w:val="en-US"/>
+                        </w:rPr>
+                        <m:t>P</m:t>
+                      </m:r>
+                    </m:e>
+                    <m:sub>
+                      <m:r>
+                        <w:rPr>
+                          <w:rFonts w:ascii="Cambria Math" w:eastAsiaTheme="minorEastAsia" w:hAnsi="Cambria Math" w:cs="Times New Roman"/>
+                          <w:sz w:val="24"/>
+                          <w:szCs w:val="24"/>
+                          <w:lang w:val="en-US"/>
+                        </w:rPr>
+                        <m:t>out</m:t>
+                      </m:r>
+                    </m:sub>
+                  </m:sSub>
+                </m:e>
+              </m:d>
+              <m:ctrlPr>
+                <w:rPr>
+                  <w:rFonts w:ascii="Cambria Math" w:eastAsiaTheme="minorEastAsia" w:hAnsi="Cambria Math" w:cs="Times New Roman"/>
+                  <w:i/>
+                  <w:sz w:val="24"/>
+                  <w:szCs w:val="24"/>
+                  <w:lang w:val="en-US"/>
+                </w:rPr>
+              </m:ctrlPr>
+            </m:num>
+            <m:den>
+              <m:r>
+                <w:rPr>
+                  <w:rFonts w:ascii="Cambria Math" w:eastAsiaTheme="minorEastAsia" w:hAnsi="Cambria Math" w:cs="Times New Roman"/>
+                  <w:sz w:val="24"/>
+                  <w:szCs w:val="24"/>
+                  <w:lang w:val="en-US"/>
+                </w:rPr>
+                <m:t>Total</m:t>
+              </m:r>
+              <m:r>
+                <w:rPr>
+                  <w:rFonts w:ascii="Cambria Math" w:eastAsiaTheme="minorEastAsia" w:hAnsi="Cambria Math" w:cs="Times New Roman"/>
+                  <w:sz w:val="24"/>
+                  <w:szCs w:val="24"/>
+                  <w:lang w:val="en-US"/>
+                </w:rPr>
+                <m:t xml:space="preserve"> </m:t>
+              </m:r>
+              <m:r>
+                <w:rPr>
+                  <w:rFonts w:ascii="Cambria Math" w:eastAsiaTheme="minorEastAsia" w:hAnsi="Cambria Math" w:cs="Times New Roman"/>
+                  <w:sz w:val="24"/>
+                  <w:szCs w:val="24"/>
+                  <w:lang w:val="en-US"/>
+                </w:rPr>
+                <m:t>Input</m:t>
+              </m:r>
+              <m:r>
+                <w:rPr>
+                  <w:rFonts w:ascii="Cambria Math" w:eastAsiaTheme="minorEastAsia" w:hAnsi="Cambria Math" w:cs="Times New Roman"/>
+                  <w:sz w:val="24"/>
+                  <w:szCs w:val="24"/>
+                  <w:lang w:val="en-US"/>
+                </w:rPr>
+                <m:t xml:space="preserve"> </m:t>
+              </m:r>
+              <m:r>
+                <w:rPr>
+                  <w:rFonts w:ascii="Cambria Math" w:eastAsiaTheme="minorEastAsia" w:hAnsi="Cambria Math" w:cs="Times New Roman"/>
+                  <w:sz w:val="24"/>
+                  <w:szCs w:val="24"/>
+                  <w:lang w:val="en-US"/>
+                </w:rPr>
+                <m:t>Power</m:t>
+              </m:r>
+              <m:d>
+                <m:dPr>
+                  <m:ctrlPr>
+                    <w:rPr>
+                      <w:rFonts w:ascii="Cambria Math" w:eastAsiaTheme="minorEastAsia" w:hAnsi="Cambria Math" w:cs="Times New Roman"/>
+                      <w:i/>
+                      <w:sz w:val="24"/>
+                      <w:szCs w:val="24"/>
+                      <w:lang w:val="en-US"/>
+                    </w:rPr>
+                  </m:ctrlPr>
+                </m:dPr>
+                <m:e>
+                  <m:sSub>
+                    <m:sSubPr>
+                      <m:ctrlPr>
+                        <w:rPr>
+                          <w:rFonts w:ascii="Cambria Math" w:eastAsiaTheme="minorEastAsia" w:hAnsi="Cambria Math" w:cs="Times New Roman"/>
+                          <w:i/>
+                          <w:sz w:val="24"/>
+                          <w:szCs w:val="24"/>
+                          <w:lang w:val="en-US"/>
+                        </w:rPr>
+                      </m:ctrlPr>
+                    </m:sSubPr>
+                    <m:e>
+                      <m:r>
+                        <w:rPr>
+                          <w:rFonts w:ascii="Cambria Math" w:eastAsiaTheme="minorEastAsia" w:hAnsi="Cambria Math" w:cs="Times New Roman"/>
+                          <w:sz w:val="24"/>
+                          <w:szCs w:val="24"/>
+                          <w:lang w:val="en-US"/>
+                        </w:rPr>
+                        <m:t>P</m:t>
+                      </m:r>
+                    </m:e>
+                    <m:sub>
+                      <m:r>
+                        <w:rPr>
+                          <w:rFonts w:ascii="Cambria Math" w:eastAsiaTheme="minorEastAsia" w:hAnsi="Cambria Math" w:cs="Times New Roman"/>
+                          <w:sz w:val="24"/>
+                          <w:szCs w:val="24"/>
+                          <w:lang w:val="en-US"/>
+                        </w:rPr>
+                        <m:t>total</m:t>
+                      </m:r>
+                    </m:sub>
+                  </m:sSub>
+                </m:e>
+              </m:d>
+              <m:ctrlPr>
+                <w:rPr>
+                  <w:rFonts w:ascii="Cambria Math" w:eastAsiaTheme="minorEastAsia" w:hAnsi="Cambria Math" w:cs="Times New Roman"/>
+                  <w:i/>
+                  <w:sz w:val="24"/>
+                  <w:szCs w:val="24"/>
+                  <w:lang w:val="en-US"/>
+                </w:rPr>
+              </m:ctrlPr>
+            </m:den>
+          </m:f>
+          <m:r>
+            <w:rPr>
+              <w:rFonts w:ascii="Cambria Math" w:eastAsiaTheme="minorEastAsia" w:hAnsi="Cambria Math" w:cs="Times New Roman"/>
+              <w:sz w:val="24"/>
+              <w:szCs w:val="24"/>
+              <w:lang w:val="en-US"/>
+            </w:rPr>
+            <m:t>=</m:t>
+          </m:r>
+          <m:f>
+            <m:fPr>
+              <m:ctrlPr>
+                <w:rPr>
+                  <w:rFonts w:ascii="Cambria Math" w:eastAsiaTheme="minorEastAsia" w:hAnsi="Cambria Math" w:cs="Times New Roman"/>
+                  <w:iCs/>
+                  <w:sz w:val="24"/>
+                  <w:szCs w:val="24"/>
+                  <w:lang w:val="en-US"/>
+                </w:rPr>
+              </m:ctrlPr>
+            </m:fPr>
+            <m:num>
+              <m:sSub>
+                <m:sSubPr>
+                  <m:ctrlPr>
+                    <w:rPr>
+                      <w:rFonts w:ascii="Cambria Math" w:eastAsiaTheme="minorEastAsia" w:hAnsi="Cambria Math" w:cs="Times New Roman"/>
+                      <w:i/>
+                      <w:iCs/>
+                      <w:sz w:val="24"/>
+                      <w:szCs w:val="24"/>
+                      <w:lang w:val="en-US"/>
+                    </w:rPr>
+                  </m:ctrlPr>
+                </m:sSubPr>
+                <m:e>
+                  <m:r>
+                    <w:rPr>
+                      <w:rFonts w:ascii="Cambria Math" w:eastAsiaTheme="minorEastAsia" w:hAnsi="Cambria Math" w:cs="Times New Roman"/>
+                      <w:sz w:val="24"/>
+                      <w:szCs w:val="24"/>
+                      <w:lang w:val="en-US"/>
+                    </w:rPr>
+                    <m:t>P</m:t>
+                  </m:r>
+                </m:e>
+                <m:sub>
+                  <m:r>
+                    <w:rPr>
+                      <w:rFonts w:ascii="Cambria Math" w:eastAsiaTheme="minorEastAsia" w:hAnsi="Cambria Math" w:cs="Times New Roman"/>
+                      <w:sz w:val="24"/>
+                      <w:szCs w:val="24"/>
+                      <w:lang w:val="en-US"/>
+                    </w:rPr>
+                    <m:t>L,AC</m:t>
+                  </m:r>
+                </m:sub>
+              </m:sSub>
+              <m:ctrlPr>
+                <w:rPr>
+                  <w:rFonts w:ascii="Cambria Math" w:eastAsiaTheme="minorEastAsia" w:hAnsi="Cambria Math" w:cs="Times New Roman"/>
+                  <w:i/>
+                  <w:iCs/>
+                  <w:sz w:val="24"/>
+                  <w:szCs w:val="24"/>
+                  <w:lang w:val="en-US"/>
+                </w:rPr>
+              </m:ctrlPr>
+            </m:num>
+            <m:den>
+              <m:sSub>
+                <m:sSubPr>
+                  <m:ctrlPr>
+                    <w:rPr>
+                      <w:rFonts w:ascii="Cambria Math" w:eastAsiaTheme="minorEastAsia" w:hAnsi="Cambria Math" w:cs="Times New Roman"/>
+                      <w:i/>
+                      <w:iCs/>
+                      <w:sz w:val="24"/>
+                      <w:szCs w:val="24"/>
+                      <w:lang w:val="en-US"/>
+                    </w:rPr>
+                  </m:ctrlPr>
+                </m:sSubPr>
+                <m:e>
+                  <m:r>
+                    <w:rPr>
+                      <w:rFonts w:ascii="Cambria Math" w:eastAsiaTheme="minorEastAsia" w:hAnsi="Cambria Math" w:cs="Times New Roman"/>
+                      <w:sz w:val="24"/>
+                      <w:szCs w:val="24"/>
+                      <w:lang w:val="en-US"/>
+                    </w:rPr>
+                    <m:t>P</m:t>
+                  </m:r>
+                </m:e>
+                <m:sub>
+                  <m:r>
+                    <w:rPr>
+                      <w:rFonts w:ascii="Cambria Math" w:eastAsiaTheme="minorEastAsia" w:hAnsi="Cambria Math" w:cs="Times New Roman"/>
+                      <w:sz w:val="24"/>
+                      <w:szCs w:val="24"/>
+                      <w:lang w:val="en-US"/>
+                    </w:rPr>
+                    <m:t>total</m:t>
+                  </m:r>
+                </m:sub>
+              </m:sSub>
+              <m:ctrlPr>
+                <w:rPr>
+                  <w:rFonts w:ascii="Cambria Math" w:eastAsiaTheme="minorEastAsia" w:hAnsi="Cambria Math" w:cs="Times New Roman"/>
+                  <w:i/>
+                  <w:iCs/>
+                  <w:sz w:val="24"/>
+                  <w:szCs w:val="24"/>
+                  <w:lang w:val="en-US"/>
+                </w:rPr>
+              </m:ctrlPr>
+            </m:den>
+          </m:f>
+        </m:oMath>
+      </m:oMathPara>
+    </w:p>
+    <w:p>
+      <w:pPr>
+        <w:pStyle w:val="ListParagraph"/>
+        <w:rPr>
+          <w:rFonts w:ascii="Times New Roman" w:eastAsiaTheme="minorEastAsia" w:hAnsi="Times New Roman" w:cs="Times New Roman"/>
+          <w:sz w:val="24"/>
+          <w:szCs w:val="24"/>
+          <w:lang w:val="en-US"/>
+        </w:rPr>
+      </w:pPr>
+      <m:oMathPara>
+        <m:oMathParaPr>
+          <m:jc m:val="left"/>
+        </m:oMathParaPr>
+        <m:oMath>
+          <m:sSub>
+            <m:sSubPr>
+              <m:ctrlPr>
+                <w:rPr>
+                  <w:rFonts w:ascii="Cambria Math" w:eastAsiaTheme="minorEastAsia" w:hAnsi="Cambria Math" w:cs="Times New Roman"/>
+                  <w:i/>
+                  <w:sz w:val="24"/>
+                  <w:szCs w:val="24"/>
+                  <w:lang w:val="en-US"/>
+                </w:rPr>
+              </m:ctrlPr>
+            </m:sSubPr>
+            <m:e>
+              <m:r>
+                <w:rPr>
+                  <w:rFonts w:ascii="Cambria Math" w:eastAsiaTheme="minorEastAsia" w:hAnsi="Cambria Math" w:cs="Times New Roman"/>
+                  <w:sz w:val="24"/>
+                  <w:szCs w:val="24"/>
+                  <w:lang w:val="en-US"/>
+                </w:rPr>
+                <m:t>η</m:t>
+              </m:r>
+              <m:ctrlPr>
+                <w:rPr>
+                  <w:rFonts w:ascii="Cambria Math" w:eastAsiaTheme="minorEastAsia" w:hAnsi="Cambria Math" w:cs="Times New Roman"/>
+                  <w:sz w:val="24"/>
+                  <w:szCs w:val="24"/>
+                  <w:lang w:val="en-US"/>
+                </w:rPr>
+              </m:ctrlPr>
+            </m:e>
+            <m:sub>
+              <m:r>
+                <w:rPr>
+                  <w:rFonts w:ascii="Cambria Math" w:eastAsiaTheme="minorEastAsia" w:hAnsi="Cambria Math" w:cs="Times New Roman"/>
+                  <w:sz w:val="24"/>
+                  <w:szCs w:val="24"/>
+                  <w:lang w:val="en-US"/>
+                </w:rPr>
+                <m:t>overall</m:t>
+              </m:r>
+            </m:sub>
+          </m:sSub>
+          <m:r>
+            <w:rPr>
+              <w:rFonts w:ascii="Cambria Math" w:eastAsiaTheme="minorEastAsia" w:hAnsi="Cambria Math" w:cs="Times New Roman"/>
+              <w:sz w:val="24"/>
+              <w:szCs w:val="24"/>
+              <w:lang w:val="en-US"/>
+            </w:rPr>
+            <m:t>=</m:t>
+          </m:r>
+          <m:f>
+            <m:fPr>
+              <m:ctrlPr>
+                <w:rPr>
+                  <w:rFonts w:ascii="Cambria Math" w:eastAsiaTheme="minorEastAsia" w:hAnsi="Cambria Math" w:cs="Times New Roman"/>
+                  <w:sz w:val="24"/>
+                  <w:szCs w:val="24"/>
+                  <w:lang w:val="en-US"/>
+                </w:rPr>
+              </m:ctrlPr>
+            </m:fPr>
+            <m:num>
+              <m:sSubSup>
+                <m:sSubSupPr>
+                  <m:ctrlPr>
+                    <w:rPr>
+                      <w:rFonts w:ascii="Cambria Math" w:eastAsiaTheme="minorEastAsia" w:hAnsi="Cambria Math" w:cs="Times New Roman"/>
+                      <w:i/>
+                      <w:sz w:val="24"/>
+                      <w:szCs w:val="24"/>
+                      <w:lang w:val="en-US"/>
+                    </w:rPr>
+                  </m:ctrlPr>
+                </m:sSubSupPr>
+                <m:e>
+                  <m:r>
+                    <w:rPr>
+                      <w:rFonts w:ascii="Cambria Math" w:eastAsiaTheme="minorEastAsia" w:hAnsi="Cambria Math" w:cs="Times New Roman"/>
+                      <w:sz w:val="24"/>
+                      <w:szCs w:val="24"/>
+                      <w:lang w:val="en-US"/>
+                    </w:rPr>
+                    <m:t>V</m:t>
+                  </m:r>
+                </m:e>
+                <m:sub>
+                  <m:r>
+                    <w:rPr>
+                      <w:rFonts w:ascii="Cambria Math" w:eastAsiaTheme="minorEastAsia" w:hAnsi="Cambria Math" w:cs="Times New Roman"/>
+                      <w:sz w:val="24"/>
+                      <w:szCs w:val="24"/>
+                      <w:lang w:val="en-US"/>
+                    </w:rPr>
+                    <m:t>p</m:t>
+                  </m:r>
+                </m:sub>
+                <m:sup>
+                  <m:r>
+                    <w:rPr>
+                      <w:rFonts w:ascii="Cambria Math" w:eastAsiaTheme="minorEastAsia" w:hAnsi="Cambria Math" w:cs="Times New Roman"/>
+                      <w:sz w:val="24"/>
+                      <w:szCs w:val="24"/>
+                      <w:lang w:val="en-US"/>
+                    </w:rPr>
+                    <m:t>2</m:t>
+                  </m:r>
+                </m:sup>
+              </m:sSubSup>
+              <m:ctrlPr>
+                <w:rPr>
+                  <w:rFonts w:ascii="Cambria Math" w:eastAsiaTheme="minorEastAsia" w:hAnsi="Cambria Math" w:cs="Times New Roman"/>
+                  <w:i/>
+                  <w:sz w:val="24"/>
+                  <w:szCs w:val="24"/>
+                  <w:lang w:val="en-US"/>
+                </w:rPr>
+              </m:ctrlPr>
+            </m:num>
+            <m:den>
+              <m:r>
+                <w:rPr>
+                  <w:rFonts w:ascii="Cambria Math" w:eastAsiaTheme="minorEastAsia" w:hAnsi="Cambria Math" w:cs="Times New Roman"/>
+                  <w:sz w:val="24"/>
+                  <w:szCs w:val="24"/>
+                  <w:lang w:val="en-US"/>
+                </w:rPr>
+                <m:t>2.</m:t>
+              </m:r>
+              <m:sSub>
+                <m:sSubPr>
+                  <m:ctrlPr>
+                    <w:rPr>
+                      <w:rFonts w:ascii="Cambria Math" w:eastAsiaTheme="minorEastAsia" w:hAnsi="Cambria Math" w:cs="Times New Roman"/>
+                      <w:i/>
+                      <w:sz w:val="24"/>
+                      <w:szCs w:val="24"/>
+                      <w:lang w:val="en-US"/>
+                    </w:rPr>
+                  </m:ctrlPr>
+                </m:sSubPr>
+                <m:e>
+                  <m:r>
+                    <w:rPr>
+                      <w:rFonts w:ascii="Cambria Math" w:eastAsiaTheme="minorEastAsia" w:hAnsi="Cambria Math" w:cs="Times New Roman"/>
+                      <w:sz w:val="24"/>
+                      <w:szCs w:val="24"/>
+                      <w:lang w:val="en-US"/>
+                    </w:rPr>
+                    <m:t>R</m:t>
+                  </m:r>
+                </m:e>
+                <m:sub>
+                  <m:r>
+                    <w:rPr>
+                      <w:rFonts w:ascii="Cambria Math" w:eastAsiaTheme="minorEastAsia" w:hAnsi="Cambria Math" w:cs="Times New Roman"/>
+                      <w:sz w:val="24"/>
+                      <w:szCs w:val="24"/>
+                      <w:lang w:val="en-US"/>
+                    </w:rPr>
+                    <m:t>L</m:t>
+                  </m:r>
+                </m:sub>
+              </m:sSub>
+              <m:ctrlPr>
+                <w:rPr>
+                  <w:rFonts w:ascii="Cambria Math" w:eastAsiaTheme="minorEastAsia" w:hAnsi="Cambria Math" w:cs="Times New Roman"/>
+                  <w:i/>
+                  <w:sz w:val="24"/>
+                  <w:szCs w:val="24"/>
+                  <w:lang w:val="en-US"/>
+                </w:rPr>
+              </m:ctrlPr>
+            </m:den>
+          </m:f>
+          <m:r>
+            <m:rPr>
+              <m:sty m:val="p"/>
+            </m:rPr>
+            <w:rPr>
+              <w:rFonts w:ascii="Cambria Math" w:eastAsiaTheme="minorEastAsia" w:hAnsi="Cambria Math" w:cs="Times New Roman"/>
+              <w:sz w:val="24"/>
+              <w:szCs w:val="24"/>
+              <w:lang w:val="en-US"/>
+            </w:rPr>
+            <m:t>÷</m:t>
+          </m:r>
+          <m:d>
+            <m:dPr>
+              <m:begChr m:val="["/>
+              <m:endChr m:val="]"/>
+              <m:ctrlPr>
+                <w:rPr>
+                  <w:rFonts w:ascii="Cambria Math" w:eastAsiaTheme="minorEastAsia" w:hAnsi="Cambria Math" w:cs="Times New Roman"/>
+                  <w:sz w:val="24"/>
+                  <w:szCs w:val="24"/>
+                  <w:lang w:val="en-US"/>
+                </w:rPr>
+              </m:ctrlPr>
+            </m:dPr>
+            <m:e>
+              <m:sSub>
+                <m:sSubPr>
+                  <m:ctrlPr>
+                    <w:rPr>
+                      <w:rFonts w:ascii="Cambria Math" w:eastAsiaTheme="minorEastAsia" w:hAnsi="Cambria Math" w:cs="Times New Roman"/>
+                      <w:i/>
+                      <w:sz w:val="24"/>
+                      <w:szCs w:val="24"/>
+                      <w:lang w:val="en-US"/>
+                    </w:rPr>
+                  </m:ctrlPr>
+                </m:sSubPr>
+                <m:e>
+                  <m:r>
+                    <w:rPr>
+                      <w:rFonts w:ascii="Cambria Math" w:eastAsiaTheme="minorEastAsia" w:hAnsi="Cambria Math" w:cs="Times New Roman"/>
+                      <w:sz w:val="24"/>
+                      <w:szCs w:val="24"/>
+                      <w:lang w:val="en-US"/>
+                    </w:rPr>
+                    <m:t>V</m:t>
+                  </m:r>
+                </m:e>
+                <m:sub>
+                  <m:r>
+                    <w:rPr>
+                      <w:rFonts w:ascii="Cambria Math" w:eastAsiaTheme="minorEastAsia" w:hAnsi="Cambria Math" w:cs="Times New Roman"/>
+                      <w:sz w:val="24"/>
+                      <w:szCs w:val="24"/>
+                      <w:lang w:val="en-US"/>
+                    </w:rPr>
+                    <m:t>CC</m:t>
+                  </m:r>
+                </m:sub>
+              </m:sSub>
+              <m:r>
+                <w:rPr>
+                  <w:rFonts w:ascii="Cambria Math" w:eastAsiaTheme="minorEastAsia" w:hAnsi="Cambria Math" w:cs="Times New Roman"/>
+                  <w:sz w:val="24"/>
+                  <w:szCs w:val="24"/>
+                  <w:lang w:val="en-US"/>
+                </w:rPr>
+                <m:t>.</m:t>
+              </m:r>
+              <m:d>
+                <m:dPr>
+                  <m:ctrlPr>
+                    <w:rPr>
+                      <w:rFonts w:ascii="Cambria Math" w:eastAsiaTheme="minorEastAsia" w:hAnsi="Cambria Math" w:cs="Times New Roman"/>
+                      <w:sz w:val="24"/>
+                      <w:szCs w:val="24"/>
+                      <w:lang w:val="en-US"/>
+                    </w:rPr>
+                  </m:ctrlPr>
+                </m:dPr>
+                <m:e>
+                  <m:sSub>
+                    <m:sSubPr>
+                      <m:ctrlPr>
+                        <w:rPr>
+                          <w:rFonts w:ascii="Cambria Math" w:eastAsiaTheme="minorEastAsia" w:hAnsi="Cambria Math" w:cs="Times New Roman"/>
+                          <w:i/>
+                          <w:sz w:val="24"/>
+                          <w:szCs w:val="24"/>
+                          <w:lang w:val="en-US"/>
+                        </w:rPr>
+                      </m:ctrlPr>
+                    </m:sSubPr>
+                    <m:e>
+                      <m:r>
+                        <w:rPr>
+                          <w:rFonts w:ascii="Cambria Math" w:eastAsiaTheme="minorEastAsia" w:hAnsi="Cambria Math" w:cs="Times New Roman"/>
+                          <w:sz w:val="24"/>
+                          <w:szCs w:val="24"/>
+                          <w:lang w:val="en-US"/>
+                        </w:rPr>
+                        <m:t>I</m:t>
+                      </m:r>
+                    </m:e>
+                    <m:sub>
+                      <m:sSub>
+                        <m:sSubPr>
+                          <m:ctrlPr>
+                            <w:rPr>
+                              <w:rFonts w:ascii="Cambria Math" w:eastAsiaTheme="minorEastAsia" w:hAnsi="Cambria Math" w:cs="Times New Roman"/>
+                              <w:i/>
+                              <w:sz w:val="24"/>
+                              <w:szCs w:val="24"/>
+                              <w:lang w:val="en-US"/>
+                            </w:rPr>
+                          </m:ctrlPr>
+                        </m:sSubPr>
+                        <m:e>
+                          <m:r>
+                            <w:rPr>
+                              <w:rFonts w:ascii="Cambria Math" w:eastAsiaTheme="minorEastAsia" w:hAnsi="Cambria Math" w:cs="Times New Roman"/>
+                              <w:sz w:val="24"/>
+                              <w:szCs w:val="24"/>
+                              <w:lang w:val="en-US"/>
+                            </w:rPr>
+                            <m:t>R</m:t>
+                          </m:r>
+                        </m:e>
+                        <m:sub>
+                          <m:r>
+                            <w:rPr>
+                              <w:rFonts w:ascii="Cambria Math" w:eastAsiaTheme="minorEastAsia" w:hAnsi="Cambria Math" w:cs="Times New Roman"/>
+                              <w:sz w:val="24"/>
+                              <w:szCs w:val="24"/>
+                              <w:lang w:val="en-US"/>
+                            </w:rPr>
+                            <m:t>1</m:t>
+                          </m:r>
+                        </m:sub>
+                      </m:sSub>
+                    </m:sub>
+                  </m:sSub>
+                  <m:r>
+                    <w:rPr>
+                      <w:rFonts w:ascii="Cambria Math" w:eastAsiaTheme="minorEastAsia" w:hAnsi="Cambria Math" w:cs="Times New Roman"/>
+                      <w:sz w:val="24"/>
+                      <w:szCs w:val="24"/>
+                      <w:lang w:val="en-US"/>
+                    </w:rPr>
+                    <m:t>+</m:t>
+                  </m:r>
+                  <m:sSub>
+                    <m:sSubPr>
+                      <m:ctrlPr>
+                        <w:rPr>
+                          <w:rFonts w:ascii="Cambria Math" w:eastAsiaTheme="minorEastAsia" w:hAnsi="Cambria Math" w:cs="Times New Roman"/>
+                          <w:i/>
+                          <w:sz w:val="24"/>
+                          <w:szCs w:val="24"/>
+                          <w:lang w:val="en-US"/>
+                        </w:rPr>
+                      </m:ctrlPr>
+                    </m:sSubPr>
+                    <m:e>
+                      <m:r>
+                        <w:rPr>
+                          <w:rFonts w:ascii="Cambria Math" w:eastAsiaTheme="minorEastAsia" w:hAnsi="Cambria Math" w:cs="Times New Roman"/>
+                          <w:sz w:val="24"/>
+                          <w:szCs w:val="24"/>
+                          <w:lang w:val="en-US"/>
+                        </w:rPr>
+                        <m:t>I</m:t>
+                      </m:r>
+                    </m:e>
+                    <m:sub>
+                      <m:sSub>
+                        <m:sSubPr>
+                          <m:ctrlPr>
+                            <w:rPr>
+                              <w:rFonts w:ascii="Cambria Math" w:eastAsiaTheme="minorEastAsia" w:hAnsi="Cambria Math" w:cs="Times New Roman"/>
+                              <w:i/>
+                              <w:sz w:val="24"/>
+                              <w:szCs w:val="24"/>
+                              <w:lang w:val="en-US"/>
+                            </w:rPr>
+                          </m:ctrlPr>
+                        </m:sSubPr>
+                        <m:e>
+                          <m:r>
+                            <w:rPr>
+                              <w:rFonts w:ascii="Cambria Math" w:eastAsiaTheme="minorEastAsia" w:hAnsi="Cambria Math" w:cs="Times New Roman"/>
+                              <w:sz w:val="24"/>
+                              <w:szCs w:val="24"/>
+                              <w:lang w:val="en-US"/>
+                            </w:rPr>
+                            <m:t>R</m:t>
+                          </m:r>
+                        </m:e>
+                        <m:sub>
+                          <m:r>
+                            <w:rPr>
+                              <w:rFonts w:ascii="Cambria Math" w:eastAsiaTheme="minorEastAsia" w:hAnsi="Cambria Math" w:cs="Times New Roman"/>
+                              <w:sz w:val="24"/>
+                              <w:szCs w:val="24"/>
+                              <w:lang w:val="en-US"/>
+                            </w:rPr>
+                            <m:t>3</m:t>
+                          </m:r>
+                        </m:sub>
+                      </m:sSub>
+                    </m:sub>
+                  </m:sSub>
+                  <m:ctrlPr>
+                    <w:rPr>
+                      <w:rFonts w:ascii="Cambria Math" w:eastAsiaTheme="minorEastAsia" w:hAnsi="Cambria Math" w:cs="Times New Roman"/>
+                      <w:i/>
+                      <w:sz w:val="24"/>
+                      <w:szCs w:val="24"/>
+                      <w:lang w:val="en-US"/>
+                    </w:rPr>
+                  </m:ctrlPr>
+                </m:e>
+              </m:d>
+              <m:ctrlPr>
+                <w:rPr>
+                  <w:rFonts w:ascii="Cambria Math" w:eastAsiaTheme="minorEastAsia" w:hAnsi="Cambria Math" w:cs="Times New Roman"/>
+                  <w:i/>
+                  <w:sz w:val="24"/>
+                  <w:szCs w:val="24"/>
+                  <w:lang w:val="en-US"/>
+                </w:rPr>
+              </m:ctrlPr>
+            </m:e>
+          </m:d>
+        </m:oMath>
+      </m:oMathPara>
+    </w:p>
+    <w:p>
+      <w:pPr>
+        <w:pStyle w:val="ListParagraph"/>
+        <w:rPr>
+          <w:rFonts w:ascii="Times New Roman" w:eastAsiaTheme="minorEastAsia" w:hAnsi="Times New Roman" w:cs="Times New Roman"/>
+          <w:sz w:val="24"/>
+          <w:szCs w:val="24"/>
+          <w:lang w:val="en-US"/>
+        </w:rPr>
+      </w:pPr>
+    </w:p>
+    <w:p>
+      <w:pPr>
+        <w:pStyle w:val="ListParagraph"/>
+        <w:rPr>
+          <w:rFonts w:ascii="Times New Roman" w:eastAsiaTheme="minorEastAsia" w:hAnsi="Times New Roman" w:cs="Times New Roman"/>
+          <w:sz w:val="24"/>
+          <w:szCs w:val="24"/>
+          <w:lang w:val="en-US"/>
+        </w:rPr>
+      </w:pPr>
+      <m:oMathPara>
+        <m:oMathParaPr>
+          <m:jc m:val="left"/>
+        </m:oMathParaPr>
+        <m:oMath>
+          <m:sSub>
+            <m:sSubPr>
+              <m:ctrlPr>
+                <w:rPr>
+                  <w:rFonts w:ascii="Cambria Math" w:eastAsiaTheme="minorEastAsia" w:hAnsi="Cambria Math" w:cs="Times New Roman"/>
+                  <w:i/>
+                  <w:sz w:val="24"/>
+                  <w:szCs w:val="24"/>
+                  <w:lang w:val="en-US"/>
+                </w:rPr>
+              </m:ctrlPr>
+            </m:sSubPr>
+            <m:e>
+              <m:r>
+                <w:rPr>
+                  <w:rFonts w:ascii="Cambria Math" w:eastAsiaTheme="minorEastAsia" w:hAnsi="Cambria Math" w:cs="Times New Roman"/>
+                  <w:sz w:val="24"/>
+                  <w:szCs w:val="24"/>
+                  <w:lang w:val="en-US"/>
+                </w:rPr>
+                <m:t>η</m:t>
+              </m:r>
+              <m:ctrlPr>
+                <w:rPr>
+                  <w:rFonts w:ascii="Cambria Math" w:eastAsiaTheme="minorEastAsia" w:hAnsi="Cambria Math" w:cs="Times New Roman"/>
+                  <w:sz w:val="24"/>
+                  <w:szCs w:val="24"/>
+                  <w:lang w:val="en-US"/>
+                </w:rPr>
+              </m:ctrlPr>
+            </m:e>
+            <m:sub>
+              <m:r>
+                <w:rPr>
+                  <w:rFonts w:ascii="Cambria Math" w:eastAsiaTheme="minorEastAsia" w:hAnsi="Cambria Math" w:cs="Times New Roman"/>
+                  <w:sz w:val="24"/>
+                  <w:szCs w:val="24"/>
+                  <w:lang w:val="en-US"/>
+                </w:rPr>
+                <m:t>overall</m:t>
+              </m:r>
+            </m:sub>
+          </m:sSub>
+          <m:r>
+            <w:rPr>
+              <w:rFonts w:ascii="Cambria Math" w:eastAsiaTheme="minorEastAsia" w:hAnsi="Cambria Math" w:cs="Times New Roman"/>
+              <w:sz w:val="24"/>
+              <w:szCs w:val="24"/>
+              <w:lang w:val="en-US"/>
+            </w:rPr>
+            <m:t>=</m:t>
+          </m:r>
+          <m:f>
+            <m:fPr>
+              <m:ctrlPr>
+                <w:rPr>
+                  <w:rFonts w:ascii="Cambria Math" w:eastAsiaTheme="minorEastAsia" w:hAnsi="Cambria Math" w:cs="Times New Roman"/>
+                  <w:sz w:val="24"/>
+                  <w:szCs w:val="24"/>
+                  <w:lang w:val="en-US"/>
+                </w:rPr>
+              </m:ctrlPr>
+            </m:fPr>
+            <m:num>
+              <m:sSubSup>
+                <m:sSubSupPr>
+                  <m:ctrlPr>
+                    <w:rPr>
+                      <w:rFonts w:ascii="Cambria Math" w:eastAsiaTheme="minorEastAsia" w:hAnsi="Cambria Math" w:cs="Times New Roman"/>
+                      <w:i/>
+                      <w:sz w:val="24"/>
+                      <w:szCs w:val="24"/>
+                      <w:lang w:val="en-US"/>
+                    </w:rPr>
+                  </m:ctrlPr>
+                </m:sSubSupPr>
+                <m:e>
+                  <m:r>
+                    <w:rPr>
+                      <w:rFonts w:ascii="Cambria Math" w:eastAsiaTheme="minorEastAsia" w:hAnsi="Cambria Math" w:cs="Times New Roman"/>
+                      <w:sz w:val="24"/>
+                      <w:szCs w:val="24"/>
+                      <w:lang w:val="en-US"/>
+                    </w:rPr>
+                    <m:t>V</m:t>
+                  </m:r>
+                </m:e>
+                <m:sub>
+                  <m:r>
+                    <w:rPr>
+                      <w:rFonts w:ascii="Cambria Math" w:eastAsiaTheme="minorEastAsia" w:hAnsi="Cambria Math" w:cs="Times New Roman"/>
+                      <w:sz w:val="24"/>
+                      <w:szCs w:val="24"/>
+                      <w:lang w:val="en-US"/>
+                    </w:rPr>
+                    <m:t>p</m:t>
+                  </m:r>
+                </m:sub>
+                <m:sup>
+                  <m:r>
+                    <w:rPr>
+                      <w:rFonts w:ascii="Cambria Math" w:eastAsiaTheme="minorEastAsia" w:hAnsi="Cambria Math" w:cs="Times New Roman"/>
+                      <w:sz w:val="24"/>
+                      <w:szCs w:val="24"/>
+                      <w:lang w:val="en-US"/>
+                    </w:rPr>
+                    <m:t>2</m:t>
+                  </m:r>
+                </m:sup>
+              </m:sSubSup>
+              <m:ctrlPr>
+                <w:rPr>
+                  <w:rFonts w:ascii="Cambria Math" w:eastAsiaTheme="minorEastAsia" w:hAnsi="Cambria Math" w:cs="Times New Roman"/>
+                  <w:i/>
+                  <w:sz w:val="24"/>
+                  <w:szCs w:val="24"/>
+                  <w:lang w:val="en-US"/>
+                </w:rPr>
+              </m:ctrlPr>
+            </m:num>
+            <m:den>
+              <m:r>
+                <w:rPr>
+                  <w:rFonts w:ascii="Cambria Math" w:eastAsiaTheme="minorEastAsia" w:hAnsi="Cambria Math" w:cs="Times New Roman"/>
+                  <w:sz w:val="24"/>
+                  <w:szCs w:val="24"/>
+                  <w:lang w:val="en-US"/>
+                </w:rPr>
+                <m:t>2.</m:t>
+              </m:r>
+              <m:sSub>
+                <m:sSubPr>
+                  <m:ctrlPr>
+                    <w:rPr>
+                      <w:rFonts w:ascii="Cambria Math" w:eastAsiaTheme="minorEastAsia" w:hAnsi="Cambria Math" w:cs="Times New Roman"/>
+                      <w:i/>
+                      <w:sz w:val="24"/>
+                      <w:szCs w:val="24"/>
+                      <w:lang w:val="en-US"/>
+                    </w:rPr>
+                  </m:ctrlPr>
+                </m:sSubPr>
+                <m:e>
+                  <m:r>
+                    <w:rPr>
+                      <w:rFonts w:ascii="Cambria Math" w:eastAsiaTheme="minorEastAsia" w:hAnsi="Cambria Math" w:cs="Times New Roman"/>
+                      <w:sz w:val="24"/>
+                      <w:szCs w:val="24"/>
+                      <w:lang w:val="en-US"/>
+                    </w:rPr>
+                    <m:t>R</m:t>
+                  </m:r>
+                </m:e>
+                <m:sub>
+                  <m:r>
+                    <w:rPr>
+                      <w:rFonts w:ascii="Cambria Math" w:eastAsiaTheme="minorEastAsia" w:hAnsi="Cambria Math" w:cs="Times New Roman"/>
+                      <w:sz w:val="24"/>
+                      <w:szCs w:val="24"/>
+                      <w:lang w:val="en-US"/>
+                    </w:rPr>
+                    <m:t>L</m:t>
+                  </m:r>
+                </m:sub>
+              </m:sSub>
+              <m:r>
+                <w:rPr>
+                  <w:rFonts w:ascii="Cambria Math" w:eastAsiaTheme="minorEastAsia" w:hAnsi="Cambria Math" w:cs="Times New Roman"/>
+                  <w:sz w:val="24"/>
+                  <w:szCs w:val="24"/>
+                  <w:lang w:val="en-US"/>
+                </w:rPr>
+                <m:t>.</m:t>
+              </m:r>
+              <m:sSub>
+                <m:sSubPr>
+                  <m:ctrlPr>
+                    <w:rPr>
+                      <w:rFonts w:ascii="Cambria Math" w:eastAsiaTheme="minorEastAsia" w:hAnsi="Cambria Math" w:cs="Times New Roman"/>
+                      <w:i/>
+                      <w:sz w:val="24"/>
+                      <w:szCs w:val="24"/>
+                      <w:lang w:val="en-US"/>
+                    </w:rPr>
+                  </m:ctrlPr>
+                </m:sSubPr>
+                <m:e>
+                  <m:r>
+                    <w:rPr>
+                      <w:rFonts w:ascii="Cambria Math" w:eastAsiaTheme="minorEastAsia" w:hAnsi="Cambria Math" w:cs="Times New Roman"/>
+                      <w:sz w:val="24"/>
+                      <w:szCs w:val="24"/>
+                      <w:lang w:val="en-US"/>
+                    </w:rPr>
+                    <m:t>V</m:t>
+                  </m:r>
+                </m:e>
+                <m:sub>
+                  <m:r>
+                    <w:rPr>
+                      <w:rFonts w:ascii="Cambria Math" w:eastAsiaTheme="minorEastAsia" w:hAnsi="Cambria Math" w:cs="Times New Roman"/>
+                      <w:sz w:val="24"/>
+                      <w:szCs w:val="24"/>
+                      <w:lang w:val="en-US"/>
+                    </w:rPr>
+                    <m:t>CC</m:t>
+                  </m:r>
+                </m:sub>
+              </m:sSub>
+              <m:r>
+                <w:rPr>
+                  <w:rFonts w:ascii="Cambria Math" w:eastAsiaTheme="minorEastAsia" w:hAnsi="Cambria Math" w:cs="Times New Roman"/>
+                  <w:sz w:val="24"/>
+                  <w:szCs w:val="24"/>
+                  <w:lang w:val="en-US"/>
+                </w:rPr>
+                <m:t>.</m:t>
+              </m:r>
+              <m:d>
+                <m:dPr>
+                  <m:ctrlPr>
+                    <w:rPr>
+                      <w:rFonts w:ascii="Cambria Math" w:eastAsiaTheme="minorEastAsia" w:hAnsi="Cambria Math" w:cs="Times New Roman"/>
+                      <w:sz w:val="24"/>
+                      <w:szCs w:val="24"/>
+                      <w:lang w:val="en-US"/>
+                    </w:rPr>
+                  </m:ctrlPr>
+                </m:dPr>
+                <m:e>
+                  <m:sSub>
+                    <m:sSubPr>
+                      <m:ctrlPr>
+                        <w:rPr>
+                          <w:rFonts w:ascii="Cambria Math" w:eastAsiaTheme="minorEastAsia" w:hAnsi="Cambria Math" w:cs="Times New Roman"/>
+                          <w:i/>
+                          <w:sz w:val="24"/>
+                          <w:szCs w:val="24"/>
+                          <w:lang w:val="en-US"/>
+                        </w:rPr>
+                      </m:ctrlPr>
+                    </m:sSubPr>
+                    <m:e>
+                      <m:r>
+                        <w:rPr>
+                          <w:rFonts w:ascii="Cambria Math" w:eastAsiaTheme="minorEastAsia" w:hAnsi="Cambria Math" w:cs="Times New Roman"/>
+                          <w:sz w:val="24"/>
+                          <w:szCs w:val="24"/>
+                          <w:lang w:val="en-US"/>
+                        </w:rPr>
+                        <m:t>I</m:t>
+                      </m:r>
+                    </m:e>
+                    <m:sub>
+                      <m:sSub>
+                        <m:sSubPr>
+                          <m:ctrlPr>
+                            <w:rPr>
+                              <w:rFonts w:ascii="Cambria Math" w:eastAsiaTheme="minorEastAsia" w:hAnsi="Cambria Math" w:cs="Times New Roman"/>
+                              <w:i/>
+                              <w:sz w:val="24"/>
+                              <w:szCs w:val="24"/>
+                              <w:lang w:val="en-US"/>
+                            </w:rPr>
+                          </m:ctrlPr>
+                        </m:sSubPr>
+                        <m:e>
+                          <m:r>
+                            <w:rPr>
+                              <w:rFonts w:ascii="Cambria Math" w:eastAsiaTheme="minorEastAsia" w:hAnsi="Cambria Math" w:cs="Times New Roman"/>
+                              <w:sz w:val="24"/>
+                              <w:szCs w:val="24"/>
+                              <w:lang w:val="en-US"/>
+                            </w:rPr>
+                            <m:t>R</m:t>
+                          </m:r>
+                        </m:e>
+                        <m:sub>
+                          <m:r>
+                            <w:rPr>
+                              <w:rFonts w:ascii="Cambria Math" w:eastAsiaTheme="minorEastAsia" w:hAnsi="Cambria Math" w:cs="Times New Roman"/>
+                              <w:sz w:val="24"/>
+                              <w:szCs w:val="24"/>
+                              <w:lang w:val="en-US"/>
+                            </w:rPr>
+                            <m:t>1</m:t>
+                          </m:r>
+                        </m:sub>
+                      </m:sSub>
+                    </m:sub>
+                  </m:sSub>
+                  <m:r>
+                    <w:rPr>
+                      <w:rFonts w:ascii="Cambria Math" w:eastAsiaTheme="minorEastAsia" w:hAnsi="Cambria Math" w:cs="Times New Roman"/>
+                      <w:sz w:val="24"/>
+                      <w:szCs w:val="24"/>
+                      <w:lang w:val="en-US"/>
+                    </w:rPr>
+                    <m:t>+</m:t>
+                  </m:r>
+                  <m:sSub>
+                    <m:sSubPr>
+                      <m:ctrlPr>
+                        <w:rPr>
+                          <w:rFonts w:ascii="Cambria Math" w:eastAsiaTheme="minorEastAsia" w:hAnsi="Cambria Math" w:cs="Times New Roman"/>
+                          <w:i/>
+                          <w:sz w:val="24"/>
+                          <w:szCs w:val="24"/>
+                          <w:lang w:val="en-US"/>
+                        </w:rPr>
+                      </m:ctrlPr>
+                    </m:sSubPr>
+                    <m:e>
+                      <m:r>
+                        <w:rPr>
+                          <w:rFonts w:ascii="Cambria Math" w:eastAsiaTheme="minorEastAsia" w:hAnsi="Cambria Math" w:cs="Times New Roman"/>
+                          <w:sz w:val="24"/>
+                          <w:szCs w:val="24"/>
+                          <w:lang w:val="en-US"/>
+                        </w:rPr>
+                        <m:t>I</m:t>
+                      </m:r>
+                    </m:e>
+                    <m:sub>
+                      <m:sSub>
+                        <m:sSubPr>
+                          <m:ctrlPr>
+                            <w:rPr>
+                              <w:rFonts w:ascii="Cambria Math" w:eastAsiaTheme="minorEastAsia" w:hAnsi="Cambria Math" w:cs="Times New Roman"/>
+                              <w:i/>
+                              <w:sz w:val="24"/>
+                              <w:szCs w:val="24"/>
+                              <w:lang w:val="en-US"/>
+                            </w:rPr>
+                          </m:ctrlPr>
+                        </m:sSubPr>
+                        <m:e>
+                          <m:r>
+                            <w:rPr>
+                              <w:rFonts w:ascii="Cambria Math" w:eastAsiaTheme="minorEastAsia" w:hAnsi="Cambria Math" w:cs="Times New Roman"/>
+                              <w:sz w:val="24"/>
+                              <w:szCs w:val="24"/>
+                              <w:lang w:val="en-US"/>
+                            </w:rPr>
+                            <m:t>R</m:t>
+                          </m:r>
+                        </m:e>
+                        <m:sub>
+                          <m:r>
+                            <w:rPr>
+                              <w:rFonts w:ascii="Cambria Math" w:eastAsiaTheme="minorEastAsia" w:hAnsi="Cambria Math" w:cs="Times New Roman"/>
+                              <w:sz w:val="24"/>
+                              <w:szCs w:val="24"/>
+                              <w:lang w:val="en-US"/>
+                            </w:rPr>
+                            <m:t>3</m:t>
+                          </m:r>
+                        </m:sub>
+                      </m:sSub>
+                    </m:sub>
+                  </m:sSub>
+                  <m:ctrlPr>
+                    <w:rPr>
+                      <w:rFonts w:ascii="Cambria Math" w:eastAsiaTheme="minorEastAsia" w:hAnsi="Cambria Math" w:cs="Times New Roman"/>
+                      <w:i/>
+                      <w:sz w:val="24"/>
+                      <w:szCs w:val="24"/>
+                      <w:lang w:val="en-US"/>
+                    </w:rPr>
+                  </m:ctrlPr>
+                </m:e>
+              </m:d>
+              <m:ctrlPr>
+                <w:rPr>
+                  <w:rFonts w:ascii="Cambria Math" w:eastAsiaTheme="minorEastAsia" w:hAnsi="Cambria Math" w:cs="Times New Roman"/>
+                  <w:i/>
+                  <w:sz w:val="24"/>
+                  <w:szCs w:val="24"/>
+                  <w:lang w:val="en-US"/>
+                </w:rPr>
+              </m:ctrlPr>
+            </m:den>
+          </m:f>
+        </m:oMath>
+      </m:oMathPara>
+    </w:p>
+    <w:p>
+      <w:pPr>
+        <w:pStyle w:val="ListParagraph"/>
+        <w:rPr>
+          <w:rFonts w:ascii="Times New Roman" w:eastAsiaTheme="minorEastAsia" w:hAnsi="Times New Roman" w:cs="Times New Roman"/>
+          <w:sz w:val="24"/>
+          <w:szCs w:val="24"/>
+          <w:lang w:val="en-US"/>
+        </w:rPr>
+      </w:pPr>
+      <m:oMathPara>
+        <m:oMathParaPr>
+          <m:jc m:val="left"/>
+        </m:oMathParaPr>
+        <m:oMath>
+          <m:sSub>
+            <m:sSubPr>
+              <m:ctrlPr>
+                <w:rPr>
+                  <w:rFonts w:ascii="Cambria Math" w:eastAsiaTheme="minorEastAsia" w:hAnsi="Cambria Math" w:cs="Times New Roman"/>
+                  <w:i/>
+                  <w:sz w:val="24"/>
+                  <w:szCs w:val="24"/>
+                  <w:lang w:val="en-US"/>
+                </w:rPr>
+              </m:ctrlPr>
+            </m:sSubPr>
+            <m:e>
+              <m:r>
+                <w:rPr>
+                  <w:rFonts w:ascii="Cambria Math" w:eastAsiaTheme="minorEastAsia" w:hAnsi="Cambria Math" w:cs="Times New Roman"/>
+                  <w:sz w:val="24"/>
+                  <w:szCs w:val="24"/>
+                  <w:lang w:val="en-US"/>
+                </w:rPr>
+                <m:t>η</m:t>
+              </m:r>
+              <m:ctrlPr>
+                <w:rPr>
+                  <w:rFonts w:ascii="Cambria Math" w:eastAsiaTheme="minorEastAsia" w:hAnsi="Cambria Math" w:cs="Times New Roman"/>
+                  <w:sz w:val="24"/>
+                  <w:szCs w:val="24"/>
+                  <w:lang w:val="en-US"/>
+                </w:rPr>
+              </m:ctrlPr>
+            </m:e>
+            <m:sub>
+              <m:r>
+                <w:rPr>
+                  <w:rFonts w:ascii="Cambria Math" w:eastAsiaTheme="minorEastAsia" w:hAnsi="Cambria Math" w:cs="Times New Roman"/>
+                  <w:sz w:val="24"/>
+                  <w:szCs w:val="24"/>
+                  <w:lang w:val="en-US"/>
+                </w:rPr>
+                <m:t>overall</m:t>
+              </m:r>
+            </m:sub>
+          </m:sSub>
+          <m:r>
+            <w:rPr>
+              <w:rFonts w:ascii="Cambria Math" w:eastAsiaTheme="minorEastAsia" w:hAnsi="Cambria Math" w:cs="Times New Roman"/>
+              <w:sz w:val="24"/>
+              <w:szCs w:val="24"/>
+              <w:lang w:val="en-US"/>
+            </w:rPr>
+            <m:t xml:space="preserve">= </m:t>
+          </m:r>
+          <m:f>
+            <m:fPr>
+              <m:ctrlPr>
+                <w:rPr>
+                  <w:rFonts w:ascii="Cambria Math" w:eastAsiaTheme="minorEastAsia" w:hAnsi="Cambria Math" w:cs="Times New Roman"/>
+                  <w:sz w:val="24"/>
+                  <w:szCs w:val="24"/>
+                  <w:lang w:val="en-US"/>
+                </w:rPr>
+              </m:ctrlPr>
+            </m:fPr>
+            <m:num>
+              <m:sSup>
+                <m:sSupPr>
+                  <m:ctrlPr>
+                    <w:rPr>
+                      <w:rFonts w:ascii="Cambria Math" w:eastAsiaTheme="minorEastAsia" w:hAnsi="Cambria Math" w:cs="Times New Roman"/>
+                      <w:i/>
+                      <w:sz w:val="24"/>
+                      <w:szCs w:val="24"/>
+                      <w:lang w:val="en-US"/>
+                    </w:rPr>
+                  </m:ctrlPr>
+                </m:sSupPr>
+                <m:e>
+                  <m:d>
+                    <m:dPr>
+                      <m:ctrlPr>
+                        <w:rPr>
+                          <w:rFonts w:ascii="Cambria Math" w:eastAsiaTheme="minorEastAsia" w:hAnsi="Cambria Math" w:cs="Times New Roman"/>
+                          <w:i/>
+                          <w:sz w:val="24"/>
+                          <w:szCs w:val="24"/>
+                          <w:lang w:val="en-US"/>
+                        </w:rPr>
+                      </m:ctrlPr>
+                    </m:dPr>
+                    <m:e>
+                      <m:r>
+                        <m:rPr>
+                          <m:sty m:val="p"/>
+                        </m:rPr>
+                        <w:rPr>
+                          <w:rFonts w:ascii="Cambria Math" w:hAnsi="Cambria Math" w:cs="Times New Roman"/>
+                          <w:sz w:val="24"/>
+                          <w:szCs w:val="24"/>
+                          <w:lang w:val="en-US"/>
+                        </w:rPr>
+                        <m:t>300</m:t>
+                      </m:r>
+                      <m:r>
+                        <w:rPr>
+                          <w:rFonts w:ascii="Cambria Math" w:hAnsi="Cambria Math" w:cs="Times New Roman"/>
+                          <w:sz w:val="24"/>
+                          <w:szCs w:val="24"/>
+                          <w:lang w:val="en-US"/>
+                        </w:rPr>
+                        <m:t>mV</m:t>
+                      </m:r>
+                    </m:e>
+                  </m:d>
+                </m:e>
+                <m:sup>
+                  <m:r>
+                    <w:rPr>
+                      <w:rFonts w:ascii="Cambria Math" w:eastAsiaTheme="minorEastAsia" w:hAnsi="Cambria Math" w:cs="Times New Roman"/>
+                      <w:sz w:val="24"/>
+                      <w:szCs w:val="24"/>
+                      <w:lang w:val="en-US"/>
+                    </w:rPr>
+                    <m:t>2</m:t>
+                  </m:r>
+                </m:sup>
+              </m:sSup>
+              <m:ctrlPr>
+                <w:rPr>
+                  <w:rFonts w:ascii="Cambria Math" w:eastAsiaTheme="minorEastAsia" w:hAnsi="Cambria Math" w:cs="Times New Roman"/>
+                  <w:i/>
+                  <w:sz w:val="24"/>
+                  <w:szCs w:val="24"/>
+                  <w:lang w:val="en-US"/>
+                </w:rPr>
+              </m:ctrlPr>
+            </m:num>
+            <m:den>
+              <m:r>
+                <w:rPr>
+                  <w:rFonts w:ascii="Cambria Math" w:eastAsiaTheme="minorEastAsia" w:hAnsi="Cambria Math" w:cs="Times New Roman"/>
+                  <w:sz w:val="24"/>
+                  <w:szCs w:val="24"/>
+                  <w:lang w:val="en-US"/>
+                </w:rPr>
+                <m:t>2</m:t>
+              </m:r>
+              <m:r>
+                <w:rPr>
+                  <w:rFonts w:ascii="Cambria Math" w:eastAsiaTheme="minorEastAsia" w:hAnsi="Cambria Math" w:cs="Times New Roman"/>
+                  <w:sz w:val="24"/>
+                  <w:szCs w:val="24"/>
+                  <w:lang w:val="en-US"/>
+                </w:rPr>
+                <m:t>×12k</m:t>
+              </m:r>
+              <m:r>
+                <m:rPr>
+                  <m:sty m:val="p"/>
+                </m:rPr>
+                <w:rPr>
+                  <w:rFonts w:ascii="Cambria Math" w:eastAsiaTheme="minorEastAsia" w:hAnsi="Cambria Math" w:cs="Times New Roman"/>
+                  <w:sz w:val="24"/>
+                  <w:szCs w:val="24"/>
+                  <w:lang w:val="en-US"/>
+                </w:rPr>
+                <m:t>Ω</m:t>
+              </m:r>
+              <m:r>
+                <w:rPr>
+                  <w:rFonts w:ascii="Cambria Math" w:eastAsiaTheme="minorEastAsia" w:hAnsi="Cambria Math" w:cs="Times New Roman"/>
+                  <w:sz w:val="24"/>
+                  <w:szCs w:val="24"/>
+                  <w:lang w:val="en-US"/>
+                </w:rPr>
+                <m:t>×12V</m:t>
+              </m:r>
+              <m:r>
+                <w:rPr>
+                  <w:rFonts w:ascii="Cambria Math" w:eastAsiaTheme="minorEastAsia" w:hAnsi="Cambria Math" w:cs="Times New Roman"/>
+                  <w:sz w:val="24"/>
+                  <w:szCs w:val="24"/>
+                  <w:lang w:val="en-US"/>
+                </w:rPr>
+                <m:t>.</m:t>
+              </m:r>
+              <m:d>
+                <m:dPr>
+                  <m:ctrlPr>
+                    <w:rPr>
+                      <w:rFonts w:ascii="Cambria Math" w:eastAsiaTheme="minorEastAsia" w:hAnsi="Cambria Math" w:cs="Times New Roman"/>
+                      <w:sz w:val="24"/>
+                      <w:szCs w:val="24"/>
+                      <w:lang w:val="en-US"/>
+                    </w:rPr>
+                  </m:ctrlPr>
+                </m:dPr>
+                <m:e>
+                  <m:r>
+                    <w:rPr>
+                      <w:rFonts w:ascii="Cambria Math" w:eastAsiaTheme="minorEastAsia" w:hAnsi="Cambria Math" w:cs="Times New Roman"/>
+                      <w:sz w:val="24"/>
+                      <w:szCs w:val="24"/>
+                      <w:lang w:val="en-US"/>
+                    </w:rPr>
+                    <m:t>3.01458e-005</m:t>
+                  </m:r>
+                  <m:r>
+                    <w:rPr>
+                      <w:rFonts w:ascii="Cambria Math" w:eastAsiaTheme="minorEastAsia" w:hAnsi="Cambria Math" w:cs="Times New Roman"/>
+                      <w:sz w:val="24"/>
+                      <w:szCs w:val="24"/>
+                      <w:lang w:val="en-US"/>
+                    </w:rPr>
+                    <m:t>+</m:t>
+                  </m:r>
+                  <m:r>
+                    <w:rPr>
+                      <w:rFonts w:ascii="Cambria Math" w:eastAsiaTheme="minorEastAsia" w:hAnsi="Cambria Math" w:cs="Times New Roman"/>
+                      <w:sz w:val="24"/>
+                      <w:szCs w:val="24"/>
+                      <w:lang w:val="en-US"/>
+                    </w:rPr>
+                    <m:t>0.00238228</m:t>
+                  </m:r>
+                  <m:ctrlPr>
+                    <w:rPr>
+                      <w:rFonts w:ascii="Cambria Math" w:eastAsiaTheme="minorEastAsia" w:hAnsi="Cambria Math" w:cs="Times New Roman"/>
+                      <w:i/>
+                      <w:sz w:val="24"/>
+                      <w:szCs w:val="24"/>
+                      <w:lang w:val="en-US"/>
+                    </w:rPr>
+                  </m:ctrlPr>
+                </m:e>
+              </m:d>
+              <m:ctrlPr>
+                <w:rPr>
+                  <w:rFonts w:ascii="Cambria Math" w:eastAsiaTheme="minorEastAsia" w:hAnsi="Cambria Math" w:cs="Times New Roman"/>
+                  <w:i/>
+                  <w:sz w:val="24"/>
+                  <w:szCs w:val="24"/>
+                  <w:lang w:val="en-US"/>
+                </w:rPr>
+              </m:ctrlPr>
+            </m:den>
+          </m:f>
+        </m:oMath>
+      </m:oMathPara>
+    </w:p>
+    <w:p>
+      <w:pPr>
+        <w:pStyle w:val="ListParagraph"/>
+        <w:rPr>
+          <w:rFonts w:ascii="Times New Roman" w:eastAsiaTheme="minorEastAsia" w:hAnsi="Times New Roman" w:cs="Times New Roman"/>
+          <w:iCs/>
+          <w:sz w:val="24"/>
+          <w:szCs w:val="24"/>
+          <w:lang w:val="en-US"/>
+        </w:rPr>
+      </w:pPr>
+    </w:p>
+    <w:p>
+      <w:pPr>
+        <w:pStyle w:val="ListParagraph"/>
+        <w:rPr>
+          <w:rFonts w:ascii="Times New Roman" w:eastAsiaTheme="minorEastAsia" w:hAnsi="Times New Roman" w:cs="Times New Roman"/>
+          <w:sz w:val="24"/>
+          <w:szCs w:val="24"/>
+          <w:lang w:val="en-US"/>
+        </w:rPr>
+      </w:pPr>
+      <w:r>
+        <w:rPr>
+          <w:rFonts w:ascii="Times New Roman" w:eastAsiaTheme="minorEastAsia" w:hAnsi="Times New Roman" w:cs="Times New Roman"/>
+          <w:sz w:val="24"/>
+          <w:szCs w:val="24"/>
+          <w:lang w:val="en-US"/>
+        </w:rPr>
+        <w:t xml:space="preserve">In this expression </w:t>
+      </w:r>
+      <m:oMath>
+        <m:sSub>
+          <m:sSubPr>
+            <m:ctrlPr>
+              <w:rPr>
+                <w:rFonts w:ascii="Cambria Math" w:eastAsiaTheme="minorEastAsia" w:hAnsi="Cambria Math" w:cs="Times New Roman"/>
+                <w:i/>
+                <w:sz w:val="24"/>
+                <w:szCs w:val="24"/>
+                <w:lang w:val="en-US"/>
+              </w:rPr>
+            </m:ctrlPr>
+          </m:sSubPr>
+          <m:e>
+            <m:r>
+              <w:rPr>
+                <w:rFonts w:ascii="Cambria Math" w:eastAsiaTheme="minorEastAsia" w:hAnsi="Cambria Math" w:cs="Times New Roman"/>
+                <w:sz w:val="24"/>
+                <w:szCs w:val="24"/>
+                <w:lang w:val="en-US"/>
+              </w:rPr>
+              <m:t>I</m:t>
+            </m:r>
+          </m:e>
+          <m:sub>
+            <m:sSub>
+              <m:sSubPr>
+                <m:ctrlPr>
+                  <w:rPr>
+                    <w:rFonts w:ascii="Cambria Math" w:eastAsiaTheme="minorEastAsia" w:hAnsi="Cambria Math" w:cs="Times New Roman"/>
+                    <w:i/>
+                    <w:sz w:val="24"/>
+                    <w:szCs w:val="24"/>
+                    <w:lang w:val="en-US"/>
+                  </w:rPr>
+                </m:ctrlPr>
+              </m:sSubPr>
+              <m:e>
+                <m:r>
+                  <w:rPr>
+                    <w:rFonts w:ascii="Cambria Math" w:eastAsiaTheme="minorEastAsia" w:hAnsi="Cambria Math" w:cs="Times New Roman"/>
+                    <w:sz w:val="24"/>
+                    <w:szCs w:val="24"/>
+                    <w:lang w:val="en-US"/>
+                  </w:rPr>
+                  <m:t>R</m:t>
+                </m:r>
+              </m:e>
+              <m:sub>
+                <m:r>
+                  <w:rPr>
+                    <w:rFonts w:ascii="Cambria Math" w:eastAsiaTheme="minorEastAsia" w:hAnsi="Cambria Math" w:cs="Times New Roman"/>
+                    <w:sz w:val="24"/>
+                    <w:szCs w:val="24"/>
+                    <w:lang w:val="en-US"/>
+                  </w:rPr>
+                  <m:t>1</m:t>
+                </m:r>
+              </m:sub>
+            </m:sSub>
+          </m:sub>
+        </m:sSub>
+        <m:r>
+          <w:rPr>
+            <w:rFonts w:ascii="Cambria Math" w:eastAsiaTheme="minorEastAsia" w:hAnsi="Cambria Math" w:cs="Times New Roman"/>
+            <w:sz w:val="24"/>
+            <w:szCs w:val="24"/>
+            <w:lang w:val="en-US"/>
+          </w:rPr>
+          <m:t xml:space="preserve"> ≈0  </m:t>
+        </m:r>
+      </m:oMath>
+      <w:r>
+        <w:rPr>
+          <w:rFonts w:ascii="Times New Roman" w:eastAsiaTheme="minorEastAsia" w:hAnsi="Times New Roman" w:cs="Times New Roman"/>
+          <w:sz w:val="24"/>
+          <w:szCs w:val="24"/>
+          <w:lang w:val="en-US"/>
+        </w:rPr>
+        <w:t xml:space="preserve">and therefore it </w:t>
+      </w:r>
+      <w:r>
+        <w:rPr>
+          <w:rFonts w:ascii="Times New Roman" w:eastAsiaTheme="minorEastAsia" w:hAnsi="Times New Roman" w:cs="Times New Roman"/>
+          <w:sz w:val="24"/>
+          <w:szCs w:val="24"/>
+          <w:lang w:val="en-US"/>
+        </w:rPr>
+        <w:t>can be neglected</w:t>
+      </w:r>
+      <w:r>
+        <w:rPr>
+          <w:rFonts w:ascii="Times New Roman" w:eastAsiaTheme="minorEastAsia" w:hAnsi="Times New Roman" w:cs="Times New Roman"/>
+          <w:sz w:val="24"/>
+          <w:szCs w:val="24"/>
+          <w:lang w:val="en-US"/>
+        </w:rPr>
+        <w:t>.</w:t>
+      </w:r>
+    </w:p>
+    <w:p>
+      <w:pPr>
+        <w:pStyle w:val="ListParagraph"/>
+        <w:rPr>
+          <w:rFonts w:ascii="Times New Roman" w:eastAsiaTheme="minorEastAsia" w:hAnsi="Times New Roman" w:cs="Times New Roman"/>
+          <w:iCs/>
+          <w:sz w:val="24"/>
+          <w:szCs w:val="24"/>
+          <w:lang w:val="en-US"/>
+        </w:rPr>
+      </w:pPr>
+      <m:oMathPara>
+        <m:oMath>
+          <m:r>
+            <w:rPr>
+              <w:rFonts w:ascii="Cambria Math" w:eastAsiaTheme="minorEastAsia" w:hAnsi="Cambria Math" w:cs="Times New Roman"/>
+              <w:sz w:val="24"/>
+              <w:szCs w:val="24"/>
+              <w:lang w:val="en-US"/>
+            </w:rPr>
+            <m:t>∴</m:t>
+          </m:r>
+          <m:sSub>
+            <m:sSubPr>
+              <m:ctrlPr>
+                <w:rPr>
+                  <w:rFonts w:ascii="Cambria Math" w:eastAsiaTheme="minorEastAsia" w:hAnsi="Cambria Math" w:cs="Times New Roman"/>
+                  <w:i/>
+                  <w:sz w:val="24"/>
+                  <w:szCs w:val="24"/>
+                  <w:lang w:val="en-US"/>
+                </w:rPr>
+              </m:ctrlPr>
+            </m:sSubPr>
+            <m:e>
+              <m:r>
+                <w:rPr>
+                  <w:rFonts w:ascii="Cambria Math" w:eastAsiaTheme="minorEastAsia" w:hAnsi="Cambria Math" w:cs="Times New Roman"/>
+                  <w:sz w:val="24"/>
+                  <w:szCs w:val="24"/>
+                  <w:lang w:val="en-US"/>
+                </w:rPr>
+                <m:t>η</m:t>
+              </m:r>
+              <m:ctrlPr>
+                <w:rPr>
+                  <w:rFonts w:ascii="Cambria Math" w:eastAsiaTheme="minorEastAsia" w:hAnsi="Cambria Math" w:cs="Times New Roman"/>
+                  <w:sz w:val="24"/>
+                  <w:szCs w:val="24"/>
+                  <w:lang w:val="en-US"/>
+                </w:rPr>
+              </m:ctrlPr>
+            </m:e>
+            <m:sub>
+              <m:r>
+                <w:rPr>
+                  <w:rFonts w:ascii="Cambria Math" w:eastAsiaTheme="minorEastAsia" w:hAnsi="Cambria Math" w:cs="Times New Roman"/>
+                  <w:sz w:val="24"/>
+                  <w:szCs w:val="24"/>
+                  <w:lang w:val="en-US"/>
+                </w:rPr>
+                <m:t>overall</m:t>
+              </m:r>
+            </m:sub>
+          </m:sSub>
+          <m:r>
+            <w:rPr>
+              <w:rFonts w:ascii="Cambria Math" w:eastAsiaTheme="minorEastAsia" w:hAnsi="Cambria Math" w:cs="Times New Roman"/>
+              <w:sz w:val="24"/>
+              <w:szCs w:val="24"/>
+              <w:lang w:val="en-US"/>
+            </w:rPr>
+            <m:t>=</m:t>
+          </m:r>
+          <m:r>
+            <w:rPr>
+              <w:rFonts w:ascii="Cambria Math" w:eastAsiaTheme="minorEastAsia" w:hAnsi="Cambria Math" w:cs="Times New Roman"/>
+              <w:sz w:val="24"/>
+              <w:szCs w:val="24"/>
+              <w:lang w:val="en-US"/>
+            </w:rPr>
+            <m:t>1.311768558×</m:t>
+          </m:r>
+          <m:sSup>
+            <m:sSupPr>
+              <m:ctrlPr>
+                <w:rPr>
+                  <w:rFonts w:ascii="Cambria Math" w:eastAsiaTheme="minorEastAsia" w:hAnsi="Cambria Math" w:cs="Times New Roman"/>
+                  <w:i/>
+                  <w:sz w:val="24"/>
+                  <w:szCs w:val="24"/>
+                  <w:lang w:val="en-US"/>
+                </w:rPr>
+              </m:ctrlPr>
+            </m:sSupPr>
+            <m:e>
+              <m:r>
+                <w:rPr>
+                  <w:rFonts w:ascii="Cambria Math" w:eastAsiaTheme="minorEastAsia" w:hAnsi="Cambria Math" w:cs="Times New Roman"/>
+                  <w:sz w:val="24"/>
+                  <w:szCs w:val="24"/>
+                  <w:lang w:val="en-US"/>
+                </w:rPr>
+                <m:t>10</m:t>
+              </m:r>
+            </m:e>
+            <m:sup>
+              <m:r>
+                <w:rPr>
+                  <w:rFonts w:ascii="Cambria Math" w:eastAsiaTheme="minorEastAsia" w:hAnsi="Cambria Math" w:cs="Times New Roman"/>
+                  <w:sz w:val="24"/>
+                  <w:szCs w:val="24"/>
+                  <w:lang w:val="en-US"/>
+                </w:rPr>
+                <m:t>-4</m:t>
+              </m:r>
+            </m:sup>
+          </m:sSup>
+        </m:oMath>
+      </m:oMathPara>
+    </w:p>
+    <w:p>
+      <w:pPr>
+        <w:pStyle w:val="ListParagraph"/>
+        <w:rPr>
+          <w:rFonts w:ascii="Times New Roman" w:eastAsiaTheme="minorEastAsia" w:hAnsi="Times New Roman" w:cs="Times New Roman"/>
+          <w:sz w:val="24"/>
+          <w:szCs w:val="24"/>
+          <w:lang w:val="en-US"/>
+        </w:rPr>
+      </w:pPr>
+    </w:p>
+    <w:p>
+      <w:pPr>
+        <w:pStyle w:val="ListParagraph"/>
+        <w:rPr>
+          <w:rFonts w:ascii="Times New Roman" w:eastAsiaTheme="minorEastAsia" w:hAnsi="Times New Roman" w:cs="Times New Roman"/>
+          <w:sz w:val="24"/>
+          <w:szCs w:val="24"/>
+          <w:lang w:val="en-US"/>
+        </w:rPr>
+      </w:pPr>
+    </w:p>
+    <w:p>
+      <w:pPr>
+        <w:pStyle w:val="ListParagraph"/>
         <w:numPr>
           <w:ilvl w:val="0"/>
           <w:numId w:val="1"/>
@@ -2688,6 +4535,188 @@
     <w:p>
       <w:pPr>
         <w:pStyle w:val="ListParagraph"/>
+        <w:jc w:val="both"/>
+        <w:rPr>
+          <w:rFonts w:ascii="Times New Roman" w:hAnsi="Times New Roman" w:cs="Times New Roman"/>
+          <w:sz w:val="24"/>
+          <w:szCs w:val="24"/>
+          <w:lang w:val="en-US"/>
+        </w:rPr>
+      </w:pPr>
+    </w:p>
+    <w:p>
+      <w:pPr>
+        <w:pStyle w:val="ListParagraph"/>
+        <w:rPr>
+          <w:rFonts w:ascii="Times New Roman" w:hAnsi="Times New Roman" w:cs="Times New Roman"/>
+          <w:sz w:val="24"/>
+          <w:szCs w:val="24"/>
+          <w:lang w:val="en-US"/>
+        </w:rPr>
+      </w:pPr>
+      <w:r>
+        <w:rPr>
+          <w:rFonts w:ascii="Times New Roman" w:hAnsi="Times New Roman" w:cs="Times New Roman"/>
+          <w:sz w:val="24"/>
+          <w:szCs w:val="24"/>
+          <w:lang w:val="en-US"/>
+        </w:rPr>
+        <w:t xml:space="preserve">When </w:t>
+      </w:r>
+      <w:r>
+        <w:rPr>
+          <w:rFonts w:ascii="Times New Roman" w:hAnsi="Times New Roman" w:cs="Times New Roman"/>
+          <w:sz w:val="24"/>
+          <w:szCs w:val="24"/>
+          <w:lang w:val="en-US"/>
+        </w:rPr>
+        <w:t>V</w:t>
+      </w:r>
+      <w:r>
+        <w:rPr>
+          <w:rFonts w:ascii="Times New Roman" w:hAnsi="Times New Roman" w:cs="Times New Roman"/>
+          <w:sz w:val="24"/>
+          <w:szCs w:val="24"/>
+          <w:vertAlign w:val="subscript"/>
+          <w:lang w:val="en-US"/>
+        </w:rPr>
+        <w:t xml:space="preserve">in </w:t>
+      </w:r>
+      <w:r>
+        <w:rPr>
+          <w:rFonts w:ascii="Times New Roman" w:hAnsi="Times New Roman" w:cs="Times New Roman"/>
+          <w:sz w:val="24"/>
+          <w:szCs w:val="24"/>
+          <w:lang w:val="en-US"/>
+        </w:rPr>
+        <w:t>(max)</w:t>
+      </w:r>
+      <w:r>
+        <w:rPr>
+          <w:rFonts w:ascii="Times New Roman" w:hAnsi="Times New Roman" w:cs="Times New Roman"/>
+          <w:sz w:val="24"/>
+          <w:szCs w:val="24"/>
+          <w:lang w:val="en-US"/>
+        </w:rPr>
+        <w:t xml:space="preserve"> </w:t>
+      </w:r>
+      <w:r>
+        <w:rPr>
+          <w:rFonts w:ascii="Times New Roman" w:hAnsi="Times New Roman" w:cs="Times New Roman"/>
+          <w:sz w:val="24"/>
+          <w:szCs w:val="24"/>
+          <w:lang w:val="en-US"/>
+        </w:rPr>
+        <w:t>=</w:t>
+      </w:r>
+      <w:r>
+        <w:rPr>
+          <w:rFonts w:ascii="Times New Roman" w:hAnsi="Times New Roman" w:cs="Times New Roman"/>
+          <w:sz w:val="24"/>
+          <w:szCs w:val="24"/>
+          <w:lang w:val="en-US"/>
+        </w:rPr>
+        <w:t xml:space="preserve"> </w:t>
+      </w:r>
+      <w:r>
+        <w:rPr>
+          <w:rFonts w:ascii="Times New Roman" w:hAnsi="Times New Roman" w:cs="Times New Roman"/>
+          <w:sz w:val="24"/>
+          <w:szCs w:val="24"/>
+          <w:lang w:val="en-US"/>
+        </w:rPr>
+        <w:t>7</w:t>
+      </w:r>
+      <w:r>
+        <w:rPr>
+          <w:rFonts w:ascii="Times New Roman" w:hAnsi="Times New Roman" w:cs="Times New Roman"/>
+          <w:sz w:val="24"/>
+          <w:szCs w:val="24"/>
+          <w:lang w:val="en-US"/>
+        </w:rPr>
+        <w:t xml:space="preserve"> </w:t>
+      </w:r>
+      <w:r>
+        <w:rPr>
+          <w:rFonts w:ascii="Times New Roman" w:hAnsi="Times New Roman" w:cs="Times New Roman"/>
+          <w:sz w:val="24"/>
+          <w:szCs w:val="24"/>
+          <w:lang w:val="en-US"/>
+        </w:rPr>
+        <w:t>mV, then Vout</w:t>
+      </w:r>
+      <w:r>
+        <w:rPr>
+          <w:rFonts w:ascii="Times New Roman" w:hAnsi="Times New Roman" w:cs="Times New Roman"/>
+          <w:sz w:val="24"/>
+          <w:szCs w:val="24"/>
+          <w:lang w:val="en-US"/>
+        </w:rPr>
+        <w:t xml:space="preserve"> (max</w:t>
+      </w:r>
+      <w:r>
+        <w:rPr>
+          <w:rFonts w:ascii="Times New Roman" w:hAnsi="Times New Roman" w:cs="Times New Roman"/>
+          <w:sz w:val="24"/>
+          <w:szCs w:val="24"/>
+          <w:lang w:val="en-US"/>
+        </w:rPr>
+        <w:t xml:space="preserve">) </w:t>
+      </w:r>
+      <w:r>
+        <w:rPr>
+          <w:rFonts w:ascii="Times New Roman" w:hAnsi="Times New Roman" w:cs="Times New Roman"/>
+          <w:sz w:val="24"/>
+          <w:szCs w:val="24"/>
+          <w:lang w:val="en-US"/>
+        </w:rPr>
+        <w:t xml:space="preserve">= </w:t>
+      </w:r>
+      <w:r>
+        <w:rPr>
+          <w:rFonts w:ascii="Times New Roman" w:hAnsi="Times New Roman" w:cs="Times New Roman"/>
+          <w:sz w:val="24"/>
+          <w:szCs w:val="24"/>
+          <w:lang w:val="en-US"/>
+        </w:rPr>
+        <w:t>15</w:t>
+      </w:r>
+      <w:r>
+        <w:rPr>
+          <w:rFonts w:ascii="Times New Roman" w:hAnsi="Times New Roman" w:cs="Times New Roman"/>
+          <w:sz w:val="24"/>
+          <w:szCs w:val="24"/>
+          <w:lang w:val="en-US"/>
+        </w:rPr>
+        <w:t>0 mV</w:t>
+      </w:r>
+    </w:p>
+    <w:p>
+      <w:pPr>
+        <w:pStyle w:val="ListParagraph"/>
+        <w:rPr>
+          <w:rFonts w:ascii="Times New Roman" w:hAnsi="Times New Roman" w:cs="Times New Roman"/>
+          <w:sz w:val="24"/>
+          <w:szCs w:val="24"/>
+          <w:lang w:val="en-US"/>
+        </w:rPr>
+      </w:pPr>
+    </w:p>
+    <w:p>
+      <w:pPr>
+        <w:pStyle w:val="ListParagraph"/>
+        <w:jc w:val="both"/>
+        <w:rPr>
+          <w:rFonts w:ascii="Times New Roman" w:hAnsi="Times New Roman" w:cs="Times New Roman"/>
+          <w:sz w:val="24"/>
+          <w:szCs w:val="24"/>
+          <w:lang w:val="en-US"/>
+        </w:rPr>
+      </w:pPr>
+    </w:p>
+    <w:p>
+      <w:pPr>
+        <w:pStyle w:val="ListParagraph"/>
         <w:numPr>
           <w:ilvl w:val="0"/>
           <w:numId w:val="1"/>
@@ -2708,6 +4737,451 @@
         </w:rPr>
         <w:t>Calculate the efficiency of the amplifier at this input signal level.</w:t>
       </w:r>
+    </w:p>
+    <w:p>
+      <w:pPr>
+        <w:pStyle w:val="ListParagraph"/>
+        <w:rPr>
+          <w:rFonts w:ascii="Times New Roman" w:hAnsi="Times New Roman" w:cs="Times New Roman"/>
+          <w:sz w:val="24"/>
+          <w:szCs w:val="24"/>
+          <w:lang w:val="en-US"/>
+        </w:rPr>
+      </w:pPr>
+    </w:p>
+    <w:p>
+      <w:pPr>
+        <w:pStyle w:val="ListParagraph"/>
+        <w:rPr>
+          <w:rFonts w:ascii="Times New Roman" w:eastAsiaTheme="minorEastAsia" w:hAnsi="Times New Roman" w:cs="Times New Roman"/>
+          <w:sz w:val="24"/>
+          <w:szCs w:val="24"/>
+          <w:lang w:val="en-US"/>
+        </w:rPr>
+      </w:pPr>
+      <m:oMathPara>
+        <m:oMathParaPr>
+          <m:jc m:val="left"/>
+        </m:oMathParaPr>
+        <m:oMath>
+          <m:sSub>
+            <m:sSubPr>
+              <m:ctrlPr>
+                <w:rPr>
+                  <w:rFonts w:ascii="Cambria Math" w:eastAsiaTheme="minorEastAsia" w:hAnsi="Cambria Math" w:cs="Times New Roman"/>
+                  <w:i/>
+                  <w:sz w:val="24"/>
+                  <w:szCs w:val="24"/>
+                  <w:lang w:val="en-US"/>
+                </w:rPr>
+              </m:ctrlPr>
+            </m:sSubPr>
+            <m:e>
+              <m:r>
+                <w:rPr>
+                  <w:rFonts w:ascii="Cambria Math" w:eastAsiaTheme="minorEastAsia" w:hAnsi="Cambria Math" w:cs="Times New Roman"/>
+                  <w:sz w:val="24"/>
+                  <w:szCs w:val="24"/>
+                  <w:lang w:val="en-US"/>
+                </w:rPr>
+                <m:t>η</m:t>
+              </m:r>
+              <m:ctrlPr>
+                <w:rPr>
+                  <w:rFonts w:ascii="Cambria Math" w:eastAsiaTheme="minorEastAsia" w:hAnsi="Cambria Math" w:cs="Times New Roman"/>
+                  <w:sz w:val="24"/>
+                  <w:szCs w:val="24"/>
+                  <w:lang w:val="en-US"/>
+                </w:rPr>
+              </m:ctrlPr>
+            </m:e>
+            <m:sub>
+              <m:r>
+                <w:rPr>
+                  <w:rFonts w:ascii="Cambria Math" w:eastAsiaTheme="minorEastAsia" w:hAnsi="Cambria Math" w:cs="Times New Roman"/>
+                  <w:sz w:val="24"/>
+                  <w:szCs w:val="24"/>
+                  <w:lang w:val="en-US"/>
+                </w:rPr>
+                <m:t>overall</m:t>
+              </m:r>
+            </m:sub>
+          </m:sSub>
+          <m:r>
+            <w:rPr>
+              <w:rFonts w:ascii="Cambria Math" w:eastAsiaTheme="minorEastAsia" w:hAnsi="Cambria Math" w:cs="Times New Roman"/>
+              <w:sz w:val="24"/>
+              <w:szCs w:val="24"/>
+              <w:lang w:val="en-US"/>
+            </w:rPr>
+            <m:t xml:space="preserve">= </m:t>
+          </m:r>
+          <m:f>
+            <m:fPr>
+              <m:ctrlPr>
+                <w:rPr>
+                  <w:rFonts w:ascii="Cambria Math" w:eastAsiaTheme="minorEastAsia" w:hAnsi="Cambria Math" w:cs="Times New Roman"/>
+                  <w:sz w:val="24"/>
+                  <w:szCs w:val="24"/>
+                  <w:lang w:val="en-US"/>
+                </w:rPr>
+              </m:ctrlPr>
+            </m:fPr>
+            <m:num>
+              <m:sSup>
+                <m:sSupPr>
+                  <m:ctrlPr>
+                    <w:rPr>
+                      <w:rFonts w:ascii="Cambria Math" w:eastAsiaTheme="minorEastAsia" w:hAnsi="Cambria Math" w:cs="Times New Roman"/>
+                      <w:i/>
+                      <w:sz w:val="24"/>
+                      <w:szCs w:val="24"/>
+                      <w:lang w:val="en-US"/>
+                    </w:rPr>
+                  </m:ctrlPr>
+                </m:sSupPr>
+                <m:e>
+                  <m:d>
+                    <m:dPr>
+                      <m:ctrlPr>
+                        <w:rPr>
+                          <w:rFonts w:ascii="Cambria Math" w:eastAsiaTheme="minorEastAsia" w:hAnsi="Cambria Math" w:cs="Times New Roman"/>
+                          <w:i/>
+                          <w:sz w:val="24"/>
+                          <w:szCs w:val="24"/>
+                          <w:lang w:val="en-US"/>
+                        </w:rPr>
+                      </m:ctrlPr>
+                    </m:dPr>
+                    <m:e>
+                      <m:r>
+                        <m:rPr>
+                          <m:sty m:val="p"/>
+                        </m:rPr>
+                        <w:rPr>
+                          <w:rFonts w:ascii="Cambria Math" w:hAnsi="Cambria Math" w:cs="Times New Roman"/>
+                          <w:sz w:val="24"/>
+                          <w:szCs w:val="24"/>
+                          <w:lang w:val="en-US"/>
+                        </w:rPr>
+                        <m:t>150</m:t>
+                      </m:r>
+                      <m:r>
+                        <m:rPr>
+                          <m:sty m:val="p"/>
+                        </m:rPr>
+                        <w:rPr>
+                          <w:rFonts w:ascii="Cambria Math" w:hAnsi="Cambria Math" w:cs="Times New Roman"/>
+                          <w:sz w:val="24"/>
+                          <w:szCs w:val="24"/>
+                          <w:lang w:val="en-US"/>
+                        </w:rPr>
+                        <m:t>mV</m:t>
+                      </m:r>
+                    </m:e>
+                  </m:d>
+                </m:e>
+                <m:sup>
+                  <m:r>
+                    <w:rPr>
+                      <w:rFonts w:ascii="Cambria Math" w:eastAsiaTheme="minorEastAsia" w:hAnsi="Cambria Math" w:cs="Times New Roman"/>
+                      <w:sz w:val="24"/>
+                      <w:szCs w:val="24"/>
+                      <w:lang w:val="en-US"/>
+                    </w:rPr>
+                    <m:t>2</m:t>
+                  </m:r>
+                </m:sup>
+              </m:sSup>
+              <m:ctrlPr>
+                <w:rPr>
+                  <w:rFonts w:ascii="Cambria Math" w:eastAsiaTheme="minorEastAsia" w:hAnsi="Cambria Math" w:cs="Times New Roman"/>
+                  <w:i/>
+                  <w:sz w:val="24"/>
+                  <w:szCs w:val="24"/>
+                  <w:lang w:val="en-US"/>
+                </w:rPr>
+              </m:ctrlPr>
+            </m:num>
+            <m:den>
+              <m:r>
+                <w:rPr>
+                  <w:rFonts w:ascii="Cambria Math" w:eastAsiaTheme="minorEastAsia" w:hAnsi="Cambria Math" w:cs="Times New Roman"/>
+                  <w:sz w:val="24"/>
+                  <w:szCs w:val="24"/>
+                  <w:lang w:val="en-US"/>
+                </w:rPr>
+                <m:t>2</m:t>
+              </m:r>
+              <m:r>
+                <w:rPr>
+                  <w:rFonts w:ascii="Cambria Math" w:eastAsiaTheme="minorEastAsia" w:hAnsi="Cambria Math" w:cs="Times New Roman"/>
+                  <w:sz w:val="24"/>
+                  <w:szCs w:val="24"/>
+                  <w:lang w:val="en-US"/>
+                </w:rPr>
+                <m:t>×12k</m:t>
+              </m:r>
+              <m:r>
+                <m:rPr>
+                  <m:sty m:val="p"/>
+                </m:rPr>
+                <w:rPr>
+                  <w:rFonts w:ascii="Cambria Math" w:eastAsiaTheme="minorEastAsia" w:hAnsi="Cambria Math" w:cs="Times New Roman"/>
+                  <w:sz w:val="24"/>
+                  <w:szCs w:val="24"/>
+                  <w:lang w:val="en-US"/>
+                </w:rPr>
+                <m:t>Ω</m:t>
+              </m:r>
+              <m:r>
+                <w:rPr>
+                  <w:rFonts w:ascii="Cambria Math" w:eastAsiaTheme="minorEastAsia" w:hAnsi="Cambria Math" w:cs="Times New Roman"/>
+                  <w:sz w:val="24"/>
+                  <w:szCs w:val="24"/>
+                  <w:lang w:val="en-US"/>
+                </w:rPr>
+                <m:t>×12V</m:t>
+              </m:r>
+              <m:r>
+                <w:rPr>
+                  <w:rFonts w:ascii="Cambria Math" w:eastAsiaTheme="minorEastAsia" w:hAnsi="Cambria Math" w:cs="Times New Roman"/>
+                  <w:sz w:val="24"/>
+                  <w:szCs w:val="24"/>
+                  <w:lang w:val="en-US"/>
+                </w:rPr>
+                <m:t>.</m:t>
+              </m:r>
+              <m:d>
+                <m:dPr>
+                  <m:ctrlPr>
+                    <w:rPr>
+                      <w:rFonts w:ascii="Cambria Math" w:eastAsiaTheme="minorEastAsia" w:hAnsi="Cambria Math" w:cs="Times New Roman"/>
+                      <w:sz w:val="24"/>
+                      <w:szCs w:val="24"/>
+                      <w:lang w:val="en-US"/>
+                    </w:rPr>
+                  </m:ctrlPr>
+                </m:dPr>
+                <m:e>
+                  <m:r>
+                    <w:rPr>
+                      <w:rFonts w:ascii="Cambria Math" w:eastAsiaTheme="minorEastAsia" w:hAnsi="Cambria Math" w:cs="Times New Roman"/>
+                      <w:sz w:val="24"/>
+                      <w:szCs w:val="24"/>
+                      <w:lang w:val="en-US"/>
+                    </w:rPr>
+                    <m:t>3.01458e-005</m:t>
+                  </m:r>
+                  <m:r>
+                    <w:rPr>
+                      <w:rFonts w:ascii="Cambria Math" w:eastAsiaTheme="minorEastAsia" w:hAnsi="Cambria Math" w:cs="Times New Roman"/>
+                      <w:sz w:val="24"/>
+                      <w:szCs w:val="24"/>
+                      <w:lang w:val="en-US"/>
+                    </w:rPr>
+                    <m:t>+</m:t>
+                  </m:r>
+                  <m:r>
+                    <w:rPr>
+                      <w:rFonts w:ascii="Cambria Math" w:eastAsiaTheme="minorEastAsia" w:hAnsi="Cambria Math" w:cs="Times New Roman"/>
+                      <w:sz w:val="24"/>
+                      <w:szCs w:val="24"/>
+                      <w:lang w:val="en-US"/>
+                    </w:rPr>
+                    <m:t>0.00238228</m:t>
+                  </m:r>
+                  <m:ctrlPr>
+                    <w:rPr>
+                      <w:rFonts w:ascii="Cambria Math" w:eastAsiaTheme="minorEastAsia" w:hAnsi="Cambria Math" w:cs="Times New Roman"/>
+                      <w:i/>
+                      <w:sz w:val="24"/>
+                      <w:szCs w:val="24"/>
+                      <w:lang w:val="en-US"/>
+                    </w:rPr>
+                  </m:ctrlPr>
+                </m:e>
+              </m:d>
+              <m:ctrlPr>
+                <w:rPr>
+                  <w:rFonts w:ascii="Cambria Math" w:eastAsiaTheme="minorEastAsia" w:hAnsi="Cambria Math" w:cs="Times New Roman"/>
+                  <w:i/>
+                  <w:sz w:val="24"/>
+                  <w:szCs w:val="24"/>
+                  <w:lang w:val="en-US"/>
+                </w:rPr>
+              </m:ctrlPr>
+            </m:den>
+          </m:f>
+        </m:oMath>
+      </m:oMathPara>
+    </w:p>
+    <w:p>
+      <w:pPr>
+        <w:pStyle w:val="ListParagraph"/>
+        <w:rPr>
+          <w:rFonts w:ascii="Times New Roman" w:eastAsiaTheme="minorEastAsia" w:hAnsi="Times New Roman" w:cs="Times New Roman"/>
+          <w:sz w:val="24"/>
+          <w:szCs w:val="24"/>
+          <w:lang w:val="en-US"/>
+        </w:rPr>
+      </w:pPr>
+    </w:p>
+    <w:p>
+      <w:pPr>
+        <w:pStyle w:val="ListParagraph"/>
+        <w:jc w:val="center"/>
+        <w:rPr>
+          <w:rFonts w:ascii="Times New Roman" w:eastAsiaTheme="minorEastAsia" w:hAnsi="Times New Roman" w:cs="Times New Roman"/>
+          <w:iCs/>
+          <w:sz w:val="24"/>
+          <w:szCs w:val="24"/>
+          <w:lang w:val="en-US"/>
+        </w:rPr>
+      </w:pPr>
+      <m:oMathPara>
+        <m:oMathParaPr>
+          <m:jc m:val="center"/>
+        </m:oMathParaPr>
+        <m:oMath>
+          <m:r>
+            <w:rPr>
+              <w:rFonts w:ascii="Cambria Math" w:eastAsiaTheme="minorEastAsia" w:hAnsi="Cambria Math" w:cs="Times New Roman"/>
+              <w:sz w:val="24"/>
+              <w:szCs w:val="24"/>
+              <w:lang w:val="en-US"/>
+            </w:rPr>
+            <m:t>∴</m:t>
+          </m:r>
+          <m:sSub>
+            <m:sSubPr>
+              <m:ctrlPr>
+                <w:rPr>
+                  <w:rFonts w:ascii="Cambria Math" w:eastAsiaTheme="minorEastAsia" w:hAnsi="Cambria Math" w:cs="Times New Roman"/>
+                  <w:i/>
+                  <w:sz w:val="24"/>
+                  <w:szCs w:val="24"/>
+                  <w:lang w:val="en-US"/>
+                </w:rPr>
+              </m:ctrlPr>
+            </m:sSubPr>
+            <m:e>
+              <m:r>
+                <w:rPr>
+                  <w:rFonts w:ascii="Cambria Math" w:eastAsiaTheme="minorEastAsia" w:hAnsi="Cambria Math" w:cs="Times New Roman"/>
+                  <w:sz w:val="24"/>
+                  <w:szCs w:val="24"/>
+                  <w:lang w:val="en-US"/>
+                </w:rPr>
+                <m:t>η</m:t>
+              </m:r>
+              <m:ctrlPr>
+                <w:rPr>
+                  <w:rFonts w:ascii="Cambria Math" w:eastAsiaTheme="minorEastAsia" w:hAnsi="Cambria Math" w:cs="Times New Roman"/>
+                  <w:sz w:val="24"/>
+                  <w:szCs w:val="24"/>
+                  <w:lang w:val="en-US"/>
+                </w:rPr>
+              </m:ctrlPr>
+            </m:e>
+            <m:sub>
+              <m:r>
+                <w:rPr>
+                  <w:rFonts w:ascii="Cambria Math" w:eastAsiaTheme="minorEastAsia" w:hAnsi="Cambria Math" w:cs="Times New Roman"/>
+                  <w:sz w:val="24"/>
+                  <w:szCs w:val="24"/>
+                  <w:lang w:val="en-US"/>
+                </w:rPr>
+                <m:t>overall</m:t>
+              </m:r>
+            </m:sub>
+          </m:sSub>
+          <m:r>
+            <w:rPr>
+              <w:rFonts w:ascii="Cambria Math" w:eastAsiaTheme="minorEastAsia" w:hAnsi="Cambria Math" w:cs="Times New Roman"/>
+              <w:sz w:val="24"/>
+              <w:szCs w:val="24"/>
+              <w:lang w:val="en-US"/>
+            </w:rPr>
+            <m:t>=</m:t>
+          </m:r>
+          <m:r>
+            <w:rPr>
+              <w:rFonts w:ascii="Cambria Math" w:eastAsiaTheme="minorEastAsia" w:hAnsi="Cambria Math" w:cs="Times New Roman"/>
+              <w:sz w:val="24"/>
+              <w:szCs w:val="24"/>
+              <w:lang w:val="en-US"/>
+            </w:rPr>
+            <m:t xml:space="preserve"> 0.3279421395</m:t>
+          </m:r>
+          <m:r>
+            <w:rPr>
+              <w:rFonts w:ascii="Cambria Math" w:eastAsiaTheme="minorEastAsia" w:hAnsi="Cambria Math" w:cs="Times New Roman"/>
+              <w:sz w:val="24"/>
+              <w:szCs w:val="24"/>
+              <w:lang w:val="en-US"/>
+            </w:rPr>
+            <m:t>×</m:t>
+          </m:r>
+          <m:sSup>
+            <m:sSupPr>
+              <m:ctrlPr>
+                <w:rPr>
+                  <w:rFonts w:ascii="Cambria Math" w:eastAsiaTheme="minorEastAsia" w:hAnsi="Cambria Math" w:cs="Times New Roman"/>
+                  <w:i/>
+                  <w:sz w:val="24"/>
+                  <w:szCs w:val="24"/>
+                  <w:lang w:val="en-US"/>
+                </w:rPr>
+              </m:ctrlPr>
+            </m:sSupPr>
+            <m:e>
+              <m:r>
+                <w:rPr>
+                  <w:rFonts w:ascii="Cambria Math" w:eastAsiaTheme="minorEastAsia" w:hAnsi="Cambria Math" w:cs="Times New Roman"/>
+                  <w:sz w:val="24"/>
+                  <w:szCs w:val="24"/>
+                  <w:lang w:val="en-US"/>
+                </w:rPr>
+                <m:t>10</m:t>
+              </m:r>
+            </m:e>
+            <m:sup>
+              <m:r>
+                <w:rPr>
+                  <w:rFonts w:ascii="Cambria Math" w:eastAsiaTheme="minorEastAsia" w:hAnsi="Cambria Math" w:cs="Times New Roman"/>
+                  <w:sz w:val="24"/>
+                  <w:szCs w:val="24"/>
+                  <w:lang w:val="en-US"/>
+                </w:rPr>
+                <m:t>-4</m:t>
+              </m:r>
+            </m:sup>
+          </m:sSup>
+        </m:oMath>
+      </m:oMathPara>
+    </w:p>
+    <w:p>
+      <w:pPr>
+        <w:pStyle w:val="ListParagraph"/>
+        <w:rPr>
+          <w:rFonts w:ascii="Times New Roman" w:hAnsi="Times New Roman" w:cs="Times New Roman"/>
+          <w:sz w:val="24"/>
+          <w:szCs w:val="24"/>
+          <w:lang w:val="en-US"/>
+        </w:rPr>
+      </w:pPr>
+    </w:p>
+    <w:p>
+      <w:pPr>
+        <w:pStyle w:val="ListParagraph"/>
+        <w:rPr>
+          <w:rFonts w:ascii="Times New Roman" w:hAnsi="Times New Roman" w:cs="Times New Roman"/>
+          <w:sz w:val="24"/>
+          <w:szCs w:val="24"/>
+          <w:lang w:val="en-US"/>
+        </w:rPr>
+      </w:pPr>
     </w:p>
     <w:p>
       <w:pPr>
@@ -2962,7 +5436,7 @@
                     </pic:cNvPicPr>
                   </pic:nvPicPr>
                   <pic:blipFill>
-                    <a:blip r:embed="rId18" cstate="print"/>
+                    <a:blip r:embed="rId19" cstate="print"/>
                     <a:srcRect/>
                     <a:stretch>
                       <a:fillRect/>
@@ -3585,7 +6059,7 @@
                     </pic:cNvPicPr>
                   </pic:nvPicPr>
                   <pic:blipFill>
-                    <a:blip r:embed="rId19">
+                    <a:blip r:embed="rId20">
                       <a:extLst>
                         <a:ext uri="{28A0092B-C50C-407E-A947-70E740481C1C}">
                           <a14:useLocalDpi xmlns:a14="http://schemas.microsoft.com/office/drawing/2010/main" val="0"/>
@@ -4417,8 +6891,8 @@
       </w:r>
     </w:p>
     <w:sectPr>
-      <w:headerReference w:type="default" r:id="rId20"/>
-      <w:footerReference w:type="default" r:id="rId21"/>
+      <w:headerReference w:type="default" r:id="rId21"/>
+      <w:footerReference w:type="default" r:id="rId22"/>
       <w:pgSz w:w="11906" w:h="16838" w:code="9"/>
       <w:pgMar w:top="720" w:right="720" w:bottom="720" w:left="720" w:header="706" w:footer="576" w:gutter="0"/>
       <w:cols w:space="708"/>
@@ -5363,6 +7837,16 @@
     <w:uiPriority w:val="99"/>
     <w:rsid w:val="00CD5827"/>
   </w:style>
+  <w:style w:type="character" w:styleId="PlaceholderText">
+    <w:name w:val="Placeholder Text"/>
+    <w:basedOn w:val="DefaultParagraphFont"/>
+    <w:uiPriority w:val="99"/>
+    <w:semiHidden/>
+    <w:rsid w:val="00D503CF"/>
+    <w:rPr>
+      <w:color w:val="808080"/>
+    </w:rPr>
+  </w:style>
 </w:styles>
 </file>
 

</xml_diff>

<commit_message>
Completed Sim 1: corrected efficieny I = IR5 + IR1
</commit_message>
<xml_diff>
--- a/Laboratory Class Equivalent Simulation/20210522_SIMS_EN2110_S01_TS_v1.0.docx
+++ b/Laboratory Class Equivalent Simulation/20210522_SIMS_EN2110_S01_TS_v1.0.docx
@@ -1060,10 +1060,10 @@
             <v:path o:extrusionok="f" gradientshapeok="t" o:connecttype="rect"/>
             <o:lock v:ext="edit" aspectratio="t"/>
           </v:shapetype>
-          <v:shape id="_x0000_i1025" type="#_x0000_t75" style="width:293.2pt;height:317.2pt" o:ole="">
+          <v:shape id="_x0000_i1025" type="#_x0000_t75" style="width:293.15pt;height:317.5pt" o:ole="">
             <v:imagedata r:id="rId9" o:title=""/>
           </v:shape>
-          <o:OLEObject Type="Embed" ProgID="Visio.Drawing.15" ShapeID="_x0000_i1025" DrawAspect="Content" ObjectID="_1686052472" r:id="rId10"/>
+          <o:OLEObject Type="Embed" ProgID="Visio.Drawing.15" ShapeID="_x0000_i1025" DrawAspect="Content" ObjectID="_1686052975" r:id="rId10"/>
         </w:object>
       </w:r>
     </w:p>
@@ -3508,7 +3508,7 @@
                               <w:szCs w:val="24"/>
                               <w:lang w:val="en-US"/>
                             </w:rPr>
-                            <m:t>3</m:t>
+                            <m:t>5</m:t>
                           </m:r>
                         </m:sub>
                       </m:sSub>
@@ -3920,7 +3920,7 @@
                               <w:szCs w:val="24"/>
                               <w:lang w:val="en-US"/>
                             </w:rPr>
-                            <m:t>3</m:t>
+                            <m:t>5</m:t>
                           </m:r>
                         </m:sub>
                       </m:sSub>
@@ -4188,7 +4188,7 @@
                       <w:szCs w:val="24"/>
                       <w:lang w:val="en-US"/>
                     </w:rPr>
-                    <m:t>0.00238228</m:t>
+                    <m:t>0.00236581</m:t>
                   </m:r>
                   <m:ctrlPr>
                     <w:rPr>
@@ -4358,10 +4358,14 @@
         </w:rPr>
       </w:pPr>
       <m:oMathPara>
+        <m:oMathParaPr>
+          <m:jc m:val="center"/>
+        </m:oMathParaPr>
         <m:oMath>
           <m:r>
             <w:rPr>
               <w:rFonts w:ascii="Cambria Math" w:eastAsiaTheme="minorEastAsia" w:hAnsi="Cambria Math" w:cs="Times New Roman"/>
+              <w:color w:val="FF0000"/>
               <w:sz w:val="24"/>
               <w:szCs w:val="24"/>
               <w:lang w:val="en-US"/>
@@ -4374,6 +4378,7 @@
                 <w:rPr>
                   <w:rFonts w:ascii="Cambria Math" w:eastAsiaTheme="minorEastAsia" w:hAnsi="Cambria Math" w:cs="Times New Roman"/>
                   <w:i/>
+                  <w:color w:val="FF0000"/>
                   <w:sz w:val="24"/>
                   <w:szCs w:val="24"/>
                   <w:lang w:val="en-US"/>
@@ -4384,6 +4389,7 @@
               <m:r>
                 <w:rPr>
                   <w:rFonts w:ascii="Cambria Math" w:eastAsiaTheme="minorEastAsia" w:hAnsi="Cambria Math" w:cs="Times New Roman"/>
+                  <w:color w:val="FF0000"/>
                   <w:sz w:val="24"/>
                   <w:szCs w:val="24"/>
                   <w:lang w:val="en-US"/>
@@ -4393,6 +4399,7 @@
               <m:ctrlPr>
                 <w:rPr>
                   <w:rFonts w:ascii="Cambria Math" w:eastAsiaTheme="minorEastAsia" w:hAnsi="Cambria Math" w:cs="Times New Roman"/>
+                  <w:color w:val="FF0000"/>
                   <w:sz w:val="24"/>
                   <w:szCs w:val="24"/>
                   <w:lang w:val="en-US"/>
@@ -4403,6 +4410,7 @@
               <m:r>
                 <w:rPr>
                   <w:rFonts w:ascii="Cambria Math" w:eastAsiaTheme="minorEastAsia" w:hAnsi="Cambria Math" w:cs="Times New Roman"/>
+                  <w:color w:val="FF0000"/>
                   <w:sz w:val="24"/>
                   <w:szCs w:val="24"/>
                   <w:lang w:val="en-US"/>
@@ -4414,6 +4422,7 @@
           <m:r>
             <w:rPr>
               <w:rFonts w:ascii="Cambria Math" w:eastAsiaTheme="minorEastAsia" w:hAnsi="Cambria Math" w:cs="Times New Roman"/>
+              <w:color w:val="FF0000"/>
               <w:sz w:val="24"/>
               <w:szCs w:val="24"/>
               <w:lang w:val="en-US"/>
@@ -4423,11 +4432,32 @@
           <m:r>
             <w:rPr>
               <w:rFonts w:ascii="Cambria Math" w:eastAsiaTheme="minorEastAsia" w:hAnsi="Cambria Math" w:cs="Times New Roman"/>
+              <w:color w:val="FF0000"/>
               <w:sz w:val="24"/>
               <w:szCs w:val="24"/>
               <w:lang w:val="en-US"/>
             </w:rPr>
-            <m:t>1.311768558×</m:t>
+            <m:t>1.3</m:t>
+          </m:r>
+          <m:r>
+            <w:rPr>
+              <w:rFonts w:ascii="Cambria Math" w:eastAsiaTheme="minorEastAsia" w:hAnsi="Cambria Math" w:cs="Times New Roman"/>
+              <w:color w:val="FF0000"/>
+              <w:sz w:val="24"/>
+              <w:szCs w:val="24"/>
+              <w:lang w:val="en-US"/>
+            </w:rPr>
+            <m:t>21</m:t>
+          </m:r>
+          <m:r>
+            <w:rPr>
+              <w:rFonts w:ascii="Cambria Math" w:eastAsiaTheme="minorEastAsia" w:hAnsi="Cambria Math" w:cs="Times New Roman"/>
+              <w:color w:val="FF0000"/>
+              <w:sz w:val="24"/>
+              <w:szCs w:val="24"/>
+              <w:lang w:val="en-US"/>
+            </w:rPr>
+            <m:t>×</m:t>
           </m:r>
           <m:sSup>
             <m:sSupPr>
@@ -4435,6 +4465,7 @@
                 <w:rPr>
                   <w:rFonts w:ascii="Cambria Math" w:eastAsiaTheme="minorEastAsia" w:hAnsi="Cambria Math" w:cs="Times New Roman"/>
                   <w:i/>
+                  <w:color w:val="FF0000"/>
                   <w:sz w:val="24"/>
                   <w:szCs w:val="24"/>
                   <w:lang w:val="en-US"/>
@@ -4445,6 +4476,7 @@
               <m:r>
                 <w:rPr>
                   <w:rFonts w:ascii="Cambria Math" w:eastAsiaTheme="minorEastAsia" w:hAnsi="Cambria Math" w:cs="Times New Roman"/>
+                  <w:color w:val="FF0000"/>
                   <w:sz w:val="24"/>
                   <w:szCs w:val="24"/>
                   <w:lang w:val="en-US"/>
@@ -4456,6 +4488,7 @@
               <m:r>
                 <w:rPr>
                   <w:rFonts w:ascii="Cambria Math" w:eastAsiaTheme="minorEastAsia" w:hAnsi="Cambria Math" w:cs="Times New Roman"/>
+                  <w:color w:val="FF0000"/>
                   <w:sz w:val="24"/>
                   <w:szCs w:val="24"/>
                   <w:lang w:val="en-US"/>
@@ -4989,7 +5022,7 @@
                       <w:szCs w:val="24"/>
                       <w:lang w:val="en-US"/>
                     </w:rPr>
-                    <m:t>0.00238228</m:t>
+                    <m:t>0.00236581</m:t>
                   </m:r>
                   <m:ctrlPr>
                     <w:rPr>
@@ -5034,6 +5067,7 @@
         <w:rPr>
           <w:rFonts w:ascii="Times New Roman" w:eastAsiaTheme="minorEastAsia" w:hAnsi="Times New Roman" w:cs="Times New Roman"/>
           <w:iCs/>
+          <w:color w:val="FF0000"/>
           <w:sz w:val="24"/>
           <w:szCs w:val="24"/>
           <w:lang w:val="en-US"/>
@@ -5047,6 +5081,7 @@
           <m:r>
             <w:rPr>
               <w:rFonts w:ascii="Cambria Math" w:eastAsiaTheme="minorEastAsia" w:hAnsi="Cambria Math" w:cs="Times New Roman"/>
+              <w:color w:val="FF0000"/>
               <w:sz w:val="24"/>
               <w:szCs w:val="24"/>
               <w:lang w:val="en-US"/>
@@ -5059,6 +5094,7 @@
                 <w:rPr>
                   <w:rFonts w:ascii="Cambria Math" w:eastAsiaTheme="minorEastAsia" w:hAnsi="Cambria Math" w:cs="Times New Roman"/>
                   <w:i/>
+                  <w:color w:val="FF0000"/>
                   <w:sz w:val="24"/>
                   <w:szCs w:val="24"/>
                   <w:lang w:val="en-US"/>
@@ -5069,6 +5105,7 @@
               <m:r>
                 <w:rPr>
                   <w:rFonts w:ascii="Cambria Math" w:eastAsiaTheme="minorEastAsia" w:hAnsi="Cambria Math" w:cs="Times New Roman"/>
+                  <w:color w:val="FF0000"/>
                   <w:sz w:val="24"/>
                   <w:szCs w:val="24"/>
                   <w:lang w:val="en-US"/>
@@ -5078,6 +5115,7 @@
               <m:ctrlPr>
                 <w:rPr>
                   <w:rFonts w:ascii="Cambria Math" w:eastAsiaTheme="minorEastAsia" w:hAnsi="Cambria Math" w:cs="Times New Roman"/>
+                  <w:color w:val="FF0000"/>
                   <w:sz w:val="24"/>
                   <w:szCs w:val="24"/>
                   <w:lang w:val="en-US"/>
@@ -5088,6 +5126,7 @@
               <m:r>
                 <w:rPr>
                   <w:rFonts w:ascii="Cambria Math" w:eastAsiaTheme="minorEastAsia" w:hAnsi="Cambria Math" w:cs="Times New Roman"/>
+                  <w:color w:val="FF0000"/>
                   <w:sz w:val="24"/>
                   <w:szCs w:val="24"/>
                   <w:lang w:val="en-US"/>
@@ -5099,6 +5138,7 @@
           <m:r>
             <w:rPr>
               <w:rFonts w:ascii="Cambria Math" w:eastAsiaTheme="minorEastAsia" w:hAnsi="Cambria Math" w:cs="Times New Roman"/>
+              <w:color w:val="FF0000"/>
               <w:sz w:val="24"/>
               <w:szCs w:val="24"/>
               <w:lang w:val="en-US"/>
@@ -5108,15 +5148,27 @@
           <m:r>
             <w:rPr>
               <w:rFonts w:ascii="Cambria Math" w:eastAsiaTheme="minorEastAsia" w:hAnsi="Cambria Math" w:cs="Times New Roman"/>
+              <w:color w:val="FF0000"/>
               <w:sz w:val="24"/>
               <w:szCs w:val="24"/>
               <w:lang w:val="en-US"/>
             </w:rPr>
-            <m:t xml:space="preserve"> 0.3279421395</m:t>
+            <m:t xml:space="preserve"> </m:t>
           </m:r>
           <m:r>
             <w:rPr>
               <w:rFonts w:ascii="Cambria Math" w:eastAsiaTheme="minorEastAsia" w:hAnsi="Cambria Math" w:cs="Times New Roman"/>
+              <w:color w:val="FF0000"/>
+              <w:sz w:val="24"/>
+              <w:szCs w:val="24"/>
+              <w:lang w:val="en-US"/>
+            </w:rPr>
+            <m:t>0.330</m:t>
+          </m:r>
+          <m:r>
+            <w:rPr>
+              <w:rFonts w:ascii="Cambria Math" w:eastAsiaTheme="minorEastAsia" w:hAnsi="Cambria Math" w:cs="Times New Roman"/>
+              <w:color w:val="FF0000"/>
               <w:sz w:val="24"/>
               <w:szCs w:val="24"/>
               <w:lang w:val="en-US"/>
@@ -5129,6 +5181,7 @@
                 <w:rPr>
                   <w:rFonts w:ascii="Cambria Math" w:eastAsiaTheme="minorEastAsia" w:hAnsi="Cambria Math" w:cs="Times New Roman"/>
                   <w:i/>
+                  <w:color w:val="FF0000"/>
                   <w:sz w:val="24"/>
                   <w:szCs w:val="24"/>
                   <w:lang w:val="en-US"/>
@@ -5139,6 +5192,7 @@
               <m:r>
                 <w:rPr>
                   <w:rFonts w:ascii="Cambria Math" w:eastAsiaTheme="minorEastAsia" w:hAnsi="Cambria Math" w:cs="Times New Roman"/>
+                  <w:color w:val="FF0000"/>
                   <w:sz w:val="24"/>
                   <w:szCs w:val="24"/>
                   <w:lang w:val="en-US"/>
@@ -5150,6 +5204,7 @@
               <m:r>
                 <w:rPr>
                   <w:rFonts w:ascii="Cambria Math" w:eastAsiaTheme="minorEastAsia" w:hAnsi="Cambria Math" w:cs="Times New Roman"/>
+                  <w:color w:val="FF0000"/>
                   <w:sz w:val="24"/>
                   <w:szCs w:val="24"/>
                   <w:lang w:val="en-US"/>

</xml_diff>

<commit_message>
Added links to the Repository
</commit_message>
<xml_diff>
--- a/Laboratory Class Equivalent Simulation/20210522_SIMS_EN2110_S01_TS_v1.0.docx
+++ b/Laboratory Class Equivalent Simulation/20210522_SIMS_EN2110_S01_TS_v1.0.docx
@@ -585,31 +585,7 @@
                 <w:sz w:val="24"/>
                 <w:szCs w:val="24"/>
               </w:rPr>
-              <w:t>June</w:t>
-            </w:r>
-            <w:r>
-              <w:rPr>
-                <w:rFonts w:ascii="Times New Roman" w:hAnsi="Times New Roman" w:cs="Times New Roman"/>
-                <w:sz w:val="24"/>
-                <w:szCs w:val="24"/>
-              </w:rPr>
-              <w:t xml:space="preserve"> </w:t>
-            </w:r>
-            <w:r>
-              <w:rPr>
-                <w:rFonts w:ascii="Times New Roman" w:hAnsi="Times New Roman" w:cs="Times New Roman"/>
-                <w:sz w:val="24"/>
-                <w:szCs w:val="24"/>
-              </w:rPr>
-              <w:t>25</w:t>
-            </w:r>
-            <w:r>
-              <w:rPr>
-                <w:rFonts w:ascii="Times New Roman" w:hAnsi="Times New Roman" w:cs="Times New Roman"/>
-                <w:sz w:val="24"/>
-                <w:szCs w:val="24"/>
-              </w:rPr>
-              <w:t>, 2021</w:t>
+              <w:t>June 25, 2021</w:t>
             </w:r>
           </w:p>
         </w:tc>
@@ -1121,7 +1097,7 @@
           <v:shape id="_x0000_i1025" type="#_x0000_t75" style="width:293.4pt;height:318pt" o:ole="">
             <v:imagedata r:id="rId9" o:title=""/>
           </v:shape>
-          <o:OLEObject Type="Embed" ProgID="Visio.Drawing.15" ShapeID="_x0000_i1025" DrawAspect="Content" ObjectID="_1686136173" r:id="rId10"/>
+          <o:OLEObject Type="Embed" ProgID="Visio.Drawing.15" ShapeID="_x0000_i1025" DrawAspect="Content" ObjectID="_1686137062" r:id="rId10"/>
         </w:object>
       </w:r>
     </w:p>
@@ -2708,11 +2684,63 @@
         <w:jc w:val="both"/>
         <w:rPr>
           <w:rFonts w:ascii="Times New Roman" w:hAnsi="Times New Roman" w:cs="Times New Roman"/>
-          <w:sz w:val="24"/>
-          <w:szCs w:val="24"/>
-          <w:lang w:val="en-US"/>
-        </w:rPr>
-      </w:pPr>
+          <w:i/>
+          <w:iCs/>
+          <w:sz w:val="24"/>
+          <w:szCs w:val="24"/>
+          <w:lang w:val="en-US"/>
+        </w:rPr>
+      </w:pPr>
+      <w:r>
+        <w:rPr>
+          <w:rFonts w:ascii="Times New Roman" w:hAnsi="Times New Roman" w:cs="Times New Roman"/>
+          <w:i/>
+          <w:iCs/>
+          <w:sz w:val="24"/>
+          <w:szCs w:val="24"/>
+          <w:lang w:val="en-US"/>
+        </w:rPr>
+        <w:t xml:space="preserve">Maximum and minimum </w:t>
+      </w:r>
+      <w:r>
+        <w:rPr>
+          <w:rFonts w:ascii="Times New Roman" w:hAnsi="Times New Roman" w:cs="Times New Roman"/>
+          <w:i/>
+          <w:iCs/>
+          <w:sz w:val="24"/>
+          <w:szCs w:val="24"/>
+          <w:lang w:val="en-US"/>
+        </w:rPr>
+        <w:t xml:space="preserve">output </w:t>
+      </w:r>
+      <w:r>
+        <w:rPr>
+          <w:rFonts w:ascii="Times New Roman" w:hAnsi="Times New Roman" w:cs="Times New Roman"/>
+          <w:i/>
+          <w:iCs/>
+          <w:sz w:val="24"/>
+          <w:szCs w:val="24"/>
+          <w:lang w:val="en-US"/>
+        </w:rPr>
+        <w:t xml:space="preserve">values for different input signals : </w:t>
+      </w:r>
+      <w:hyperlink r:id="rId15" w:history="1">
+        <w:r>
+          <w:rPr>
+            <w:rStyle w:val="Hyperlink"/>
+            <w:i/>
+            <w:iCs/>
+          </w:rPr>
+          <w:t>Power-Amplifier/Part-d.xlsx at main · bimalka98/Power-Amplifier (github.com)</w:t>
+        </w:r>
+      </w:hyperlink>
+      <w:r>
+        <w:rPr>
+          <w:i/>
+          <w:iCs/>
+        </w:rPr>
+        <w:t>.</w:t>
+      </w:r>
     </w:p>
     <w:p>
       <w:pPr>
@@ -2758,11 +2786,11 @@
                     <pic:cNvPicPr/>
                   </pic:nvPicPr>
                   <pic:blipFill>
-                    <a:blip r:embed="rId15">
+                    <a:blip r:embed="rId16">
                       <a:extLst>
                         <a:ext uri="{BEBA8EAE-BF5A-486C-A8C5-ECC9F3942E4B}">
                           <a14:imgProps xmlns:a14="http://schemas.microsoft.com/office/drawing/2010/main">
-                            <a14:imgLayer r:embed="rId16">
+                            <a14:imgLayer r:embed="rId17">
                               <a14:imgEffect>
                                 <a14:saturation sat="400000"/>
                               </a14:imgEffect>
@@ -3040,7 +3068,7 @@
                     <pic:cNvPicPr/>
                   </pic:nvPicPr>
                   <pic:blipFill>
-                    <a:blip r:embed="rId17" cstate="print">
+                    <a:blip r:embed="rId18" cstate="print">
                       <a:extLst>
                         <a:ext uri="{28A0092B-C50C-407E-A947-70E740481C1C}">
                           <a14:useLocalDpi xmlns:a14="http://schemas.microsoft.com/office/drawing/2010/main" val="0"/>
@@ -3114,7 +3142,7 @@
                     <pic:cNvPicPr/>
                   </pic:nvPicPr>
                   <pic:blipFill>
-                    <a:blip r:embed="rId18" cstate="print">
+                    <a:blip r:embed="rId19" cstate="print">
                       <a:extLst>
                         <a:ext uri="{28A0092B-C50C-407E-A947-70E740481C1C}">
                           <a14:useLocalDpi xmlns:a14="http://schemas.microsoft.com/office/drawing/2010/main" val="0"/>
@@ -3215,16 +3243,7 @@
               <w:szCs w:val="24"/>
               <w:lang w:val="en-US"/>
             </w:rPr>
-            <m:t>η</m:t>
-          </m:r>
-          <m:r>
-            <w:rPr>
-              <w:rFonts w:ascii="Cambria Math" w:eastAsiaTheme="minorEastAsia" w:hAnsi="Cambria Math" w:cs="Times New Roman"/>
-              <w:sz w:val="24"/>
-              <w:szCs w:val="24"/>
-              <w:lang w:val="en-US"/>
-            </w:rPr>
-            <m:t>=</m:t>
+            <m:t>η=</m:t>
           </m:r>
           <m:f>
             <m:fPr>
@@ -3521,16 +3540,7 @@
               <w:szCs w:val="24"/>
               <w:lang w:val="en-US"/>
             </w:rPr>
-            <m:t>η</m:t>
-          </m:r>
-          <m:r>
-            <w:rPr>
-              <w:rFonts w:ascii="Cambria Math" w:eastAsiaTheme="minorEastAsia" w:hAnsi="Cambria Math" w:cs="Times New Roman"/>
-              <w:sz w:val="24"/>
-              <w:szCs w:val="24"/>
-              <w:lang w:val="en-US"/>
-            </w:rPr>
-            <m:t>=</m:t>
+            <m:t>η=</m:t>
           </m:r>
           <m:f>
             <m:fPr>
@@ -3916,16 +3926,7 @@
               <w:szCs w:val="24"/>
               <w:lang w:val="en-US"/>
             </w:rPr>
-            <m:t>η</m:t>
-          </m:r>
-          <m:r>
-            <w:rPr>
-              <w:rFonts w:ascii="Cambria Math" w:eastAsiaTheme="minorEastAsia" w:hAnsi="Cambria Math" w:cs="Times New Roman"/>
-              <w:sz w:val="24"/>
-              <w:szCs w:val="24"/>
-              <w:lang w:val="en-US"/>
-            </w:rPr>
-            <m:t>=</m:t>
+            <m:t>η=</m:t>
           </m:r>
           <m:f>
             <m:fPr>
@@ -4282,16 +4283,7 @@
               <w:szCs w:val="24"/>
               <w:lang w:val="en-US"/>
             </w:rPr>
-            <m:t>η</m:t>
-          </m:r>
-          <m:r>
-            <w:rPr>
-              <w:rFonts w:ascii="Cambria Math" w:eastAsiaTheme="minorEastAsia" w:hAnsi="Cambria Math" w:cs="Times New Roman"/>
-              <w:sz w:val="24"/>
-              <w:szCs w:val="24"/>
-              <w:lang w:val="en-US"/>
-            </w:rPr>
-            <m:t xml:space="preserve">= </m:t>
+            <m:t xml:space="preserve">η= </m:t>
           </m:r>
           <m:f>
             <m:fPr>
@@ -4617,57 +4609,7 @@
               <w:szCs w:val="24"/>
               <w:lang w:val="en-US"/>
             </w:rPr>
-            <m:t>∴</m:t>
-          </m:r>
-          <m:r>
-            <w:rPr>
-              <w:rFonts w:ascii="Cambria Math" w:eastAsiaTheme="minorEastAsia" w:hAnsi="Cambria Math" w:cs="Times New Roman"/>
-              <w:color w:val="FF0000"/>
-              <w:sz w:val="24"/>
-              <w:szCs w:val="24"/>
-              <w:lang w:val="en-US"/>
-            </w:rPr>
-            <m:t xml:space="preserve"> </m:t>
-          </m:r>
-          <m:r>
-            <w:rPr>
-              <w:rFonts w:ascii="Cambria Math" w:eastAsiaTheme="minorEastAsia" w:hAnsi="Cambria Math" w:cs="Times New Roman"/>
-              <w:color w:val="FF0000"/>
-              <w:sz w:val="24"/>
-              <w:szCs w:val="24"/>
-              <w:lang w:val="en-US"/>
-            </w:rPr>
-            <m:t>η</m:t>
-          </m:r>
-          <m:r>
-            <w:rPr>
-              <w:rFonts w:ascii="Cambria Math" w:eastAsiaTheme="minorEastAsia" w:hAnsi="Cambria Math" w:cs="Times New Roman"/>
-              <w:color w:val="FF0000"/>
-              <w:sz w:val="24"/>
-              <w:szCs w:val="24"/>
-              <w:lang w:val="en-US"/>
-            </w:rPr>
-            <m:t>=</m:t>
-          </m:r>
-          <m:r>
-            <w:rPr>
-              <w:rFonts w:ascii="Cambria Math" w:eastAsiaTheme="minorEastAsia" w:hAnsi="Cambria Math" w:cs="Times New Roman"/>
-              <w:color w:val="FF0000"/>
-              <w:sz w:val="24"/>
-              <w:szCs w:val="24"/>
-              <w:lang w:val="en-US"/>
-            </w:rPr>
-            <m:t>4.315</m:t>
-          </m:r>
-          <m:r>
-            <w:rPr>
-              <w:rFonts w:ascii="Cambria Math" w:eastAsiaTheme="minorEastAsia" w:hAnsi="Cambria Math" w:cs="Times New Roman"/>
-              <w:color w:val="FF0000"/>
-              <w:sz w:val="24"/>
-              <w:szCs w:val="24"/>
-              <w:lang w:val="en-US"/>
-            </w:rPr>
-            <m:t>×</m:t>
+            <m:t>∴ η=4.315×</m:t>
           </m:r>
           <m:sSup>
             <m:sSupPr>
@@ -4703,17 +4645,7 @@
                   <w:szCs w:val="24"/>
                   <w:lang w:val="en-US"/>
                 </w:rPr>
-                <m:t>-</m:t>
-              </m:r>
-              <m:r>
-                <w:rPr>
-                  <w:rFonts w:ascii="Cambria Math" w:eastAsiaTheme="minorEastAsia" w:hAnsi="Cambria Math" w:cs="Times New Roman"/>
-                  <w:color w:val="FF0000"/>
-                  <w:sz w:val="24"/>
-                  <w:szCs w:val="24"/>
-                  <w:lang w:val="en-US"/>
-                </w:rPr>
-                <m:t>5</m:t>
+                <m:t>-5</m:t>
               </m:r>
             </m:sup>
           </m:sSup>
@@ -5006,16 +4938,7 @@
           <w:szCs w:val="24"/>
           <w:lang w:val="en-US"/>
         </w:rPr>
-        <w:t>in</w:t>
-      </w:r>
-      <w:r>
-        <w:rPr>
-          <w:rFonts w:ascii="Times New Roman" w:eastAsiaTheme="minorEastAsia" w:hAnsi="Times New Roman" w:cs="Times New Roman"/>
-          <w:sz w:val="24"/>
-          <w:szCs w:val="24"/>
-          <w:lang w:val="en-US"/>
-        </w:rPr>
-        <w:t xml:space="preserve"> this expression </w:t>
+        <w:t xml:space="preserve">in this expression </w:t>
       </w:r>
       <m:oMath>
         <m:sSub>
@@ -5225,19 +5148,7 @@
                           <w:szCs w:val="24"/>
                           <w:lang w:val="en-US"/>
                         </w:rPr>
-                        <m:t>85.7483</m:t>
-                      </m:r>
-                      <m:r>
-                        <m:rPr>
-                          <m:sty m:val="p"/>
-                        </m:rPr>
-                        <w:rPr>
-                          <w:rFonts w:ascii="Cambria Math" w:hAnsi="Cambria Math" w:cs="Times New Roman"/>
-                          <w:sz w:val="24"/>
-                          <w:szCs w:val="24"/>
-                          <w:lang w:val="en-US"/>
-                        </w:rPr>
-                        <m:t>mV</m:t>
+                        <m:t>85.7483mV</m:t>
                       </m:r>
                     </m:e>
                   </m:d>
@@ -5435,27 +5346,7 @@
               <w:szCs w:val="24"/>
               <w:lang w:val="en-US"/>
             </w:rPr>
-            <m:t xml:space="preserve">= </m:t>
-          </m:r>
-          <m:r>
-            <w:rPr>
-              <w:rFonts w:ascii="Cambria Math" w:eastAsiaTheme="minorEastAsia" w:hAnsi="Cambria Math" w:cs="Times New Roman"/>
-              <w:color w:val="FF0000"/>
-              <w:sz w:val="24"/>
-              <w:szCs w:val="24"/>
-              <w:lang w:val="en-US"/>
-            </w:rPr>
-            <m:t>1.079</m:t>
-          </m:r>
-          <m:r>
-            <w:rPr>
-              <w:rFonts w:ascii="Cambria Math" w:eastAsiaTheme="minorEastAsia" w:hAnsi="Cambria Math" w:cs="Times New Roman"/>
-              <w:color w:val="FF0000"/>
-              <w:sz w:val="24"/>
-              <w:szCs w:val="24"/>
-              <w:lang w:val="en-US"/>
-            </w:rPr>
-            <m:t>×</m:t>
+            <m:t>= 1.079×</m:t>
           </m:r>
           <m:sSup>
             <m:sSupPr>
@@ -5491,17 +5382,7 @@
                   <w:szCs w:val="24"/>
                   <w:lang w:val="en-US"/>
                 </w:rPr>
-                <m:t>-</m:t>
-              </m:r>
-              <m:r>
-                <w:rPr>
-                  <w:rFonts w:ascii="Cambria Math" w:eastAsiaTheme="minorEastAsia" w:hAnsi="Cambria Math" w:cs="Times New Roman"/>
-                  <w:color w:val="FF0000"/>
-                  <w:sz w:val="24"/>
-                  <w:szCs w:val="24"/>
-                  <w:lang w:val="en-US"/>
-                </w:rPr>
-                <m:t>5</m:t>
+                <m:t>-5</m:t>
               </m:r>
             </m:sup>
           </m:sSup>
@@ -5781,7 +5662,7 @@
                     </pic:cNvPicPr>
                   </pic:nvPicPr>
                   <pic:blipFill>
-                    <a:blip r:embed="rId19" cstate="print"/>
+                    <a:blip r:embed="rId20" cstate="print"/>
                     <a:srcRect/>
                     <a:stretch>
                       <a:fillRect/>
@@ -5864,7 +5745,7 @@
         <w:pict w14:anchorId="63D3299E">
           <v:shape id="_x0000_s1027" type="#_x0000_t75" style="position:absolute;left:0;text-align:left;margin-left:92.55pt;margin-top:17.4pt;width:337.9pt;height:288.25pt;z-index:251659776;mso-position-horizontal-relative:margin;mso-position-vertical-relative:text;mso-width-relative:page;mso-height-relative:page" stroked="t">
             <v:stroke dashstyle="dash"/>
-            <v:imagedata r:id="rId20" o:title="Q1"/>
+            <v:imagedata r:id="rId21" o:title="Q1"/>
             <w10:wrap type="topAndBottom" anchorx="margin"/>
           </v:shape>
         </w:pict>
@@ -6996,7 +6877,7 @@
         </w:rPr>
         <w:pict w14:anchorId="0E20C384">
           <v:shape id="_x0000_s1028" type="#_x0000_t75" style="position:absolute;left:0;text-align:left;margin-left:-26.05pt;margin-top:23.4pt;width:575.1pt;height:138.4pt;z-index:251660800;mso-position-horizontal-relative:margin;mso-position-vertical-relative:text;mso-width-relative:page;mso-height-relative:page">
-            <v:imagedata r:id="rId21" o:title="d1"/>
+            <v:imagedata r:id="rId22" o:title="d1"/>
             <w10:wrap type="topAndBottom" anchorx="margin"/>
           </v:shape>
         </w:pict>
@@ -7041,7 +6922,7 @@
         </w:rPr>
         <w:pict w14:anchorId="4A812618">
           <v:shape id="_x0000_s1029" type="#_x0000_t75" style="position:absolute;left:0;text-align:left;margin-left:-22.75pt;margin-top:22.6pt;width:568.4pt;height:138.75pt;z-index:251661824;mso-position-horizontal-relative:margin;mso-position-vertical-relative:text;mso-width-relative:page;mso-height-relative:page">
-            <v:imagedata r:id="rId22" o:title="d2" cropleft="-284f"/>
+            <v:imagedata r:id="rId23" o:title="d2" cropleft="-284f"/>
             <w10:wrap type="topAndBottom" anchorx="margin"/>
           </v:shape>
         </w:pict>
@@ -7349,7 +7230,7 @@
                     </pic:cNvPicPr>
                   </pic:nvPicPr>
                   <pic:blipFill>
-                    <a:blip r:embed="rId23">
+                    <a:blip r:embed="rId24">
                       <a:extLst>
                         <a:ext uri="{28A0092B-C50C-407E-A947-70E740481C1C}">
                           <a14:useLocalDpi xmlns:a14="http://schemas.microsoft.com/office/drawing/2010/main" val="0"/>
@@ -7457,7 +7338,7 @@
                     </pic:cNvPicPr>
                   </pic:nvPicPr>
                   <pic:blipFill rotWithShape="1">
-                    <a:blip r:embed="rId24">
+                    <a:blip r:embed="rId25">
                       <a:extLst>
                         <a:ext uri="{28A0092B-C50C-407E-A947-70E740481C1C}">
                           <a14:useLocalDpi xmlns:a14="http://schemas.microsoft.com/office/drawing/2010/main" val="0"/>
@@ -10023,7 +9904,6 @@
           <w:lang w:val="en-US"/>
         </w:rPr>
       </w:pPr>
-      <w:proofErr w:type="gramStart"/>
       <w:r>
         <w:rPr>
           <w:rFonts w:ascii="Times New Roman" w:hAnsi="Times New Roman" w:cs="Times New Roman"/>
@@ -10050,35 +9930,495 @@
           <w:szCs w:val="24"/>
           <w:lang w:val="en-US"/>
         </w:rPr>
-        <w:t xml:space="preserve">  =</w:t>
-      </w:r>
-      <w:proofErr w:type="gramEnd"/>
-      <w:r>
-        <w:rPr>
-          <w:rFonts w:ascii="Times New Roman" w:hAnsi="Times New Roman" w:cs="Times New Roman"/>
+        <w:t xml:space="preserve">  = </w:t>
+      </w:r>
+      <w:r>
+        <w:rPr>
+          <w:rFonts w:ascii="Times New Roman" w:hAnsi="Times New Roman" w:cs="Times New Roman"/>
+          <w:sz w:val="24"/>
+          <w:szCs w:val="24"/>
+          <w:lang w:val="en-US"/>
+        </w:rPr>
+        <w:t>-0.000909041</w:t>
+      </w:r>
+      <w:r>
+        <w:rPr>
+          <w:rFonts w:ascii="Times New Roman" w:hAnsi="Times New Roman" w:cs="Times New Roman"/>
+          <w:sz w:val="24"/>
+          <w:szCs w:val="24"/>
+          <w:lang w:val="en-US"/>
+        </w:rPr>
+        <w:t>V</w:t>
+      </w:r>
+    </w:p>
+    <w:p>
+      <w:pPr>
+        <w:pStyle w:val="ListParagraph"/>
+        <w:ind w:left="2160"/>
+        <w:rPr>
+          <w:rFonts w:ascii="Times New Roman" w:hAnsi="Times New Roman" w:cs="Times New Roman"/>
+          <w:sz w:val="24"/>
+          <w:szCs w:val="24"/>
+          <w:lang w:val="en-US"/>
+        </w:rPr>
+      </w:pPr>
+    </w:p>
+    <w:p>
+      <w:pPr>
+        <w:pStyle w:val="ListParagraph"/>
+        <w:ind w:left="2160"/>
+        <w:rPr>
+          <w:rFonts w:ascii="Times New Roman" w:hAnsi="Times New Roman" w:cs="Times New Roman"/>
+          <w:sz w:val="24"/>
+          <w:szCs w:val="24"/>
+          <w:lang w:val="en-US"/>
+        </w:rPr>
+      </w:pPr>
+    </w:p>
+    <w:p>
+      <w:pPr>
+        <w:pStyle w:val="ListParagraph"/>
+        <w:ind w:left="2160"/>
+        <w:rPr>
+          <w:rFonts w:ascii="Times New Roman" w:hAnsi="Times New Roman" w:cs="Times New Roman"/>
+          <w:sz w:val="24"/>
+          <w:szCs w:val="24"/>
+          <w:lang w:val="en-US"/>
+        </w:rPr>
+      </w:pPr>
+    </w:p>
+    <w:p>
+      <w:pPr>
+        <w:pStyle w:val="ListParagraph"/>
+        <w:ind w:left="2160"/>
+        <w:jc w:val="center"/>
+        <w:rPr>
+          <w:rFonts w:ascii="Times New Roman" w:hAnsi="Times New Roman" w:cs="Times New Roman"/>
+          <w:sz w:val="24"/>
+          <w:szCs w:val="24"/>
+          <w:lang w:val="en-US"/>
+        </w:rPr>
+      </w:pPr>
+    </w:p>
+    <w:p>
+      <w:pPr>
+        <w:pStyle w:val="ListParagraph"/>
+        <w:ind w:left="2160"/>
+        <w:jc w:val="center"/>
+        <w:rPr>
+          <w:rFonts w:ascii="Times New Roman" w:hAnsi="Times New Roman" w:cs="Times New Roman"/>
+          <w:sz w:val="24"/>
+          <w:szCs w:val="24"/>
+          <w:lang w:val="en-US"/>
+        </w:rPr>
+      </w:pPr>
+    </w:p>
+    <w:p>
+      <w:pPr>
+        <w:pStyle w:val="ListParagraph"/>
+        <w:ind w:left="2160"/>
+        <w:jc w:val="center"/>
+        <w:rPr>
+          <w:rFonts w:ascii="Times New Roman" w:hAnsi="Times New Roman" w:cs="Times New Roman"/>
+          <w:sz w:val="24"/>
+          <w:szCs w:val="24"/>
+          <w:lang w:val="en-US"/>
+        </w:rPr>
+      </w:pPr>
+    </w:p>
+    <w:p>
+      <w:pPr>
+        <w:pStyle w:val="ListParagraph"/>
+        <w:ind w:left="2160"/>
+        <w:jc w:val="center"/>
+        <w:rPr>
+          <w:rFonts w:ascii="Times New Roman" w:hAnsi="Times New Roman" w:cs="Times New Roman"/>
+          <w:sz w:val="24"/>
+          <w:szCs w:val="24"/>
+          <w:lang w:val="en-US"/>
+        </w:rPr>
+      </w:pPr>
+    </w:p>
+    <w:p>
+      <w:pPr>
+        <w:pStyle w:val="ListParagraph"/>
+        <w:ind w:left="2160"/>
+        <w:jc w:val="center"/>
+        <w:rPr>
+          <w:rFonts w:ascii="Times New Roman" w:hAnsi="Times New Roman" w:cs="Times New Roman"/>
+          <w:sz w:val="24"/>
+          <w:szCs w:val="24"/>
+          <w:lang w:val="en-US"/>
+        </w:rPr>
+      </w:pPr>
+    </w:p>
+    <w:p>
+      <w:pPr>
+        <w:pStyle w:val="ListParagraph"/>
+        <w:ind w:left="2160"/>
+        <w:jc w:val="center"/>
+        <w:rPr>
+          <w:rFonts w:ascii="Times New Roman" w:hAnsi="Times New Roman" w:cs="Times New Roman"/>
+          <w:sz w:val="24"/>
+          <w:szCs w:val="24"/>
+          <w:lang w:val="en-US"/>
+        </w:rPr>
+      </w:pPr>
+    </w:p>
+    <w:p>
+      <w:pPr>
+        <w:pStyle w:val="ListParagraph"/>
+        <w:ind w:left="2160"/>
+        <w:jc w:val="center"/>
+        <w:rPr>
+          <w:rFonts w:ascii="Times New Roman" w:hAnsi="Times New Roman" w:cs="Times New Roman"/>
+          <w:sz w:val="24"/>
+          <w:szCs w:val="24"/>
+          <w:lang w:val="en-US"/>
+        </w:rPr>
+      </w:pPr>
+    </w:p>
+    <w:p>
+      <w:pPr>
+        <w:pStyle w:val="ListParagraph"/>
+        <w:ind w:left="2160"/>
+        <w:jc w:val="center"/>
+        <w:rPr>
+          <w:rFonts w:ascii="Times New Roman" w:hAnsi="Times New Roman" w:cs="Times New Roman"/>
+          <w:sz w:val="24"/>
+          <w:szCs w:val="24"/>
+          <w:lang w:val="en-US"/>
+        </w:rPr>
+      </w:pPr>
+    </w:p>
+    <w:p>
+      <w:pPr>
+        <w:pStyle w:val="ListParagraph"/>
+        <w:ind w:left="2160"/>
+        <w:jc w:val="center"/>
+        <w:rPr>
+          <w:rFonts w:ascii="Times New Roman" w:hAnsi="Times New Roman" w:cs="Times New Roman"/>
+          <w:sz w:val="24"/>
+          <w:szCs w:val="24"/>
+          <w:lang w:val="en-US"/>
+        </w:rPr>
+      </w:pPr>
+    </w:p>
+    <w:p>
+      <w:pPr>
+        <w:pStyle w:val="ListParagraph"/>
+        <w:ind w:left="2160"/>
+        <w:jc w:val="center"/>
+        <w:rPr>
+          <w:rFonts w:ascii="Times New Roman" w:hAnsi="Times New Roman" w:cs="Times New Roman"/>
+          <w:sz w:val="24"/>
+          <w:szCs w:val="24"/>
+          <w:lang w:val="en-US"/>
+        </w:rPr>
+      </w:pPr>
+    </w:p>
+    <w:p>
+      <w:pPr>
+        <w:pStyle w:val="ListParagraph"/>
+        <w:ind w:left="2160"/>
+        <w:jc w:val="center"/>
+        <w:rPr>
+          <w:rFonts w:ascii="Times New Roman" w:hAnsi="Times New Roman" w:cs="Times New Roman"/>
+          <w:sz w:val="24"/>
+          <w:szCs w:val="24"/>
+          <w:lang w:val="en-US"/>
+        </w:rPr>
+      </w:pPr>
+    </w:p>
+    <w:p>
+      <w:pPr>
+        <w:pStyle w:val="ListParagraph"/>
+        <w:ind w:left="2160"/>
+        <w:jc w:val="center"/>
+        <w:rPr>
+          <w:rFonts w:ascii="Times New Roman" w:hAnsi="Times New Roman" w:cs="Times New Roman"/>
+          <w:sz w:val="24"/>
+          <w:szCs w:val="24"/>
+          <w:lang w:val="en-US"/>
+        </w:rPr>
+      </w:pPr>
+    </w:p>
+    <w:p>
+      <w:pPr>
+        <w:pStyle w:val="ListParagraph"/>
+        <w:ind w:left="2160"/>
+        <w:jc w:val="center"/>
+        <w:rPr>
+          <w:rFonts w:ascii="Times New Roman" w:hAnsi="Times New Roman" w:cs="Times New Roman"/>
+          <w:sz w:val="24"/>
+          <w:szCs w:val="24"/>
+          <w:lang w:val="en-US"/>
+        </w:rPr>
+      </w:pPr>
+    </w:p>
+    <w:p>
+      <w:pPr>
+        <w:pStyle w:val="ListParagraph"/>
+        <w:ind w:left="2160"/>
+        <w:jc w:val="center"/>
+        <w:rPr>
+          <w:rFonts w:ascii="Times New Roman" w:hAnsi="Times New Roman" w:cs="Times New Roman"/>
+          <w:sz w:val="24"/>
+          <w:szCs w:val="24"/>
+          <w:lang w:val="en-US"/>
+        </w:rPr>
+      </w:pPr>
+    </w:p>
+    <w:p>
+      <w:pPr>
+        <w:pStyle w:val="ListParagraph"/>
+        <w:ind w:left="2160"/>
+        <w:jc w:val="center"/>
+        <w:rPr>
+          <w:rFonts w:ascii="Times New Roman" w:hAnsi="Times New Roman" w:cs="Times New Roman"/>
+          <w:sz w:val="24"/>
+          <w:szCs w:val="24"/>
+          <w:lang w:val="en-US"/>
+        </w:rPr>
+      </w:pPr>
+    </w:p>
+    <w:p>
+      <w:pPr>
+        <w:pStyle w:val="ListParagraph"/>
+        <w:ind w:left="2160"/>
+        <w:jc w:val="center"/>
+        <w:rPr>
+          <w:rFonts w:ascii="Times New Roman" w:hAnsi="Times New Roman" w:cs="Times New Roman"/>
+          <w:sz w:val="24"/>
+          <w:szCs w:val="24"/>
+          <w:lang w:val="en-US"/>
+        </w:rPr>
+      </w:pPr>
+    </w:p>
+    <w:p>
+      <w:pPr>
+        <w:pStyle w:val="ListParagraph"/>
+        <w:ind w:left="2160"/>
+        <w:jc w:val="center"/>
+        <w:rPr>
+          <w:rFonts w:ascii="Times New Roman" w:hAnsi="Times New Roman" w:cs="Times New Roman"/>
+          <w:sz w:val="24"/>
+          <w:szCs w:val="24"/>
+          <w:lang w:val="en-US"/>
+        </w:rPr>
+      </w:pPr>
+    </w:p>
+    <w:p>
+      <w:pPr>
+        <w:pStyle w:val="ListParagraph"/>
+        <w:ind w:left="2160"/>
+        <w:jc w:val="center"/>
+        <w:rPr>
+          <w:rFonts w:ascii="Times New Roman" w:hAnsi="Times New Roman" w:cs="Times New Roman"/>
+          <w:sz w:val="24"/>
+          <w:szCs w:val="24"/>
+          <w:lang w:val="en-US"/>
+        </w:rPr>
+      </w:pPr>
+    </w:p>
+    <w:p>
+      <w:pPr>
+        <w:pStyle w:val="ListParagraph"/>
+        <w:ind w:left="2160"/>
+        <w:jc w:val="center"/>
+        <w:rPr>
+          <w:rFonts w:ascii="Times New Roman" w:hAnsi="Times New Roman" w:cs="Times New Roman"/>
+          <w:sz w:val="24"/>
+          <w:szCs w:val="24"/>
+          <w:lang w:val="en-US"/>
+        </w:rPr>
+      </w:pPr>
+    </w:p>
+    <w:p>
+      <w:pPr>
+        <w:pStyle w:val="ListParagraph"/>
+        <w:ind w:left="2160"/>
+        <w:jc w:val="center"/>
+        <w:rPr>
+          <w:rFonts w:ascii="Times New Roman" w:hAnsi="Times New Roman" w:cs="Times New Roman"/>
+          <w:sz w:val="24"/>
+          <w:szCs w:val="24"/>
+          <w:lang w:val="en-US"/>
+        </w:rPr>
+      </w:pPr>
+    </w:p>
+    <w:p>
+      <w:pPr>
+        <w:pStyle w:val="ListParagraph"/>
+        <w:ind w:left="2160"/>
+        <w:jc w:val="center"/>
+        <w:rPr>
+          <w:rFonts w:ascii="Times New Roman" w:hAnsi="Times New Roman" w:cs="Times New Roman"/>
+          <w:sz w:val="24"/>
+          <w:szCs w:val="24"/>
+          <w:lang w:val="en-US"/>
+        </w:rPr>
+      </w:pPr>
+    </w:p>
+    <w:p>
+      <w:pPr>
+        <w:pStyle w:val="ListParagraph"/>
+        <w:ind w:left="2160"/>
+        <w:jc w:val="center"/>
+        <w:rPr>
+          <w:rFonts w:ascii="Times New Roman" w:hAnsi="Times New Roman" w:cs="Times New Roman"/>
+          <w:sz w:val="24"/>
+          <w:szCs w:val="24"/>
+          <w:lang w:val="en-US"/>
+        </w:rPr>
+      </w:pPr>
+    </w:p>
+    <w:p>
+      <w:pPr>
+        <w:pStyle w:val="ListParagraph"/>
+        <w:ind w:left="2160"/>
+        <w:jc w:val="center"/>
+        <w:rPr>
+          <w:rFonts w:ascii="Times New Roman" w:hAnsi="Times New Roman" w:cs="Times New Roman"/>
+          <w:sz w:val="24"/>
+          <w:szCs w:val="24"/>
+          <w:lang w:val="en-US"/>
+        </w:rPr>
+      </w:pPr>
+    </w:p>
+    <w:p>
+      <w:pPr>
+        <w:pStyle w:val="ListParagraph"/>
+        <w:ind w:left="2160"/>
+        <w:jc w:val="center"/>
+        <w:rPr>
+          <w:rFonts w:ascii="Times New Roman" w:hAnsi="Times New Roman" w:cs="Times New Roman"/>
+          <w:sz w:val="24"/>
+          <w:szCs w:val="24"/>
+          <w:lang w:val="en-US"/>
+        </w:rPr>
+      </w:pPr>
+    </w:p>
+    <w:p>
+      <w:pPr>
+        <w:pStyle w:val="ListParagraph"/>
+        <w:ind w:left="2160"/>
+        <w:jc w:val="center"/>
+        <w:rPr>
+          <w:rFonts w:ascii="Times New Roman" w:hAnsi="Times New Roman" w:cs="Times New Roman"/>
+          <w:sz w:val="24"/>
+          <w:szCs w:val="24"/>
+          <w:lang w:val="en-US"/>
+        </w:rPr>
+      </w:pPr>
+    </w:p>
+    <w:p>
+      <w:pPr>
+        <w:pStyle w:val="ListParagraph"/>
+        <w:ind w:left="2160"/>
+        <w:jc w:val="center"/>
+        <w:rPr>
+          <w:rFonts w:ascii="Times New Roman" w:hAnsi="Times New Roman" w:cs="Times New Roman"/>
+          <w:sz w:val="24"/>
+          <w:szCs w:val="24"/>
+          <w:lang w:val="en-US"/>
+        </w:rPr>
+      </w:pPr>
+    </w:p>
+    <w:p>
+      <w:pPr>
+        <w:pStyle w:val="ListParagraph"/>
+        <w:ind w:left="2160"/>
+        <w:jc w:val="center"/>
+        <w:rPr>
+          <w:rFonts w:ascii="Times New Roman" w:hAnsi="Times New Roman" w:cs="Times New Roman"/>
+          <w:sz w:val="24"/>
+          <w:szCs w:val="24"/>
+          <w:lang w:val="en-US"/>
+        </w:rPr>
+      </w:pPr>
+    </w:p>
+    <w:p>
+      <w:pPr>
+        <w:pStyle w:val="ListParagraph"/>
+        <w:ind w:left="2160"/>
+        <w:jc w:val="center"/>
+        <w:rPr>
+          <w:rFonts w:ascii="Times New Roman" w:hAnsi="Times New Roman" w:cs="Times New Roman"/>
+          <w:sz w:val="24"/>
+          <w:szCs w:val="24"/>
+          <w:lang w:val="en-US"/>
+        </w:rPr>
+      </w:pPr>
+    </w:p>
+    <w:p>
+      <w:pPr>
+        <w:jc w:val="center"/>
+        <w:rPr>
+          <w:rFonts w:ascii="Times New Roman" w:hAnsi="Times New Roman" w:cs="Times New Roman"/>
+          <w:i/>
+          <w:iCs/>
+          <w:sz w:val="24"/>
+          <w:szCs w:val="24"/>
+          <w:lang w:val="en-US"/>
+        </w:rPr>
+      </w:pPr>
+      <w:r>
+        <w:rPr>
+          <w:rFonts w:ascii="Times New Roman" w:hAnsi="Times New Roman" w:cs="Times New Roman"/>
+          <w:b/>
+          <w:bCs/>
+          <w:i/>
+          <w:iCs/>
+          <w:sz w:val="24"/>
+          <w:szCs w:val="24"/>
+          <w:lang w:val="en-US"/>
+        </w:rPr>
+        <w:t>Simulation files can be found at</w:t>
+      </w:r>
+      <w:r>
+        <w:rPr>
+          <w:rFonts w:ascii="Times New Roman" w:hAnsi="Times New Roman" w:cs="Times New Roman"/>
+          <w:i/>
+          <w:iCs/>
           <w:sz w:val="24"/>
           <w:szCs w:val="24"/>
           <w:lang w:val="en-US"/>
         </w:rPr>
         <w:t xml:space="preserve"> </w:t>
       </w:r>
-      <w:r>
-        <w:rPr>
-          <w:rFonts w:ascii="Times New Roman" w:hAnsi="Times New Roman" w:cs="Times New Roman"/>
-          <w:sz w:val="24"/>
-          <w:szCs w:val="24"/>
-          <w:lang w:val="en-US"/>
-        </w:rPr>
-        <w:t>-0.000909041</w:t>
-      </w:r>
-      <w:r>
-        <w:rPr>
-          <w:rFonts w:ascii="Times New Roman" w:hAnsi="Times New Roman" w:cs="Times New Roman"/>
-          <w:sz w:val="24"/>
-          <w:szCs w:val="24"/>
-          <w:lang w:val="en-US"/>
-        </w:rPr>
-        <w:t>V</w:t>
+      <w:hyperlink r:id="rId26" w:history="1">
+        <w:r>
+          <w:rPr>
+            <w:rStyle w:val="Hyperlink"/>
+            <w:i/>
+            <w:iCs/>
+          </w:rPr>
+          <w:t>Power-Amplifier/La</w:t>
+        </w:r>
+        <w:r>
+          <w:rPr>
+            <w:rStyle w:val="Hyperlink"/>
+            <w:i/>
+            <w:iCs/>
+          </w:rPr>
+          <w:t>b</w:t>
+        </w:r>
+        <w:r>
+          <w:rPr>
+            <w:rStyle w:val="Hyperlink"/>
+            <w:i/>
+            <w:iCs/>
+          </w:rPr>
+          <w:t>oratory Class Equivalent Simulation at main · bimalka98/Power-Amplifier (github.com)</w:t>
+        </w:r>
+      </w:hyperlink>
+      <w:r>
+        <w:rPr>
+          <w:i/>
+          <w:iCs/>
+        </w:rPr>
+        <w:t>.</w:t>
       </w:r>
     </w:p>
     <w:p>
@@ -10094,8 +10434,8 @@
       </w:pPr>
     </w:p>
     <w:sectPr>
-      <w:headerReference w:type="default" r:id="rId25"/>
-      <w:footerReference w:type="default" r:id="rId26"/>
+      <w:headerReference w:type="default" r:id="rId27"/>
+      <w:footerReference w:type="default" r:id="rId28"/>
       <w:pgSz w:w="11906" w:h="16838" w:code="9"/>
       <w:pgMar w:top="720" w:right="720" w:bottom="720" w:left="720" w:header="706" w:footer="576" w:gutter="0"/>
       <w:cols w:space="708"/>
@@ -10682,7 +11022,7 @@
     <w:lsdException w:name="Table Web 2" w:semiHidden="1" w:unhideWhenUsed="1"/>
     <w:lsdException w:name="Table Web 3" w:semiHidden="1" w:unhideWhenUsed="1"/>
     <w:lsdException w:name="Balloon Text" w:semiHidden="1" w:unhideWhenUsed="1"/>
-    <w:lsdException w:name="Table Grid" w:semiHidden="1" w:uiPriority="59" w:unhideWhenUsed="1"/>
+    <w:lsdException w:name="Table Grid" w:uiPriority="59"/>
     <w:lsdException w:name="Table Theme" w:semiHidden="1" w:unhideWhenUsed="1"/>
     <w:lsdException w:name="Placeholder Text" w:semiHidden="1"/>
     <w:lsdException w:name="No Spacing" w:uiPriority="1" w:qFormat="1"/>
@@ -11050,6 +11390,30 @@
       <w:color w:val="808080"/>
     </w:rPr>
   </w:style>
+  <w:style w:type="character" w:styleId="Hyperlink">
+    <w:name w:val="Hyperlink"/>
+    <w:basedOn w:val="DefaultParagraphFont"/>
+    <w:uiPriority w:val="99"/>
+    <w:semiHidden/>
+    <w:unhideWhenUsed/>
+    <w:rsid w:val="007129C6"/>
+    <w:rPr>
+      <w:color w:val="0000FF"/>
+      <w:u w:val="single"/>
+    </w:rPr>
+  </w:style>
+  <w:style w:type="character" w:styleId="FollowedHyperlink">
+    <w:name w:val="FollowedHyperlink"/>
+    <w:basedOn w:val="DefaultParagraphFont"/>
+    <w:uiPriority w:val="99"/>
+    <w:semiHidden/>
+    <w:unhideWhenUsed/>
+    <w:rsid w:val="003C127D"/>
+    <w:rPr>
+      <w:color w:val="800080" w:themeColor="followedHyperlink"/>
+      <w:u w:val="single"/>
+    </w:rPr>
+  </w:style>
 </w:styles>
 </file>
 

</xml_diff>